<commit_message>
Update 13.06.2025: convert_adoc added; stiller/diplomarbeit_themenstellung Überschriften begonnen
</commit_message>
<xml_diff>
--- a/Diplomarbeit/diplomarbeit_intro.docx
+++ b/Diplomarbeit/diplomarbeit_intro.docx
@@ -1,10 +1,10 @@
 
 <file path=word/document.xml><?xml version="1.0" encoding="utf-8"?>
-<w:document xmlns:wpc="http://schemas.microsoft.com/office/word/2010/wordprocessingCanvas" xmlns:cx="http://schemas.microsoft.com/office/drawing/2014/chartex" xmlns:cx1="http://schemas.microsoft.com/office/drawing/2015/9/8/chartex" xmlns:cx2="http://schemas.microsoft.com/office/drawing/2015/10/21/chartex" xmlns:cx3="http://schemas.microsoft.com/office/drawing/2016/5/9/chartex" xmlns:cx4="http://schemas.microsoft.com/office/drawing/2016/5/10/chartex" xmlns:cx5="http://schemas.microsoft.com/office/drawing/2016/5/11/chartex" xmlns:cx6="http://schemas.microsoft.com/office/drawing/2016/5/12/chartex" xmlns:cx7="http://schemas.microsoft.com/office/drawing/2016/5/13/chartex" xmlns:cx8="http://schemas.microsoft.com/office/drawing/2016/5/14/chartex" xmlns:mc="http://schemas.openxmlformats.org/markup-compatibility/2006" xmlns:aink="http://schemas.microsoft.com/office/drawing/2016/ink" xmlns:am3d="http://schemas.microsoft.com/office/drawing/2017/model3d" xmlns:o="urn:schemas-microsoft-com:office:office" xmlns:r="http://schemas.openxmlformats.org/officeDocument/2006/relationships" xmlns:m="http://schemas.openxmlformats.org/officeDocument/2006/math" xmlns:v="urn:schemas-microsoft-com:vml" xmlns:wp14="http://schemas.microsoft.com/office/word/2010/wordprocessingDrawing" xmlns:wp="http://schemas.openxmlformats.org/drawingml/2006/wordprocessingDrawing" xmlns:w10="urn:schemas-microsoft-com:office:word" xmlns:w="http://schemas.openxmlformats.org/wordprocessingml/2006/main" xmlns:w14="http://schemas.microsoft.com/office/word/2010/wordml" xmlns:w15="http://schemas.microsoft.com/office/word/2012/wordml" xmlns:w16cex="http://schemas.microsoft.com/office/word/2018/wordml/cex" xmlns:w16cid="http://schemas.microsoft.com/office/word/2016/wordml/cid" xmlns:w16="http://schemas.microsoft.com/office/word/2018/wordml" xmlns:w16sdtdh="http://schemas.microsoft.com/office/word/2020/wordml/sdtdatahash" xmlns:w16se="http://schemas.microsoft.com/office/word/2015/wordml/symex" xmlns:wpg="http://schemas.microsoft.com/office/word/2010/wordprocessingGroup" xmlns:wpi="http://schemas.microsoft.com/office/word/2010/wordprocessingInk" xmlns:wne="http://schemas.microsoft.com/office/word/2006/wordml" xmlns:wps="http://schemas.microsoft.com/office/word/2010/wordprocessingShape" mc:Ignorable="w14 w15 w16se w16cid w16 w16cex w16sdtdh wp14">
+<w:document xmlns:wpc="http://schemas.microsoft.com/office/word/2010/wordprocessingCanvas" xmlns:cx="http://schemas.microsoft.com/office/drawing/2014/chartex" xmlns:cx1="http://schemas.microsoft.com/office/drawing/2015/9/8/chartex" xmlns:cx2="http://schemas.microsoft.com/office/drawing/2015/10/21/chartex" xmlns:cx3="http://schemas.microsoft.com/office/drawing/2016/5/9/chartex" xmlns:cx4="http://schemas.microsoft.com/office/drawing/2016/5/10/chartex" xmlns:cx5="http://schemas.microsoft.com/office/drawing/2016/5/11/chartex" xmlns:cx6="http://schemas.microsoft.com/office/drawing/2016/5/12/chartex" xmlns:cx7="http://schemas.microsoft.com/office/drawing/2016/5/13/chartex" xmlns:cx8="http://schemas.microsoft.com/office/drawing/2016/5/14/chartex" xmlns:mc="http://schemas.openxmlformats.org/markup-compatibility/2006" xmlns:aink="http://schemas.microsoft.com/office/drawing/2016/ink" xmlns:am3d="http://schemas.microsoft.com/office/drawing/2017/model3d" xmlns:o="urn:schemas-microsoft-com:office:office" xmlns:oel="http://schemas.microsoft.com/office/2019/extlst" xmlns:r="http://schemas.openxmlformats.org/officeDocument/2006/relationships" xmlns:m="http://schemas.openxmlformats.org/officeDocument/2006/math" xmlns:v="urn:schemas-microsoft-com:vml" xmlns:wp14="http://schemas.microsoft.com/office/word/2010/wordprocessingDrawing" xmlns:wp="http://schemas.openxmlformats.org/drawingml/2006/wordprocessingDrawing" xmlns:w10="urn:schemas-microsoft-com:office:word" xmlns:w="http://schemas.openxmlformats.org/wordprocessingml/2006/main" xmlns:w14="http://schemas.microsoft.com/office/word/2010/wordml" xmlns:w15="http://schemas.microsoft.com/office/word/2012/wordml" xmlns:w16cex="http://schemas.microsoft.com/office/word/2018/wordml/cex" xmlns:w16cid="http://schemas.microsoft.com/office/word/2016/wordml/cid" xmlns:w16="http://schemas.microsoft.com/office/word/2018/wordml" xmlns:w16du="http://schemas.microsoft.com/office/word/2023/wordml/word16du" xmlns:w16sdtdh="http://schemas.microsoft.com/office/word/2020/wordml/sdtdatahash" xmlns:w16sdtfl="http://schemas.microsoft.com/office/word/2024/wordml/sdtformatlock" xmlns:w16se="http://schemas.microsoft.com/office/word/2015/wordml/symex" xmlns:wpg="http://schemas.microsoft.com/office/word/2010/wordprocessingGroup" xmlns:wpi="http://schemas.microsoft.com/office/word/2010/wordprocessingInk" xmlns:wne="http://schemas.microsoft.com/office/word/2006/wordml" xmlns:wps="http://schemas.microsoft.com/office/word/2010/wordprocessingShape" mc:Ignorable="w14 w15 w16se w16cid w16 w16cex w16sdtdh w16sdtfl w16du wp14">
   <w:body>
     <w:tbl>
       <w:tblPr>
-        <w:tblStyle w:val="TableGrid"/>
+        <w:tblStyle w:val="Tabellenraster"/>
         <w:tblW w:w="0" w:type="auto"/>
         <w:tblBorders>
           <w:top w:val="none" w:sz="0" w:space="0" w:color="auto"/>
@@ -248,7 +248,7 @@
     </w:p>
     <w:p>
       <w:pPr>
-        <w:pStyle w:val="Title"/>
+        <w:pStyle w:val="Titel"/>
       </w:pPr>
       <w:r>
         <w:t>DIPLOMARBEIT</w:t>
@@ -285,7 +285,22 @@
         </w:rPr>
       </w:pPr>
       <w:r>
-        <w:t>Toller Titel</w:t>
+        <w:t>Find</w:t>
+      </w:r>
+      <w:r>
+        <w:rPr>
+          <w:color w:val="EE0000"/>
+        </w:rPr>
+        <w:t>ME</w:t>
+      </w:r>
+      <w:r>
+        <w:rPr>
+          <w:color w:val="EE0000"/>
+        </w:rPr>
+        <w:t xml:space="preserve"> </w:t>
+      </w:r>
+      <w:r>
+        <w:t>– Das Digitale FundBüro</w:t>
       </w:r>
     </w:p>
     <w:p>
@@ -329,6 +344,7 @@
         <w:rPr>
           <w:b/>
           <w:bCs/>
+          <w:lang w:val="sv-SE"/>
         </w:rPr>
       </w:pPr>
       <w:r>
@@ -336,14 +352,15 @@
           <w:b/>
           <w:bCs/>
         </w:rPr>
-        <w:t>Individuelles Thema lt. Einreichung hier einsetzen.</w:t>
+        <w:t>Relationale vs. NoSQL-Datenbanken: Vergleich der Modelle, Anwendungsfälle und Performance.</w:t>
       </w:r>
       <w:r>
         <w:rPr>
           <w:b/>
           <w:bCs/>
-        </w:rPr>
-        <w:t xml:space="preserve"> (DB)</w:t>
+          <w:lang w:val="sv-SE"/>
+        </w:rPr>
+        <w:t xml:space="preserve"> </w:t>
       </w:r>
     </w:p>
     <w:p>
@@ -357,78 +374,73 @@
         <w:rPr>
           <w:lang w:val="sv-SE"/>
         </w:rPr>
-        <w:t>Vorname Zuname</w:t>
+        <w:t>Maximilian Fenusz</w:t>
       </w:r>
       <w:r>
         <w:tab/>
       </w:r>
       <w:r>
+        <w:t>6CAIF</w:t>
+      </w:r>
+      <w:r>
+        <w:tab/>
+      </w:r>
+      <w:r>
+        <w:tab/>
+      </w:r>
+      <w:r>
+        <w:tab/>
+      </w:r>
+      <w:r>
+        <w:tab/>
+      </w:r>
+      <w:r>
         <w:rPr>
           <w:lang w:val="sv-SE"/>
         </w:rPr>
-        <w:t>5</w:t>
+        <w:t xml:space="preserve">Betreuer: </w:t>
+      </w:r>
+      <w:r>
+        <w:tab/>
       </w:r>
       <w:r>
         <w:rPr>
           <w:lang w:val="sv-SE"/>
         </w:rPr>
-        <w:t>B</w:t>
-      </w:r>
-      <w:r>
+        <w:t>Rene Wenz</w:t>
+      </w:r>
+    </w:p>
+    <w:p>
+      <w:pPr>
+        <w:pStyle w:val="StandardArial"/>
         <w:rPr>
           <w:lang w:val="sv-SE"/>
         </w:rPr>
-        <w:t>HIF</w:t>
-      </w:r>
-      <w:r>
-        <w:tab/>
-      </w:r>
-      <w:r>
-        <w:tab/>
-      </w:r>
-      <w:r>
-        <w:tab/>
-      </w:r>
-      <w:r>
-        <w:tab/>
-      </w:r>
-      <w:r>
-        <w:rPr>
-          <w:lang w:val="sv-SE"/>
-        </w:rPr>
-        <w:t xml:space="preserve">Betreuer: </w:t>
-      </w:r>
-      <w:r>
-        <w:tab/>
-      </w:r>
-      <w:r>
-        <w:rPr>
-          <w:lang w:val="sv-SE"/>
-        </w:rPr>
-        <w:t>Michael Schletz</w:t>
-      </w:r>
+      </w:pPr>
     </w:p>
     <w:p>
       <w:pPr>
         <w:pStyle w:val="StandardArial"/>
-        <w:rPr>
-          <w:lang w:val="sv-SE"/>
-        </w:rPr>
-      </w:pPr>
-    </w:p>
-    <w:p>
-      <w:pPr>
-        <w:pStyle w:val="StandardArial"/>
-        <w:rPr>
-          <w:b/>
-        </w:rPr>
-      </w:pPr>
-      <w:r>
         <w:rPr>
           <w:b/>
           <w:bCs/>
-        </w:rPr>
-        <w:t>Individuelles Thema lt. Einreichung hier einsetzen.</w:t>
+          <w:lang w:val="sv-SE"/>
+        </w:rPr>
+      </w:pPr>
+      <w:r>
+        <w:rPr>
+          <w:b/>
+          <w:bCs/>
+        </w:rPr>
+        <w:t>Best Practices für modernes User Interface Design (UI): Prinzipien und Strategien für ein nutzerfreundliches UI-Design.</w:t>
+      </w:r>
+      <w:r>
+        <w:rPr>
+          <w:b/>
+          <w:bCs/>
+          <w:lang w:val="sv-SE"/>
+        </w:rPr>
+        <w:t xml:space="preserve"> </w:t>
       </w:r>
     </w:p>
     <w:p>
@@ -443,16 +455,22 @@
         <w:rPr>
           <w:lang w:val="sv-SE"/>
         </w:rPr>
-        <w:t>Vorname Zuname</w:t>
-      </w:r>
-      <w:r>
+        <w:t>Mihajlo Ilicin</w:t>
+      </w:r>
+      <w:r>
+        <w:rPr>
+          <w:lang w:val="sv-SE"/>
+        </w:rPr>
         <w:tab/>
       </w:r>
       <w:r>
+        <w:tab/>
+      </w:r>
+      <w:r>
         <w:rPr>
           <w:lang w:val="sv-SE"/>
         </w:rPr>
-        <w:t>5BHIF</w:t>
+        <w:t>6CAIF</w:t>
       </w:r>
       <w:r>
         <w:tab/>
@@ -479,12 +497,15 @@
         <w:rPr>
           <w:lang w:val="sv-SE"/>
         </w:rPr>
-        <w:t>Michael Schletz</w:t>
+        <w:t>Rene Wenz</w:t>
       </w:r>
     </w:p>
     <w:p>
       <w:pPr>
         <w:pStyle w:val="StandardArial"/>
+        <w:rPr>
+          <w:lang w:val="sv-SE"/>
+        </w:rPr>
       </w:pPr>
     </w:p>
     <w:p>
@@ -493,6 +514,7 @@
         <w:rPr>
           <w:b/>
           <w:bCs/>
+          <w:lang w:val="sv-SE"/>
         </w:rPr>
       </w:pPr>
       <w:r>
@@ -500,7 +522,15 @@
           <w:b/>
           <w:bCs/>
         </w:rPr>
-        <w:t>Individuelles Thema lt. Einreichung hier einsetzen.</w:t>
+        <w:t>Datenvisualisierung im Web: Best Practices und Tools zur Darstellung komplexer Datenmengen.</w:t>
+      </w:r>
+      <w:r>
+        <w:rPr>
+          <w:b/>
+          <w:bCs/>
+          <w:lang w:val="sv-SE"/>
+        </w:rPr>
+        <w:t xml:space="preserve"> </w:t>
       </w:r>
     </w:p>
     <w:p>
@@ -515,16 +545,13 @@
         <w:rPr>
           <w:lang w:val="sv-SE"/>
         </w:rPr>
-        <w:t>Vorname Zuname</w:t>
+        <w:t>Dominik Nadrasky</w:t>
       </w:r>
       <w:r>
         <w:tab/>
       </w:r>
       <w:r>
-        <w:t>5</w:t>
-      </w:r>
-      <w:r>
-        <w:t>BHIF</w:t>
+        <w:t>6CAIF</w:t>
       </w:r>
       <w:r>
         <w:tab/>
@@ -551,7 +578,7 @@
         <w:rPr>
           <w:lang w:val="sv-SE"/>
         </w:rPr>
-        <w:t>Michael Schletz</w:t>
+        <w:t>Rene Wenz</w:t>
       </w:r>
     </w:p>
     <w:p>
@@ -569,6 +596,7 @@
         <w:rPr>
           <w:b/>
           <w:bCs/>
+          <w:lang w:val="sv-SE"/>
         </w:rPr>
       </w:pPr>
       <w:r>
@@ -576,7 +604,15 @@
           <w:b/>
           <w:bCs/>
         </w:rPr>
-        <w:t>Individuelles Thema lt. Einreichung hier einsetzen.</w:t>
+        <w:t>Vergleich klassischer und agiler Projektmanagement-Methoden: Effizienz, Flexibilität und Praxistauglichkeit in modernen IT-Projekten</w:t>
+      </w:r>
+      <w:r>
+        <w:rPr>
+          <w:b/>
+          <w:bCs/>
+          <w:lang w:val="sv-SE"/>
+        </w:rPr>
+        <w:t xml:space="preserve"> </w:t>
       </w:r>
     </w:p>
     <w:p>
@@ -591,11 +627,13 @@
         <w:rPr>
           <w:lang w:val="sv-SE"/>
         </w:rPr>
-        <w:t>Vorname Zuname</w:t>
+        <w:t>Sebastian Stiller</w:t>
       </w:r>
       <w:r>
         <w:tab/>
-        <w:t>5BHIF</w:t>
+      </w:r>
+      <w:r>
+        <w:t>6CAIF</w:t>
       </w:r>
       <w:r>
         <w:tab/>
@@ -617,7 +655,41 @@
         <w:rPr>
           <w:lang w:val="sv-SE"/>
         </w:rPr>
-        <w:t>Michael Schletz</w:t>
+        <w:t>Rene Wenz</w:t>
+      </w:r>
+    </w:p>
+    <w:p>
+      <w:pPr>
+        <w:pStyle w:val="StandardArial"/>
+        <w:rPr>
+          <w:b/>
+          <w:bCs/>
+        </w:rPr>
+      </w:pPr>
+    </w:p>
+    <w:p>
+      <w:pPr>
+        <w:pStyle w:val="StandardArial"/>
+        <w:rPr>
+          <w:b/>
+          <w:bCs/>
+          <w:lang w:val="sv-SE"/>
+        </w:rPr>
+      </w:pPr>
+      <w:r>
+        <w:rPr>
+          <w:b/>
+          <w:bCs/>
+        </w:rPr>
+        <w:t>Barrierefreiheit im Webdesign: Techniken und Standards für die Umsetzung barrierefreier Webanwendungen.</w:t>
+      </w:r>
+      <w:r>
+        <w:rPr>
+          <w:b/>
+          <w:bCs/>
+          <w:lang w:val="sv-SE"/>
+        </w:rPr>
+        <w:t xml:space="preserve"> </w:t>
       </w:r>
     </w:p>
     <w:p>
@@ -628,6 +700,38 @@
           <w:lang w:val="sv-SE"/>
         </w:rPr>
       </w:pPr>
+      <w:r>
+        <w:rPr>
+          <w:lang w:val="sv-SE"/>
+        </w:rPr>
+        <w:t>Daniel Wagner</w:t>
+      </w:r>
+      <w:r>
+        <w:tab/>
+        <w:t>6CAIF</w:t>
+      </w:r>
+      <w:r>
+        <w:tab/>
+      </w:r>
+      <w:r>
+        <w:tab/>
+      </w:r>
+      <w:r>
+        <w:tab/>
+      </w:r>
+      <w:r>
+        <w:tab/>
+        <w:t xml:space="preserve">Betreuer: </w:t>
+      </w:r>
+      <w:r>
+        <w:tab/>
+      </w:r>
+      <w:r>
+        <w:rPr>
+          <w:lang w:val="sv-SE"/>
+        </w:rPr>
+        <w:t>Rene Wenz</w:t>
+      </w:r>
     </w:p>
     <w:p>
       <w:pPr>
@@ -741,6 +845,9 @@
       </w:pPr>
       <w:r>
         <w:t>Datum:</w:t>
+      </w:r>
+      <w:r>
+        <w:t xml:space="preserve"> 27.06.2025</w:t>
       </w:r>
       <w:r>
         <w:tab/>
@@ -853,35 +960,43 @@
         <w:rPr>
           <w:sz w:val="28"/>
         </w:rPr>
-        <w:t xml:space="preserve">(z. B. </w:t>
+        <w:t xml:space="preserve">(z. B. ChatGPT, Grammarly Go, </w:t>
       </w:r>
       <w:proofErr w:type="spellStart"/>
       <w:r>
         <w:rPr>
           <w:sz w:val="28"/>
         </w:rPr>
-        <w:t>ChatGPT</w:t>
+        <w:t>Midjourney</w:t>
       </w:r>
       <w:proofErr w:type="spellEnd"/>
       <w:r>
         <w:rPr>
           <w:sz w:val="28"/>
         </w:rPr>
-        <w:t xml:space="preserve">, Grammarly Go, </w:t>
-      </w:r>
-      <w:proofErr w:type="spellStart"/>
-      <w:r>
+        <w:t>) zu folgendem Zweck verwendet:</w:t>
+      </w:r>
+    </w:p>
+    <w:p>
+      <w:pPr>
+        <w:pStyle w:val="DeckblattTabelle"/>
         <w:rPr>
           <w:sz w:val="28"/>
         </w:rPr>
-        <w:t>Midjourney</w:t>
-      </w:r>
-      <w:proofErr w:type="spellEnd"/>
-      <w:r>
+      </w:pPr>
+    </w:p>
+    <w:p>
+      <w:pPr>
+        <w:pStyle w:val="DeckblattTabelle"/>
         <w:rPr>
           <w:sz w:val="28"/>
         </w:rPr>
-        <w:t>) zu folgendem Zweck verwendet:</w:t>
+      </w:pPr>
+      <w:r>
+        <w:rPr>
+          <w:sz w:val="28"/>
+        </w:rPr>
+        <w:t>[Bitte hier Einsatzgebiet anführen.].</w:t>
       </w:r>
     </w:p>
     <w:p>
@@ -903,7 +1018,7 @@
         <w:rPr>
           <w:sz w:val="28"/>
         </w:rPr>
-        <w:t>[Bitte hier Einsatzgebiet anführen.].</w:t>
+        <w:t xml:space="preserve">Die verwendeten Hilfsmittel wurden vollständig und wahrheitsgetreu inkl. Produktversion und Prompt ausgewiesen.  </w:t>
       </w:r>
     </w:p>
     <w:p>
@@ -921,12 +1036,14 @@
           <w:sz w:val="28"/>
         </w:rPr>
       </w:pPr>
-      <w:r>
+    </w:p>
+    <w:p>
+      <w:pPr>
+        <w:pStyle w:val="DeckblattTabelle"/>
         <w:rPr>
           <w:sz w:val="28"/>
         </w:rPr>
-        <w:t xml:space="preserve">Die verwendeten Hilfsmittel wurden vollständig und wahrheitsgetreu inkl. Produktversion und Prompt ausgewiesen.  </w:t>
-      </w:r>
+      </w:pPr>
     </w:p>
     <w:p>
       <w:pPr>
@@ -943,35 +1060,23 @@
           <w:sz w:val="28"/>
         </w:rPr>
       </w:pPr>
-    </w:p>
-    <w:p>
-      <w:pPr>
-        <w:pStyle w:val="DeckblattTabelle"/>
+      <w:r>
         <w:rPr>
           <w:sz w:val="28"/>
         </w:rPr>
-      </w:pPr>
-    </w:p>
-    <w:p>
-      <w:pPr>
-        <w:pStyle w:val="DeckblattTabelle"/>
+        <w:t xml:space="preserve">Wien, am </w:t>
+      </w:r>
+      <w:r>
         <w:rPr>
           <w:sz w:val="28"/>
         </w:rPr>
-      </w:pPr>
-    </w:p>
-    <w:p>
-      <w:pPr>
-        <w:pStyle w:val="DeckblattTabelle"/>
+        <w:t>27.06.2025</w:t>
+      </w:r>
+      <w:r>
         <w:rPr>
           <w:sz w:val="28"/>
         </w:rPr>
-      </w:pPr>
-      <w:r>
-        <w:rPr>
-          <w:sz w:val="28"/>
-        </w:rPr>
-        <w:t xml:space="preserve">Wien, am TT.MM.JJJJ </w:t>
+        <w:t xml:space="preserve"> </w:t>
       </w:r>
       <w:r>
         <w:rPr>
@@ -1021,13 +1126,15 @@
         <w:ind w:left="5670"/>
         <w:rPr>
           <w:sz w:val="28"/>
+          <w:lang w:val="en-US"/>
         </w:rPr>
       </w:pPr>
       <w:r>
         <w:rPr>
           <w:sz w:val="28"/>
-        </w:rPr>
-        <w:t>Vorname1 Nachname1</w:t>
+          <w:lang w:val="en-US"/>
+        </w:rPr>
+        <w:t>Maximilian Fenusz</w:t>
       </w:r>
     </w:p>
     <w:p>
@@ -1036,6 +1143,7 @@
         <w:ind w:left="5670"/>
         <w:rPr>
           <w:sz w:val="28"/>
+          <w:lang w:val="en-US"/>
         </w:rPr>
       </w:pPr>
     </w:p>
@@ -1045,6 +1153,7 @@
         <w:ind w:left="5670"/>
         <w:rPr>
           <w:sz w:val="28"/>
+          <w:lang w:val="en-US"/>
         </w:rPr>
       </w:pPr>
     </w:p>
@@ -1054,13 +1163,15 @@
         <w:ind w:left="5670"/>
         <w:rPr>
           <w:sz w:val="28"/>
+          <w:lang w:val="en-US"/>
         </w:rPr>
       </w:pPr>
       <w:r>
         <w:rPr>
           <w:sz w:val="28"/>
-        </w:rPr>
-        <w:t>Vorname2 Nachname2</w:t>
+          <w:lang w:val="en-US"/>
+        </w:rPr>
+        <w:t>Mihajlo Ilicin</w:t>
       </w:r>
     </w:p>
     <w:p>
@@ -1069,6 +1180,7 @@
         <w:ind w:left="5670"/>
         <w:rPr>
           <w:sz w:val="28"/>
+          <w:lang w:val="en-US"/>
         </w:rPr>
       </w:pPr>
     </w:p>
@@ -1078,6 +1190,7 @@
         <w:ind w:left="5670"/>
         <w:rPr>
           <w:sz w:val="28"/>
+          <w:lang w:val="en-US"/>
         </w:rPr>
       </w:pPr>
     </w:p>
@@ -1087,13 +1200,15 @@
         <w:ind w:left="5670"/>
         <w:rPr>
           <w:sz w:val="28"/>
+          <w:lang w:val="de-AT"/>
         </w:rPr>
       </w:pPr>
       <w:r>
         <w:rPr>
           <w:sz w:val="28"/>
-        </w:rPr>
-        <w:t>Vorname3 Nachname3</w:t>
+          <w:lang w:val="de-AT"/>
+        </w:rPr>
+        <w:t>Dominik Nadrasky</w:t>
       </w:r>
     </w:p>
     <w:p>
@@ -1102,6 +1217,7 @@
         <w:ind w:left="5670"/>
         <w:rPr>
           <w:sz w:val="28"/>
+          <w:lang w:val="de-AT"/>
         </w:rPr>
       </w:pPr>
     </w:p>
@@ -1111,6 +1227,7 @@
         <w:ind w:left="5670"/>
         <w:rPr>
           <w:sz w:val="28"/>
+          <w:lang w:val="de-AT"/>
         </w:rPr>
       </w:pPr>
     </w:p>
@@ -1126,7 +1243,7 @@
         <w:rPr>
           <w:sz w:val="28"/>
         </w:rPr>
-        <w:t>Vorname4 Nachname4</w:t>
+        <w:t>Sebastian Stiller</w:t>
       </w:r>
     </w:p>
     <w:p>
@@ -1159,7 +1276,7 @@
         <w:rPr>
           <w:sz w:val="28"/>
         </w:rPr>
-        <w:t>Vorname5 Nachname5</w:t>
+        <w:t>Daniel Wagner</w:t>
       </w:r>
     </w:p>
     <w:p>
@@ -1201,7 +1318,7 @@
     </w:p>
     <w:tbl>
       <w:tblPr>
-        <w:tblStyle w:val="TableGrid"/>
+        <w:tblStyle w:val="Tabellenraster"/>
         <w:tblpPr w:leftFromText="141" w:rightFromText="141" w:vertAnchor="text" w:horzAnchor="margin" w:tblpX="144" w:tblpY="36"/>
         <w:tblW w:w="0" w:type="auto"/>
         <w:tblLayout w:type="fixed"/>
@@ -1250,21 +1367,28 @@
           <w:p>
             <w:pPr>
               <w:pStyle w:val="DeckblattTabelleninhalt"/>
-            </w:pPr>
-          </w:p>
-          <w:p>
-            <w:pPr>
-              <w:pStyle w:val="DeckblattTabelleninhalt"/>
-            </w:pPr>
-          </w:p>
-          <w:p>
-            <w:pPr>
-              <w:spacing w:line="240" w:lineRule="auto"/>
-              <w:rPr>
-                <w:rFonts w:ascii="Arial" w:hAnsi="Arial" w:cs="Arial"/>
-                <w:sz w:val="20"/>
-              </w:rPr>
-            </w:pPr>
+              <w:rPr>
+                <w:lang w:val="en-US"/>
+              </w:rPr>
+            </w:pPr>
+            <w:r>
+              <w:rPr>
+                <w:lang w:val="en-US"/>
+              </w:rPr>
+              <w:t xml:space="preserve">Maximilian Fenusz; </w:t>
+            </w:r>
+            <w:r>
+              <w:rPr>
+                <w:lang w:val="en-US"/>
+              </w:rPr>
+              <w:t>Mihajlo Ilicin; D</w:t>
+            </w:r>
+            <w:r>
+              <w:rPr>
+                <w:lang w:val="en-US"/>
+              </w:rPr>
+              <w:t>ominik Nadrasky; Sebastian Stiller; Daniel Wagner</w:t>
+            </w:r>
           </w:p>
         </w:tc>
       </w:tr>
@@ -1303,15 +1427,9 @@
             <w:pPr>
               <w:pStyle w:val="DeckblattTabelleninhalt"/>
             </w:pPr>
-          </w:p>
-          <w:p>
-            <w:pPr>
-              <w:spacing w:line="240" w:lineRule="auto"/>
-              <w:rPr>
-                <w:rFonts w:ascii="Arial" w:hAnsi="Arial" w:cs="Arial"/>
-                <w:sz w:val="20"/>
-              </w:rPr>
-            </w:pPr>
+            <w:r>
+              <w:t>2024-2025</w:t>
+            </w:r>
           </w:p>
         </w:tc>
       </w:tr>
@@ -1348,25 +1466,9 @@
             <w:pPr>
               <w:pStyle w:val="DeckblattTabelleninhalt"/>
             </w:pPr>
-          </w:p>
-          <w:p>
-            <w:pPr>
-              <w:pStyle w:val="DeckblattTabelleninhalt"/>
-            </w:pPr>
-          </w:p>
-          <w:p>
-            <w:pPr>
-              <w:pStyle w:val="DeckblattTabelleninhalt"/>
-            </w:pPr>
-          </w:p>
-          <w:p>
-            <w:pPr>
-              <w:spacing w:line="240" w:lineRule="auto"/>
-              <w:rPr>
-                <w:rFonts w:ascii="Arial" w:hAnsi="Arial" w:cs="Arial"/>
-                <w:sz w:val="20"/>
-              </w:rPr>
-            </w:pPr>
+            <w:r>
+              <w:t>Die Optimierung der derzeitigen Fundsachen Situation an der HTBLVA Spengergasse durch Erstellung und eventueller Implementierung einer Web-basierten EDV-Lösung zur Erfassung und Verwaltung von Fundsachen. Dies soll die Menge an Fundsachen, welche am Ende des Schuljahres übrig bleiben, verringern und eine längerfristige Lösung zur Warenverschwendung bieten. Für eine bessere, grünere Zukunft.</w:t>
+            </w:r>
           </w:p>
         </w:tc>
       </w:tr>
@@ -1397,15 +1499,9 @@
             <w:pPr>
               <w:pStyle w:val="DeckblattTabelleninhalt"/>
             </w:pPr>
-          </w:p>
-          <w:p>
-            <w:pPr>
-              <w:spacing w:line="240" w:lineRule="auto"/>
-              <w:rPr>
-                <w:rFonts w:ascii="Arial" w:hAnsi="Arial" w:cs="Arial"/>
-                <w:sz w:val="20"/>
-              </w:rPr>
-            </w:pPr>
+            <w:r>
+              <w:t xml:space="preserve">HTBLVA Spengergasse: Spengergasse 20, 1050 Wien </w:t>
+            </w:r>
           </w:p>
         </w:tc>
       </w:tr>
@@ -1417,7 +1513,7 @@
     </w:p>
     <w:tbl>
       <w:tblPr>
-        <w:tblStyle w:val="TableGrid"/>
+        <w:tblStyle w:val="Tabellenraster"/>
         <w:tblpPr w:leftFromText="141" w:rightFromText="141" w:vertAnchor="text" w:horzAnchor="margin" w:tblpX="108" w:tblpY="36"/>
         <w:tblW w:w="0" w:type="auto"/>
         <w:tblLayout w:type="fixed"/>
@@ -1514,7 +1610,7 @@
     </w:p>
     <w:tbl>
       <w:tblPr>
-        <w:tblStyle w:val="TableGrid"/>
+        <w:tblStyle w:val="Tabellenraster"/>
         <w:tblpPr w:leftFromText="141" w:rightFromText="141" w:vertAnchor="text" w:horzAnchor="margin" w:tblpX="108" w:tblpY="36"/>
         <w:tblW w:w="0" w:type="auto"/>
         <w:tblLayout w:type="fixed"/>
@@ -1611,7 +1707,7 @@
     </w:p>
     <w:tbl>
       <w:tblPr>
-        <w:tblStyle w:val="TableGrid"/>
+        <w:tblStyle w:val="Tabellenraster"/>
         <w:tblpPr w:leftFromText="141" w:rightFromText="141" w:vertAnchor="text" w:horzAnchor="margin" w:tblpX="108" w:tblpY="36"/>
         <w:tblW w:w="0" w:type="auto"/>
         <w:tblLayout w:type="fixed"/>
@@ -1728,7 +1824,7 @@
     </w:p>
     <w:tbl>
       <w:tblPr>
-        <w:tblStyle w:val="TableGrid"/>
+        <w:tblStyle w:val="Tabellenraster"/>
         <w:tblpPr w:leftFromText="141" w:rightFromText="141" w:vertAnchor="text" w:horzAnchor="margin" w:tblpX="108" w:tblpY="36"/>
         <w:tblW w:w="0" w:type="auto"/>
         <w:tblLayout w:type="fixed"/>
@@ -1752,7 +1848,6 @@
               <w:pStyle w:val="DeckblattTabelle"/>
             </w:pPr>
             <w:r>
-              <w:lastRenderedPageBreak/>
               <w:t>Typische Grafik, Foto etc.</w:t>
             </w:r>
           </w:p>
@@ -1984,7 +2079,7 @@
     </w:p>
     <w:tbl>
       <w:tblPr>
-        <w:tblStyle w:val="TableGrid"/>
+        <w:tblStyle w:val="Tabellenraster"/>
         <w:tblpPr w:leftFromText="141" w:rightFromText="141" w:vertAnchor="text" w:horzAnchor="margin" w:tblpX="108" w:tblpY="36"/>
         <w:tblW w:w="0" w:type="auto"/>
         <w:tblLayout w:type="fixed"/>
@@ -2034,11 +2129,9 @@
             <w:pPr>
               <w:pStyle w:val="DeckblattTabelleninhalt"/>
             </w:pPr>
-          </w:p>
-          <w:p>
-            <w:pPr>
-              <w:pStyle w:val="DeckblattTabelleninhalt"/>
-            </w:pPr>
+            <w:r>
+              <w:t>Keine</w:t>
+            </w:r>
           </w:p>
           <w:p>
             <w:pPr>
@@ -2059,7 +2152,7 @@
     </w:p>
     <w:tbl>
       <w:tblPr>
-        <w:tblStyle w:val="TableGrid"/>
+        <w:tblStyle w:val="Tabellenraster"/>
         <w:tblpPr w:leftFromText="141" w:rightFromText="141" w:vertAnchor="text" w:horzAnchor="margin" w:tblpX="108" w:tblpY="36"/>
         <w:tblW w:w="0" w:type="auto"/>
         <w:tblLayout w:type="fixed"/>
@@ -2101,11 +2194,9 @@
             <w:pPr>
               <w:pStyle w:val="DeckblattTabelleninhalt"/>
             </w:pPr>
-          </w:p>
-          <w:p>
-            <w:pPr>
-              <w:pStyle w:val="DeckblattTabelleninhalt"/>
-            </w:pPr>
+            <w:r>
+              <w:t>Nicht Erwünscht (Sonst in der Bibliothek)</w:t>
+            </w:r>
           </w:p>
           <w:p>
             <w:pPr>
@@ -2126,7 +2217,7 @@
     </w:p>
     <w:tbl>
       <w:tblPr>
-        <w:tblStyle w:val="TableGrid"/>
+        <w:tblStyle w:val="Tabellenraster"/>
         <w:tblpPr w:leftFromText="141" w:rightFromText="141" w:vertAnchor="text" w:horzAnchor="margin" w:tblpX="108" w:tblpY="36"/>
         <w:tblW w:w="9639" w:type="dxa"/>
         <w:tblLayout w:type="fixed"/>
@@ -2210,11 +2301,9 @@
             <w:r>
               <w:t>Abteilungsvorstand/</w:t>
             </w:r>
-            <w:proofErr w:type="spellStart"/>
             <w:r>
               <w:t>Abteilungsvorständin</w:t>
             </w:r>
-            <w:proofErr w:type="spellEnd"/>
           </w:p>
           <w:p>
             <w:pPr>
@@ -2267,7 +2356,7 @@
     </w:p>
     <w:tbl>
       <w:tblPr>
-        <w:tblStyle w:val="TableGrid"/>
+        <w:tblStyle w:val="Tabellenraster"/>
         <w:tblpPr w:leftFromText="141" w:rightFromText="141" w:vertAnchor="text" w:horzAnchor="margin" w:tblpX="144" w:tblpY="36"/>
         <w:tblW w:w="0" w:type="auto"/>
         <w:tblLayout w:type="fixed"/>
@@ -2308,17 +2397,22 @@
           <w:p>
             <w:pPr>
               <w:pStyle w:val="DeckblattTabelleninhalt"/>
-            </w:pPr>
-          </w:p>
-          <w:p>
-            <w:pPr>
-              <w:pStyle w:val="DeckblattTabelleninhalt"/>
-            </w:pPr>
-          </w:p>
-          <w:p>
-            <w:pPr>
-              <w:pStyle w:val="DeckblattTabelleninhalt"/>
-            </w:pPr>
+              <w:rPr>
+                <w:lang w:val="en-US"/>
+              </w:rPr>
+            </w:pPr>
+            <w:r>
+              <w:rPr>
+                <w:lang w:val="en-US"/>
+              </w:rPr>
+              <w:t>Maximilian Fenusz; Mihajlo Ilicin; D</w:t>
+            </w:r>
+            <w:r>
+              <w:rPr>
+                <w:lang w:val="en-US"/>
+              </w:rPr>
+              <w:t>ominik Nadrasky; Sebastian Stiller; Daniel Wagner</w:t>
+            </w:r>
           </w:p>
           <w:p>
             <w:pPr>
@@ -2371,15 +2465,9 @@
             <w:pPr>
               <w:pStyle w:val="DeckblattTabelleninhalt"/>
             </w:pPr>
-          </w:p>
-          <w:p>
-            <w:pPr>
-              <w:spacing w:line="240" w:lineRule="auto"/>
-              <w:rPr>
-                <w:rFonts w:ascii="Arial" w:hAnsi="Arial" w:cs="Arial"/>
-                <w:sz w:val="20"/>
-              </w:rPr>
-            </w:pPr>
+            <w:r>
+              <w:t>2024-2025</w:t>
+            </w:r>
           </w:p>
         </w:tc>
       </w:tr>
@@ -2410,25 +2498,39 @@
             <w:pPr>
               <w:pStyle w:val="DeckblattTabelleninhalt"/>
             </w:pPr>
-          </w:p>
-          <w:p>
-            <w:pPr>
-              <w:pStyle w:val="DeckblattTabelleninhalt"/>
-            </w:pPr>
-          </w:p>
-          <w:p>
-            <w:pPr>
-              <w:pStyle w:val="DeckblattTabelleninhalt"/>
-            </w:pPr>
-          </w:p>
-          <w:p>
-            <w:pPr>
-              <w:spacing w:line="240" w:lineRule="auto"/>
-              <w:rPr>
-                <w:rFonts w:ascii="Arial" w:hAnsi="Arial" w:cs="Arial"/>
-                <w:sz w:val="20"/>
-              </w:rPr>
-            </w:pPr>
+            <w:r>
+              <w:rPr>
+                <w:lang w:val="en-US"/>
+              </w:rPr>
+              <w:t xml:space="preserve">The optimization of the current lost property situation at the HTBLVA Spengergasse by creating and possibly implementing a web-based IT solution for recording and managing lost property. This should reduce the amount of lost property left over at the end of the school year and provide a longer-term solution to wastage. </w:t>
+            </w:r>
+            <w:r>
+              <w:t xml:space="preserve">For a </w:t>
+            </w:r>
+            <w:proofErr w:type="spellStart"/>
+            <w:r>
+              <w:t>better</w:t>
+            </w:r>
+            <w:proofErr w:type="spellEnd"/>
+            <w:r>
+              <w:t xml:space="preserve">, </w:t>
+            </w:r>
+            <w:proofErr w:type="spellStart"/>
+            <w:r>
+              <w:t>greener</w:t>
+            </w:r>
+            <w:proofErr w:type="spellEnd"/>
+            <w:r>
+              <w:t xml:space="preserve"> </w:t>
+            </w:r>
+            <w:proofErr w:type="spellStart"/>
+            <w:r>
+              <w:t>future</w:t>
+            </w:r>
+            <w:proofErr w:type="spellEnd"/>
+            <w:r>
+              <w:t>.</w:t>
+            </w:r>
           </w:p>
         </w:tc>
       </w:tr>
@@ -2465,17 +2567,18 @@
           </w:tcPr>
           <w:p>
             <w:pPr>
-              <w:pStyle w:val="DeckblattTabelleninhalt"/>
-            </w:pPr>
-          </w:p>
-          <w:p>
-            <w:pPr>
               <w:spacing w:line="240" w:lineRule="auto"/>
               <w:rPr>
                 <w:rFonts w:ascii="Arial" w:hAnsi="Arial" w:cs="Arial"/>
                 <w:sz w:val="20"/>
               </w:rPr>
             </w:pPr>
+            <w:r>
+              <w:t xml:space="preserve">HTBLVA Spengergasse: Spengergasse 20, 1050 </w:t>
+            </w:r>
+            <w:r>
+              <w:t>Vienna</w:t>
+            </w:r>
           </w:p>
         </w:tc>
       </w:tr>
@@ -2487,7 +2590,7 @@
     </w:p>
     <w:tbl>
       <w:tblPr>
-        <w:tblStyle w:val="TableGrid"/>
+        <w:tblStyle w:val="Tabellenraster"/>
         <w:tblpPr w:leftFromText="141" w:rightFromText="141" w:vertAnchor="text" w:horzAnchor="margin" w:tblpX="108" w:tblpY="36"/>
         <w:tblW w:w="0" w:type="auto"/>
         <w:tblLayout w:type="fixed"/>
@@ -2516,15 +2619,7 @@
             </w:r>
             <w:proofErr w:type="spellEnd"/>
             <w:r>
-              <w:t xml:space="preserve"> </w:t>
-            </w:r>
-            <w:proofErr w:type="spellStart"/>
-            <w:r>
-              <w:t>of</w:t>
-            </w:r>
-            <w:proofErr w:type="spellEnd"/>
-            <w:r>
-              <w:t xml:space="preserve"> </w:t>
+              <w:t xml:space="preserve"> of </w:t>
             </w:r>
             <w:proofErr w:type="spellStart"/>
             <w:r>
@@ -2602,7 +2697,7 @@
     </w:p>
     <w:tbl>
       <w:tblPr>
-        <w:tblStyle w:val="TableGrid"/>
+        <w:tblStyle w:val="Tabellenraster"/>
         <w:tblpPr w:leftFromText="141" w:rightFromText="141" w:vertAnchor="text" w:horzAnchor="margin" w:tblpX="108" w:tblpY="36"/>
         <w:tblW w:w="0" w:type="auto"/>
         <w:tblLayout w:type="fixed"/>
@@ -2699,7 +2794,7 @@
     </w:p>
     <w:tbl>
       <w:tblPr>
-        <w:tblStyle w:val="TableGrid"/>
+        <w:tblStyle w:val="Tabellenraster"/>
         <w:tblpPr w:leftFromText="141" w:rightFromText="141" w:vertAnchor="text" w:horzAnchor="margin" w:tblpX="108" w:tblpY="36"/>
         <w:tblW w:w="0" w:type="auto"/>
         <w:tblLayout w:type="fixed"/>
@@ -2818,7 +2913,7 @@
     </w:p>
     <w:tbl>
       <w:tblPr>
-        <w:tblStyle w:val="TableGrid"/>
+        <w:tblStyle w:val="Tabellenraster"/>
         <w:tblpPr w:leftFromText="141" w:rightFromText="141" w:vertAnchor="text" w:horzAnchor="margin" w:tblpX="108" w:tblpY="36"/>
         <w:tblW w:w="0" w:type="auto"/>
         <w:tblLayout w:type="fixed"/>
@@ -2840,39 +2935,30 @@
           <w:p>
             <w:pPr>
               <w:pStyle w:val="DeckblattTabelle"/>
-            </w:pPr>
-            <w:r>
+              <w:rPr>
+                <w:lang w:val="en-US"/>
+              </w:rPr>
+            </w:pPr>
+            <w:r>
+              <w:rPr>
+                <w:lang w:val="en-US"/>
+              </w:rPr>
               <w:lastRenderedPageBreak/>
-              <w:t xml:space="preserve">Illustrative </w:t>
-            </w:r>
-            <w:proofErr w:type="spellStart"/>
-            <w:r>
-              <w:t>graph</w:t>
-            </w:r>
-            <w:proofErr w:type="spellEnd"/>
-            <w:r>
-              <w:t xml:space="preserve">, </w:t>
-            </w:r>
-            <w:proofErr w:type="spellStart"/>
-            <w:r>
-              <w:t>photo</w:t>
-            </w:r>
-            <w:proofErr w:type="spellEnd"/>
+              <w:t>Illustrative graph, photo</w:t>
+            </w:r>
           </w:p>
           <w:p>
             <w:pPr>
               <w:pStyle w:val="DeckblattTabelle"/>
-            </w:pPr>
-            <w:r>
-              <w:t xml:space="preserve">(incl. </w:t>
-            </w:r>
-            <w:proofErr w:type="spellStart"/>
-            <w:r>
-              <w:t>explanation</w:t>
-            </w:r>
-            <w:proofErr w:type="spellEnd"/>
-            <w:r>
-              <w:t>)</w:t>
+              <w:rPr>
+                <w:lang w:val="en-US"/>
+              </w:rPr>
+            </w:pPr>
+            <w:r>
+              <w:rPr>
+                <w:lang w:val="en-US"/>
+              </w:rPr>
+              <w:t>(incl. explanation)</w:t>
             </w:r>
           </w:p>
         </w:tc>
@@ -2884,196 +2970,313 @@
           <w:p>
             <w:pPr>
               <w:pStyle w:val="DeckblattTabelleninhalt"/>
-            </w:pPr>
-          </w:p>
-          <w:p>
-            <w:pPr>
-              <w:pStyle w:val="DeckblattTabelleninhalt"/>
-            </w:pPr>
-          </w:p>
-          <w:p>
-            <w:pPr>
-              <w:pStyle w:val="DeckblattTabelleninhalt"/>
-            </w:pPr>
-          </w:p>
-          <w:p>
-            <w:pPr>
-              <w:pStyle w:val="DeckblattTabelleninhalt"/>
-            </w:pPr>
-          </w:p>
-          <w:p>
-            <w:pPr>
-              <w:pStyle w:val="DeckblattTabelleninhalt"/>
-            </w:pPr>
-          </w:p>
-          <w:p>
-            <w:pPr>
-              <w:pStyle w:val="DeckblattTabelleninhalt"/>
-            </w:pPr>
-          </w:p>
-          <w:p>
-            <w:pPr>
-              <w:pStyle w:val="DeckblattTabelleninhalt"/>
-            </w:pPr>
-          </w:p>
-          <w:p>
-            <w:pPr>
-              <w:pStyle w:val="DeckblattTabelleninhalt"/>
-            </w:pPr>
-          </w:p>
-          <w:p>
-            <w:pPr>
-              <w:pStyle w:val="DeckblattTabelleninhalt"/>
-            </w:pPr>
-          </w:p>
-          <w:p>
-            <w:pPr>
-              <w:pStyle w:val="DeckblattTabelleninhalt"/>
-            </w:pPr>
-          </w:p>
-          <w:p>
-            <w:pPr>
-              <w:pStyle w:val="DeckblattTabelleninhalt"/>
-            </w:pPr>
-          </w:p>
-          <w:p>
-            <w:pPr>
-              <w:pStyle w:val="DeckblattTabelleninhalt"/>
-            </w:pPr>
-          </w:p>
-          <w:p>
-            <w:pPr>
-              <w:pStyle w:val="DeckblattTabelleninhalt"/>
-            </w:pPr>
-          </w:p>
-          <w:p>
-            <w:pPr>
-              <w:pStyle w:val="DeckblattTabelleninhalt"/>
-            </w:pPr>
-          </w:p>
-          <w:p>
-            <w:pPr>
-              <w:pStyle w:val="DeckblattTabelleninhalt"/>
-            </w:pPr>
-          </w:p>
-          <w:p>
-            <w:pPr>
-              <w:pStyle w:val="DeckblattTabelleninhalt"/>
-            </w:pPr>
-          </w:p>
-          <w:p>
-            <w:pPr>
-              <w:pStyle w:val="DeckblattTabelleninhalt"/>
-            </w:pPr>
-          </w:p>
-          <w:p>
-            <w:pPr>
-              <w:pStyle w:val="DeckblattTabelleninhalt"/>
-            </w:pPr>
-          </w:p>
-          <w:p>
-            <w:pPr>
-              <w:pStyle w:val="DeckblattTabelleninhalt"/>
-            </w:pPr>
-          </w:p>
-          <w:p>
-            <w:pPr>
-              <w:pStyle w:val="DeckblattTabelleninhalt"/>
-            </w:pPr>
-          </w:p>
-          <w:p>
-            <w:pPr>
-              <w:pStyle w:val="DeckblattTabelleninhalt"/>
-            </w:pPr>
-          </w:p>
-          <w:p>
-            <w:pPr>
-              <w:pStyle w:val="DeckblattTabelleninhalt"/>
-            </w:pPr>
-          </w:p>
-          <w:p>
-            <w:pPr>
-              <w:pStyle w:val="DeckblattTabelleninhalt"/>
-            </w:pPr>
-          </w:p>
-          <w:p>
-            <w:pPr>
-              <w:pStyle w:val="DeckblattTabelleninhalt"/>
-            </w:pPr>
-          </w:p>
-          <w:p>
-            <w:pPr>
-              <w:pStyle w:val="DeckblattTabelleninhalt"/>
-            </w:pPr>
-          </w:p>
-          <w:p>
-            <w:pPr>
-              <w:pStyle w:val="DeckblattTabelleninhalt"/>
-            </w:pPr>
-          </w:p>
-          <w:p>
-            <w:pPr>
-              <w:pStyle w:val="DeckblattTabelleninhalt"/>
-            </w:pPr>
-          </w:p>
-          <w:p>
-            <w:pPr>
-              <w:pStyle w:val="DeckblattTabelleninhalt"/>
-            </w:pPr>
-          </w:p>
-          <w:p>
-            <w:pPr>
-              <w:pStyle w:val="DeckblattTabelleninhalt"/>
-            </w:pPr>
-          </w:p>
-          <w:p>
-            <w:pPr>
-              <w:pStyle w:val="DeckblattTabelleninhalt"/>
-            </w:pPr>
-          </w:p>
-          <w:p>
-            <w:pPr>
-              <w:pStyle w:val="DeckblattTabelleninhalt"/>
-            </w:pPr>
-          </w:p>
-          <w:p>
-            <w:pPr>
-              <w:pStyle w:val="DeckblattTabelleninhalt"/>
-            </w:pPr>
-          </w:p>
-          <w:p>
-            <w:pPr>
-              <w:pStyle w:val="DeckblattTabelleninhalt"/>
-            </w:pPr>
-          </w:p>
-          <w:p>
-            <w:pPr>
-              <w:pStyle w:val="DeckblattTabelleninhalt"/>
-            </w:pPr>
-          </w:p>
-          <w:p>
-            <w:pPr>
-              <w:pStyle w:val="DeckblattTabelleninhalt"/>
-            </w:pPr>
-          </w:p>
-          <w:p>
-            <w:pPr>
-              <w:pStyle w:val="DeckblattTabelleninhalt"/>
-            </w:pPr>
-          </w:p>
-          <w:p>
-            <w:pPr>
-              <w:pStyle w:val="DeckblattTabelleninhalt"/>
-            </w:pPr>
-          </w:p>
-          <w:p>
-            <w:pPr>
-              <w:pStyle w:val="DeckblattTabelleninhalt"/>
-            </w:pPr>
-          </w:p>
-          <w:p>
-            <w:pPr>
-              <w:pStyle w:val="DeckblattTabelleninhalt"/>
+              <w:rPr>
+                <w:lang w:val="en-US"/>
+              </w:rPr>
+            </w:pPr>
+          </w:p>
+          <w:p>
+            <w:pPr>
+              <w:pStyle w:val="DeckblattTabelleninhalt"/>
+              <w:rPr>
+                <w:lang w:val="en-US"/>
+              </w:rPr>
+            </w:pPr>
+          </w:p>
+          <w:p>
+            <w:pPr>
+              <w:pStyle w:val="DeckblattTabelleninhalt"/>
+              <w:rPr>
+                <w:lang w:val="en-US"/>
+              </w:rPr>
+            </w:pPr>
+          </w:p>
+          <w:p>
+            <w:pPr>
+              <w:pStyle w:val="DeckblattTabelleninhalt"/>
+              <w:rPr>
+                <w:lang w:val="en-US"/>
+              </w:rPr>
+            </w:pPr>
+          </w:p>
+          <w:p>
+            <w:pPr>
+              <w:pStyle w:val="DeckblattTabelleninhalt"/>
+              <w:rPr>
+                <w:lang w:val="en-US"/>
+              </w:rPr>
+            </w:pPr>
+          </w:p>
+          <w:p>
+            <w:pPr>
+              <w:pStyle w:val="DeckblattTabelleninhalt"/>
+              <w:rPr>
+                <w:lang w:val="en-US"/>
+              </w:rPr>
+            </w:pPr>
+          </w:p>
+          <w:p>
+            <w:pPr>
+              <w:pStyle w:val="DeckblattTabelleninhalt"/>
+              <w:rPr>
+                <w:lang w:val="en-US"/>
+              </w:rPr>
+            </w:pPr>
+          </w:p>
+          <w:p>
+            <w:pPr>
+              <w:pStyle w:val="DeckblattTabelleninhalt"/>
+              <w:rPr>
+                <w:lang w:val="en-US"/>
+              </w:rPr>
+            </w:pPr>
+          </w:p>
+          <w:p>
+            <w:pPr>
+              <w:pStyle w:val="DeckblattTabelleninhalt"/>
+              <w:rPr>
+                <w:lang w:val="en-US"/>
+              </w:rPr>
+            </w:pPr>
+          </w:p>
+          <w:p>
+            <w:pPr>
+              <w:pStyle w:val="DeckblattTabelleninhalt"/>
+              <w:rPr>
+                <w:lang w:val="en-US"/>
+              </w:rPr>
+            </w:pPr>
+          </w:p>
+          <w:p>
+            <w:pPr>
+              <w:pStyle w:val="DeckblattTabelleninhalt"/>
+              <w:rPr>
+                <w:lang w:val="en-US"/>
+              </w:rPr>
+            </w:pPr>
+          </w:p>
+          <w:p>
+            <w:pPr>
+              <w:pStyle w:val="DeckblattTabelleninhalt"/>
+              <w:rPr>
+                <w:lang w:val="en-US"/>
+              </w:rPr>
+            </w:pPr>
+          </w:p>
+          <w:p>
+            <w:pPr>
+              <w:pStyle w:val="DeckblattTabelleninhalt"/>
+              <w:rPr>
+                <w:lang w:val="en-US"/>
+              </w:rPr>
+            </w:pPr>
+          </w:p>
+          <w:p>
+            <w:pPr>
+              <w:pStyle w:val="DeckblattTabelleninhalt"/>
+              <w:rPr>
+                <w:lang w:val="en-US"/>
+              </w:rPr>
+            </w:pPr>
+          </w:p>
+          <w:p>
+            <w:pPr>
+              <w:pStyle w:val="DeckblattTabelleninhalt"/>
+              <w:rPr>
+                <w:lang w:val="en-US"/>
+              </w:rPr>
+            </w:pPr>
+          </w:p>
+          <w:p>
+            <w:pPr>
+              <w:pStyle w:val="DeckblattTabelleninhalt"/>
+              <w:rPr>
+                <w:lang w:val="en-US"/>
+              </w:rPr>
+            </w:pPr>
+          </w:p>
+          <w:p>
+            <w:pPr>
+              <w:pStyle w:val="DeckblattTabelleninhalt"/>
+              <w:rPr>
+                <w:lang w:val="en-US"/>
+              </w:rPr>
+            </w:pPr>
+          </w:p>
+          <w:p>
+            <w:pPr>
+              <w:pStyle w:val="DeckblattTabelleninhalt"/>
+              <w:rPr>
+                <w:lang w:val="en-US"/>
+              </w:rPr>
+            </w:pPr>
+          </w:p>
+          <w:p>
+            <w:pPr>
+              <w:pStyle w:val="DeckblattTabelleninhalt"/>
+              <w:rPr>
+                <w:lang w:val="en-US"/>
+              </w:rPr>
+            </w:pPr>
+          </w:p>
+          <w:p>
+            <w:pPr>
+              <w:pStyle w:val="DeckblattTabelleninhalt"/>
+              <w:rPr>
+                <w:lang w:val="en-US"/>
+              </w:rPr>
+            </w:pPr>
+          </w:p>
+          <w:p>
+            <w:pPr>
+              <w:pStyle w:val="DeckblattTabelleninhalt"/>
+              <w:rPr>
+                <w:lang w:val="en-US"/>
+              </w:rPr>
+            </w:pPr>
+          </w:p>
+          <w:p>
+            <w:pPr>
+              <w:pStyle w:val="DeckblattTabelleninhalt"/>
+              <w:rPr>
+                <w:lang w:val="en-US"/>
+              </w:rPr>
+            </w:pPr>
+          </w:p>
+          <w:p>
+            <w:pPr>
+              <w:pStyle w:val="DeckblattTabelleninhalt"/>
+              <w:rPr>
+                <w:lang w:val="en-US"/>
+              </w:rPr>
+            </w:pPr>
+          </w:p>
+          <w:p>
+            <w:pPr>
+              <w:pStyle w:val="DeckblattTabelleninhalt"/>
+              <w:rPr>
+                <w:lang w:val="en-US"/>
+              </w:rPr>
+            </w:pPr>
+          </w:p>
+          <w:p>
+            <w:pPr>
+              <w:pStyle w:val="DeckblattTabelleninhalt"/>
+              <w:rPr>
+                <w:lang w:val="en-US"/>
+              </w:rPr>
+            </w:pPr>
+          </w:p>
+          <w:p>
+            <w:pPr>
+              <w:pStyle w:val="DeckblattTabelleninhalt"/>
+              <w:rPr>
+                <w:lang w:val="en-US"/>
+              </w:rPr>
+            </w:pPr>
+          </w:p>
+          <w:p>
+            <w:pPr>
+              <w:pStyle w:val="DeckblattTabelleninhalt"/>
+              <w:rPr>
+                <w:lang w:val="en-US"/>
+              </w:rPr>
+            </w:pPr>
+          </w:p>
+          <w:p>
+            <w:pPr>
+              <w:pStyle w:val="DeckblattTabelleninhalt"/>
+              <w:rPr>
+                <w:lang w:val="en-US"/>
+              </w:rPr>
+            </w:pPr>
+          </w:p>
+          <w:p>
+            <w:pPr>
+              <w:pStyle w:val="DeckblattTabelleninhalt"/>
+              <w:rPr>
+                <w:lang w:val="en-US"/>
+              </w:rPr>
+            </w:pPr>
+          </w:p>
+          <w:p>
+            <w:pPr>
+              <w:pStyle w:val="DeckblattTabelleninhalt"/>
+              <w:rPr>
+                <w:lang w:val="en-US"/>
+              </w:rPr>
+            </w:pPr>
+          </w:p>
+          <w:p>
+            <w:pPr>
+              <w:pStyle w:val="DeckblattTabelleninhalt"/>
+              <w:rPr>
+                <w:lang w:val="en-US"/>
+              </w:rPr>
+            </w:pPr>
+          </w:p>
+          <w:p>
+            <w:pPr>
+              <w:pStyle w:val="DeckblattTabelleninhalt"/>
+              <w:rPr>
+                <w:lang w:val="en-US"/>
+              </w:rPr>
+            </w:pPr>
+          </w:p>
+          <w:p>
+            <w:pPr>
+              <w:pStyle w:val="DeckblattTabelleninhalt"/>
+              <w:rPr>
+                <w:lang w:val="en-US"/>
+              </w:rPr>
+            </w:pPr>
+          </w:p>
+          <w:p>
+            <w:pPr>
+              <w:pStyle w:val="DeckblattTabelleninhalt"/>
+              <w:rPr>
+                <w:lang w:val="en-US"/>
+              </w:rPr>
+            </w:pPr>
+          </w:p>
+          <w:p>
+            <w:pPr>
+              <w:pStyle w:val="DeckblattTabelleninhalt"/>
+              <w:rPr>
+                <w:lang w:val="en-US"/>
+              </w:rPr>
+            </w:pPr>
+          </w:p>
+          <w:p>
+            <w:pPr>
+              <w:pStyle w:val="DeckblattTabelleninhalt"/>
+              <w:rPr>
+                <w:lang w:val="en-US"/>
+              </w:rPr>
+            </w:pPr>
+          </w:p>
+          <w:p>
+            <w:pPr>
+              <w:pStyle w:val="DeckblattTabelleninhalt"/>
+              <w:rPr>
+                <w:lang w:val="en-US"/>
+              </w:rPr>
+            </w:pPr>
+          </w:p>
+          <w:p>
+            <w:pPr>
+              <w:pStyle w:val="DeckblattTabelleninhalt"/>
+              <w:rPr>
+                <w:lang w:val="en-US"/>
+              </w:rPr>
+            </w:pPr>
+          </w:p>
+          <w:p>
+            <w:pPr>
+              <w:pStyle w:val="DeckblattTabelleninhalt"/>
+              <w:rPr>
+                <w:lang w:val="en-US"/>
+              </w:rPr>
             </w:pPr>
           </w:p>
           <w:p>
@@ -3082,6 +3285,7 @@
               <w:rPr>
                 <w:rFonts w:ascii="Arial" w:hAnsi="Arial" w:cs="Arial"/>
                 <w:sz w:val="20"/>
+                <w:lang w:val="en-US"/>
               </w:rPr>
             </w:pPr>
           </w:p>
@@ -3091,11 +3295,14 @@
     <w:p>
       <w:pPr>
         <w:pStyle w:val="DeckblattUnterschriften"/>
+        <w:rPr>
+          <w:lang w:val="en-US"/>
+        </w:rPr>
       </w:pPr>
     </w:p>
     <w:tbl>
       <w:tblPr>
-        <w:tblStyle w:val="TableGrid"/>
+        <w:tblStyle w:val="Tabellenraster"/>
         <w:tblpPr w:leftFromText="141" w:rightFromText="141" w:vertAnchor="text" w:horzAnchor="margin" w:tblpX="108" w:tblpY="36"/>
         <w:tblW w:w="0" w:type="auto"/>
         <w:tblLayout w:type="fixed"/>
@@ -3148,27 +3355,19 @@
           </w:tcPr>
           <w:p>
             <w:pPr>
-              <w:pStyle w:val="DeckblattTabelleninhalt"/>
-            </w:pPr>
-          </w:p>
-          <w:p>
-            <w:pPr>
-              <w:pStyle w:val="DeckblattTabelleninhalt"/>
-            </w:pPr>
-          </w:p>
-          <w:p>
-            <w:pPr>
-              <w:pStyle w:val="DeckblattTabelleninhalt"/>
-            </w:pPr>
-          </w:p>
-          <w:p>
-            <w:pPr>
               <w:spacing w:line="240" w:lineRule="auto"/>
               <w:rPr>
                 <w:rFonts w:ascii="Arial" w:hAnsi="Arial" w:cs="Arial"/>
                 <w:sz w:val="20"/>
               </w:rPr>
             </w:pPr>
+            <w:r>
+              <w:rPr>
+                <w:rFonts w:ascii="Arial" w:hAnsi="Arial" w:cs="Arial"/>
+                <w:sz w:val="20"/>
+              </w:rPr>
+              <w:t>NONE</w:t>
+            </w:r>
           </w:p>
         </w:tc>
       </w:tr>
@@ -3180,7 +3379,7 @@
     </w:p>
     <w:tbl>
       <w:tblPr>
-        <w:tblStyle w:val="TableGrid"/>
+        <w:tblStyle w:val="Tabellenraster"/>
         <w:tblpPr w:leftFromText="141" w:rightFromText="141" w:vertAnchor="text" w:horzAnchor="margin" w:tblpX="108" w:tblpY="36"/>
         <w:tblW w:w="0" w:type="auto"/>
         <w:tblLayout w:type="fixed"/>
@@ -3209,13 +3408,8 @@
             </w:r>
             <w:proofErr w:type="spellEnd"/>
             <w:r>
-              <w:t xml:space="preserve"> </w:t>
-            </w:r>
-            <w:proofErr w:type="spellStart"/>
-            <w:r>
-              <w:t>of</w:t>
-            </w:r>
-            <w:proofErr w:type="spellEnd"/>
+              <w:t xml:space="preserve"> of</w:t>
+            </w:r>
           </w:p>
           <w:p>
             <w:pPr>
@@ -3243,27 +3437,19 @@
           </w:tcPr>
           <w:p>
             <w:pPr>
-              <w:pStyle w:val="DeckblattTabelleninhalt"/>
-            </w:pPr>
-          </w:p>
-          <w:p>
-            <w:pPr>
-              <w:pStyle w:val="DeckblattTabelleninhalt"/>
-            </w:pPr>
-          </w:p>
-          <w:p>
-            <w:pPr>
-              <w:pStyle w:val="DeckblattTabelleninhalt"/>
-            </w:pPr>
-          </w:p>
-          <w:p>
-            <w:pPr>
               <w:spacing w:line="240" w:lineRule="auto"/>
               <w:rPr>
                 <w:rFonts w:ascii="Arial" w:hAnsi="Arial" w:cs="Arial"/>
                 <w:sz w:val="20"/>
               </w:rPr>
             </w:pPr>
+            <w:r>
+              <w:rPr>
+                <w:rFonts w:ascii="Arial" w:hAnsi="Arial" w:cs="Arial"/>
+                <w:sz w:val="20"/>
+              </w:rPr>
+              <w:t xml:space="preserve">Library </w:t>
+            </w:r>
           </w:p>
         </w:tc>
       </w:tr>
@@ -3275,7 +3461,7 @@
     </w:p>
     <w:tbl>
       <w:tblPr>
-        <w:tblStyle w:val="TableGrid"/>
+        <w:tblStyle w:val="Tabellenraster"/>
         <w:tblpPr w:leftFromText="141" w:rightFromText="141" w:vertAnchor="text" w:horzAnchor="margin" w:tblpX="108" w:tblpY="36"/>
         <w:tblW w:w="9639" w:type="dxa"/>
         <w:tblLayout w:type="fixed"/>
@@ -3349,20 +3535,7 @@
               <w:pStyle w:val="DeckblattUnterschriften"/>
             </w:pPr>
             <w:r>
-              <w:t xml:space="preserve">Head </w:t>
-            </w:r>
-            <w:proofErr w:type="spellStart"/>
-            <w:proofErr w:type="gramStart"/>
-            <w:r>
-              <w:t>of</w:t>
-            </w:r>
-            <w:proofErr w:type="spellEnd"/>
-            <w:r>
-              <w:t xml:space="preserve">  College</w:t>
-            </w:r>
-            <w:proofErr w:type="gramEnd"/>
-            <w:r>
-              <w:t xml:space="preserve"> / Department</w:t>
+              <w:t>Head of  College / Department</w:t>
             </w:r>
           </w:p>
           <w:p>
@@ -3411,7 +3584,7 @@
 </file>
 
 <file path=word/endnotes.xml><?xml version="1.0" encoding="utf-8"?>
-<w:endnotes xmlns:wpc="http://schemas.microsoft.com/office/word/2010/wordprocessingCanvas" xmlns:cx="http://schemas.microsoft.com/office/drawing/2014/chartex" xmlns:cx1="http://schemas.microsoft.com/office/drawing/2015/9/8/chartex" xmlns:cx2="http://schemas.microsoft.com/office/drawing/2015/10/21/chartex" xmlns:cx3="http://schemas.microsoft.com/office/drawing/2016/5/9/chartex" xmlns:cx4="http://schemas.microsoft.com/office/drawing/2016/5/10/chartex" xmlns:cx5="http://schemas.microsoft.com/office/drawing/2016/5/11/chartex" xmlns:cx6="http://schemas.microsoft.com/office/drawing/2016/5/12/chartex" xmlns:cx7="http://schemas.microsoft.com/office/drawing/2016/5/13/chartex" xmlns:cx8="http://schemas.microsoft.com/office/drawing/2016/5/14/chartex" xmlns:mc="http://schemas.openxmlformats.org/markup-compatibility/2006" xmlns:aink="http://schemas.microsoft.com/office/drawing/2016/ink" xmlns:am3d="http://schemas.microsoft.com/office/drawing/2017/model3d" xmlns:o="urn:schemas-microsoft-com:office:office" xmlns:r="http://schemas.openxmlformats.org/officeDocument/2006/relationships" xmlns:m="http://schemas.openxmlformats.org/officeDocument/2006/math" xmlns:v="urn:schemas-microsoft-com:vml" xmlns:wp14="http://schemas.microsoft.com/office/word/2010/wordprocessingDrawing" xmlns:wp="http://schemas.openxmlformats.org/drawingml/2006/wordprocessingDrawing" xmlns:w10="urn:schemas-microsoft-com:office:word" xmlns:w="http://schemas.openxmlformats.org/wordprocessingml/2006/main" xmlns:w14="http://schemas.microsoft.com/office/word/2010/wordml" xmlns:w15="http://schemas.microsoft.com/office/word/2012/wordml" xmlns:w16cex="http://schemas.microsoft.com/office/word/2018/wordml/cex" xmlns:w16cid="http://schemas.microsoft.com/office/word/2016/wordml/cid" xmlns:w16="http://schemas.microsoft.com/office/word/2018/wordml" xmlns:w16sdtdh="http://schemas.microsoft.com/office/word/2020/wordml/sdtdatahash" xmlns:w16se="http://schemas.microsoft.com/office/word/2015/wordml/symex" xmlns:wpg="http://schemas.microsoft.com/office/word/2010/wordprocessingGroup" xmlns:wpi="http://schemas.microsoft.com/office/word/2010/wordprocessingInk" xmlns:wne="http://schemas.microsoft.com/office/word/2006/wordml" xmlns:wps="http://schemas.microsoft.com/office/word/2010/wordprocessingShape" mc:Ignorable="w14 w15 w16se w16cid w16 w16cex w16sdtdh wp14">
+<w:endnotes xmlns:wpc="http://schemas.microsoft.com/office/word/2010/wordprocessingCanvas" xmlns:cx="http://schemas.microsoft.com/office/drawing/2014/chartex" xmlns:cx1="http://schemas.microsoft.com/office/drawing/2015/9/8/chartex" xmlns:cx2="http://schemas.microsoft.com/office/drawing/2015/10/21/chartex" xmlns:cx3="http://schemas.microsoft.com/office/drawing/2016/5/9/chartex" xmlns:cx4="http://schemas.microsoft.com/office/drawing/2016/5/10/chartex" xmlns:cx5="http://schemas.microsoft.com/office/drawing/2016/5/11/chartex" xmlns:cx6="http://schemas.microsoft.com/office/drawing/2016/5/12/chartex" xmlns:cx7="http://schemas.microsoft.com/office/drawing/2016/5/13/chartex" xmlns:cx8="http://schemas.microsoft.com/office/drawing/2016/5/14/chartex" xmlns:mc="http://schemas.openxmlformats.org/markup-compatibility/2006" xmlns:aink="http://schemas.microsoft.com/office/drawing/2016/ink" xmlns:am3d="http://schemas.microsoft.com/office/drawing/2017/model3d" xmlns:o="urn:schemas-microsoft-com:office:office" xmlns:oel="http://schemas.microsoft.com/office/2019/extlst" xmlns:r="http://schemas.openxmlformats.org/officeDocument/2006/relationships" xmlns:m="http://schemas.openxmlformats.org/officeDocument/2006/math" xmlns:v="urn:schemas-microsoft-com:vml" xmlns:wp14="http://schemas.microsoft.com/office/word/2010/wordprocessingDrawing" xmlns:wp="http://schemas.openxmlformats.org/drawingml/2006/wordprocessingDrawing" xmlns:w10="urn:schemas-microsoft-com:office:word" xmlns:w="http://schemas.openxmlformats.org/wordprocessingml/2006/main" xmlns:w14="http://schemas.microsoft.com/office/word/2010/wordml" xmlns:w15="http://schemas.microsoft.com/office/word/2012/wordml" xmlns:w16cex="http://schemas.microsoft.com/office/word/2018/wordml/cex" xmlns:w16cid="http://schemas.microsoft.com/office/word/2016/wordml/cid" xmlns:w16="http://schemas.microsoft.com/office/word/2018/wordml" xmlns:w16du="http://schemas.microsoft.com/office/word/2023/wordml/word16du" xmlns:w16sdtdh="http://schemas.microsoft.com/office/word/2020/wordml/sdtdatahash" xmlns:w16sdtfl="http://schemas.microsoft.com/office/word/2024/wordml/sdtformatlock" xmlns:w16se="http://schemas.microsoft.com/office/word/2015/wordml/symex" xmlns:wpg="http://schemas.microsoft.com/office/word/2010/wordprocessingGroup" xmlns:wpi="http://schemas.microsoft.com/office/word/2010/wordprocessingInk" xmlns:wne="http://schemas.microsoft.com/office/word/2006/wordml" xmlns:wps="http://schemas.microsoft.com/office/word/2010/wordprocessingShape" mc:Ignorable="w14 w15 w16se w16cid w16 w16cex w16sdtdh w16sdtfl w16du wp14">
   <w:endnote w:type="separator" w:id="-1">
     <w:p>
       <w:r>
@@ -3430,10 +3603,10 @@
 </file>
 
 <file path=word/footer1.xml><?xml version="1.0" encoding="utf-8"?>
-<w:ftr xmlns:wpc="http://schemas.microsoft.com/office/word/2010/wordprocessingCanvas" xmlns:cx="http://schemas.microsoft.com/office/drawing/2014/chartex" xmlns:cx1="http://schemas.microsoft.com/office/drawing/2015/9/8/chartex" xmlns:cx2="http://schemas.microsoft.com/office/drawing/2015/10/21/chartex" xmlns:cx3="http://schemas.microsoft.com/office/drawing/2016/5/9/chartex" xmlns:cx4="http://schemas.microsoft.com/office/drawing/2016/5/10/chartex" xmlns:cx5="http://schemas.microsoft.com/office/drawing/2016/5/11/chartex" xmlns:cx6="http://schemas.microsoft.com/office/drawing/2016/5/12/chartex" xmlns:cx7="http://schemas.microsoft.com/office/drawing/2016/5/13/chartex" xmlns:cx8="http://schemas.microsoft.com/office/drawing/2016/5/14/chartex" xmlns:mc="http://schemas.openxmlformats.org/markup-compatibility/2006" xmlns:aink="http://schemas.microsoft.com/office/drawing/2016/ink" xmlns:am3d="http://schemas.microsoft.com/office/drawing/2017/model3d" xmlns:o="urn:schemas-microsoft-com:office:office" xmlns:r="http://schemas.openxmlformats.org/officeDocument/2006/relationships" xmlns:m="http://schemas.openxmlformats.org/officeDocument/2006/math" xmlns:v="urn:schemas-microsoft-com:vml" xmlns:wp14="http://schemas.microsoft.com/office/word/2010/wordprocessingDrawing" xmlns:wp="http://schemas.openxmlformats.org/drawingml/2006/wordprocessingDrawing" xmlns:w10="urn:schemas-microsoft-com:office:word" xmlns:w="http://schemas.openxmlformats.org/wordprocessingml/2006/main" xmlns:w14="http://schemas.microsoft.com/office/word/2010/wordml" xmlns:w15="http://schemas.microsoft.com/office/word/2012/wordml" xmlns:w16cex="http://schemas.microsoft.com/office/word/2018/wordml/cex" xmlns:w16cid="http://schemas.microsoft.com/office/word/2016/wordml/cid" xmlns:w16="http://schemas.microsoft.com/office/word/2018/wordml" xmlns:w16sdtdh="http://schemas.microsoft.com/office/word/2020/wordml/sdtdatahash" xmlns:w16se="http://schemas.microsoft.com/office/word/2015/wordml/symex" xmlns:wpg="http://schemas.microsoft.com/office/word/2010/wordprocessingGroup" xmlns:wpi="http://schemas.microsoft.com/office/word/2010/wordprocessingInk" xmlns:wne="http://schemas.microsoft.com/office/word/2006/wordml" xmlns:wps="http://schemas.microsoft.com/office/word/2010/wordprocessingShape" mc:Ignorable="w14 w15 w16se w16cid w16 w16cex w16sdtdh wp14">
+<w:ftr xmlns:wpc="http://schemas.microsoft.com/office/word/2010/wordprocessingCanvas" xmlns:cx="http://schemas.microsoft.com/office/drawing/2014/chartex" xmlns:cx1="http://schemas.microsoft.com/office/drawing/2015/9/8/chartex" xmlns:cx2="http://schemas.microsoft.com/office/drawing/2015/10/21/chartex" xmlns:cx3="http://schemas.microsoft.com/office/drawing/2016/5/9/chartex" xmlns:cx4="http://schemas.microsoft.com/office/drawing/2016/5/10/chartex" xmlns:cx5="http://schemas.microsoft.com/office/drawing/2016/5/11/chartex" xmlns:cx6="http://schemas.microsoft.com/office/drawing/2016/5/12/chartex" xmlns:cx7="http://schemas.microsoft.com/office/drawing/2016/5/13/chartex" xmlns:cx8="http://schemas.microsoft.com/office/drawing/2016/5/14/chartex" xmlns:mc="http://schemas.openxmlformats.org/markup-compatibility/2006" xmlns:aink="http://schemas.microsoft.com/office/drawing/2016/ink" xmlns:am3d="http://schemas.microsoft.com/office/drawing/2017/model3d" xmlns:o="urn:schemas-microsoft-com:office:office" xmlns:oel="http://schemas.microsoft.com/office/2019/extlst" xmlns:r="http://schemas.openxmlformats.org/officeDocument/2006/relationships" xmlns:m="http://schemas.openxmlformats.org/officeDocument/2006/math" xmlns:v="urn:schemas-microsoft-com:vml" xmlns:wp14="http://schemas.microsoft.com/office/word/2010/wordprocessingDrawing" xmlns:wp="http://schemas.openxmlformats.org/drawingml/2006/wordprocessingDrawing" xmlns:w10="urn:schemas-microsoft-com:office:word" xmlns:w="http://schemas.openxmlformats.org/wordprocessingml/2006/main" xmlns:w14="http://schemas.microsoft.com/office/word/2010/wordml" xmlns:w15="http://schemas.microsoft.com/office/word/2012/wordml" xmlns:w16cex="http://schemas.microsoft.com/office/word/2018/wordml/cex" xmlns:w16cid="http://schemas.microsoft.com/office/word/2016/wordml/cid" xmlns:w16="http://schemas.microsoft.com/office/word/2018/wordml" xmlns:w16du="http://schemas.microsoft.com/office/word/2023/wordml/word16du" xmlns:w16sdtdh="http://schemas.microsoft.com/office/word/2020/wordml/sdtdatahash" xmlns:w16sdtfl="http://schemas.microsoft.com/office/word/2024/wordml/sdtformatlock" xmlns:w16se="http://schemas.microsoft.com/office/word/2015/wordml/symex" xmlns:wpg="http://schemas.microsoft.com/office/word/2010/wordprocessingGroup" xmlns:wpi="http://schemas.microsoft.com/office/word/2010/wordprocessingInk" xmlns:wne="http://schemas.microsoft.com/office/word/2006/wordml" xmlns:wps="http://schemas.microsoft.com/office/word/2010/wordprocessingShape" mc:Ignorable="w14 w15 w16se w16cid w16 w16cex w16sdtdh w16sdtfl w16du wp14">
   <w:p>
     <w:pPr>
-      <w:pStyle w:val="Footer"/>
+      <w:pStyle w:val="Fuzeile"/>
       <w:tabs>
         <w:tab w:val="clear" w:pos="9072"/>
         <w:tab w:val="left" w:pos="1134"/>
@@ -3450,7 +3623,7 @@
 </file>
 
 <file path=word/footnotes.xml><?xml version="1.0" encoding="utf-8"?>
-<w:footnotes xmlns:wpc="http://schemas.microsoft.com/office/word/2010/wordprocessingCanvas" xmlns:cx="http://schemas.microsoft.com/office/drawing/2014/chartex" xmlns:cx1="http://schemas.microsoft.com/office/drawing/2015/9/8/chartex" xmlns:cx2="http://schemas.microsoft.com/office/drawing/2015/10/21/chartex" xmlns:cx3="http://schemas.microsoft.com/office/drawing/2016/5/9/chartex" xmlns:cx4="http://schemas.microsoft.com/office/drawing/2016/5/10/chartex" xmlns:cx5="http://schemas.microsoft.com/office/drawing/2016/5/11/chartex" xmlns:cx6="http://schemas.microsoft.com/office/drawing/2016/5/12/chartex" xmlns:cx7="http://schemas.microsoft.com/office/drawing/2016/5/13/chartex" xmlns:cx8="http://schemas.microsoft.com/office/drawing/2016/5/14/chartex" xmlns:mc="http://schemas.openxmlformats.org/markup-compatibility/2006" xmlns:aink="http://schemas.microsoft.com/office/drawing/2016/ink" xmlns:am3d="http://schemas.microsoft.com/office/drawing/2017/model3d" xmlns:o="urn:schemas-microsoft-com:office:office" xmlns:r="http://schemas.openxmlformats.org/officeDocument/2006/relationships" xmlns:m="http://schemas.openxmlformats.org/officeDocument/2006/math" xmlns:v="urn:schemas-microsoft-com:vml" xmlns:wp14="http://schemas.microsoft.com/office/word/2010/wordprocessingDrawing" xmlns:wp="http://schemas.openxmlformats.org/drawingml/2006/wordprocessingDrawing" xmlns:w10="urn:schemas-microsoft-com:office:word" xmlns:w="http://schemas.openxmlformats.org/wordprocessingml/2006/main" xmlns:w14="http://schemas.microsoft.com/office/word/2010/wordml" xmlns:w15="http://schemas.microsoft.com/office/word/2012/wordml" xmlns:w16cex="http://schemas.microsoft.com/office/word/2018/wordml/cex" xmlns:w16cid="http://schemas.microsoft.com/office/word/2016/wordml/cid" xmlns:w16="http://schemas.microsoft.com/office/word/2018/wordml" xmlns:w16sdtdh="http://schemas.microsoft.com/office/word/2020/wordml/sdtdatahash" xmlns:w16se="http://schemas.microsoft.com/office/word/2015/wordml/symex" xmlns:wpg="http://schemas.microsoft.com/office/word/2010/wordprocessingGroup" xmlns:wpi="http://schemas.microsoft.com/office/word/2010/wordprocessingInk" xmlns:wne="http://schemas.microsoft.com/office/word/2006/wordml" xmlns:wps="http://schemas.microsoft.com/office/word/2010/wordprocessingShape" mc:Ignorable="w14 w15 w16se w16cid w16 w16cex w16sdtdh wp14">
+<w:footnotes xmlns:wpc="http://schemas.microsoft.com/office/word/2010/wordprocessingCanvas" xmlns:cx="http://schemas.microsoft.com/office/drawing/2014/chartex" xmlns:cx1="http://schemas.microsoft.com/office/drawing/2015/9/8/chartex" xmlns:cx2="http://schemas.microsoft.com/office/drawing/2015/10/21/chartex" xmlns:cx3="http://schemas.microsoft.com/office/drawing/2016/5/9/chartex" xmlns:cx4="http://schemas.microsoft.com/office/drawing/2016/5/10/chartex" xmlns:cx5="http://schemas.microsoft.com/office/drawing/2016/5/11/chartex" xmlns:cx6="http://schemas.microsoft.com/office/drawing/2016/5/12/chartex" xmlns:cx7="http://schemas.microsoft.com/office/drawing/2016/5/13/chartex" xmlns:cx8="http://schemas.microsoft.com/office/drawing/2016/5/14/chartex" xmlns:mc="http://schemas.openxmlformats.org/markup-compatibility/2006" xmlns:aink="http://schemas.microsoft.com/office/drawing/2016/ink" xmlns:am3d="http://schemas.microsoft.com/office/drawing/2017/model3d" xmlns:o="urn:schemas-microsoft-com:office:office" xmlns:oel="http://schemas.microsoft.com/office/2019/extlst" xmlns:r="http://schemas.openxmlformats.org/officeDocument/2006/relationships" xmlns:m="http://schemas.openxmlformats.org/officeDocument/2006/math" xmlns:v="urn:schemas-microsoft-com:vml" xmlns:wp14="http://schemas.microsoft.com/office/word/2010/wordprocessingDrawing" xmlns:wp="http://schemas.openxmlformats.org/drawingml/2006/wordprocessingDrawing" xmlns:w10="urn:schemas-microsoft-com:office:word" xmlns:w="http://schemas.openxmlformats.org/wordprocessingml/2006/main" xmlns:w14="http://schemas.microsoft.com/office/word/2010/wordml" xmlns:w15="http://schemas.microsoft.com/office/word/2012/wordml" xmlns:w16cex="http://schemas.microsoft.com/office/word/2018/wordml/cex" xmlns:w16cid="http://schemas.microsoft.com/office/word/2016/wordml/cid" xmlns:w16="http://schemas.microsoft.com/office/word/2018/wordml" xmlns:w16du="http://schemas.microsoft.com/office/word/2023/wordml/word16du" xmlns:w16sdtdh="http://schemas.microsoft.com/office/word/2020/wordml/sdtdatahash" xmlns:w16sdtfl="http://schemas.microsoft.com/office/word/2024/wordml/sdtformatlock" xmlns:w16se="http://schemas.microsoft.com/office/word/2015/wordml/symex" xmlns:wpg="http://schemas.microsoft.com/office/word/2010/wordprocessingGroup" xmlns:wpi="http://schemas.microsoft.com/office/word/2010/wordprocessingInk" xmlns:wne="http://schemas.microsoft.com/office/word/2006/wordml" xmlns:wps="http://schemas.microsoft.com/office/word/2010/wordprocessingShape" mc:Ignorable="w14 w15 w16se w16cid w16 w16cex w16sdtdh w16sdtfl w16du wp14">
   <w:footnote w:type="separator" w:id="-1">
     <w:p>
       <w:r>
@@ -3469,10 +3642,10 @@
 </file>
 
 <file path=word/header1.xml><?xml version="1.0" encoding="utf-8"?>
-<w:hdr xmlns:wpc="http://schemas.microsoft.com/office/word/2010/wordprocessingCanvas" xmlns:cx="http://schemas.microsoft.com/office/drawing/2014/chartex" xmlns:cx1="http://schemas.microsoft.com/office/drawing/2015/9/8/chartex" xmlns:cx2="http://schemas.microsoft.com/office/drawing/2015/10/21/chartex" xmlns:cx3="http://schemas.microsoft.com/office/drawing/2016/5/9/chartex" xmlns:cx4="http://schemas.microsoft.com/office/drawing/2016/5/10/chartex" xmlns:cx5="http://schemas.microsoft.com/office/drawing/2016/5/11/chartex" xmlns:cx6="http://schemas.microsoft.com/office/drawing/2016/5/12/chartex" xmlns:cx7="http://schemas.microsoft.com/office/drawing/2016/5/13/chartex" xmlns:cx8="http://schemas.microsoft.com/office/drawing/2016/5/14/chartex" xmlns:mc="http://schemas.openxmlformats.org/markup-compatibility/2006" xmlns:aink="http://schemas.microsoft.com/office/drawing/2016/ink" xmlns:am3d="http://schemas.microsoft.com/office/drawing/2017/model3d" xmlns:o="urn:schemas-microsoft-com:office:office" xmlns:r="http://schemas.openxmlformats.org/officeDocument/2006/relationships" xmlns:m="http://schemas.openxmlformats.org/officeDocument/2006/math" xmlns:v="urn:schemas-microsoft-com:vml" xmlns:wp14="http://schemas.microsoft.com/office/word/2010/wordprocessingDrawing" xmlns:wp="http://schemas.openxmlformats.org/drawingml/2006/wordprocessingDrawing" xmlns:w10="urn:schemas-microsoft-com:office:word" xmlns:w="http://schemas.openxmlformats.org/wordprocessingml/2006/main" xmlns:w14="http://schemas.microsoft.com/office/word/2010/wordml" xmlns:w15="http://schemas.microsoft.com/office/word/2012/wordml" xmlns:w16cex="http://schemas.microsoft.com/office/word/2018/wordml/cex" xmlns:w16cid="http://schemas.microsoft.com/office/word/2016/wordml/cid" xmlns:w16="http://schemas.microsoft.com/office/word/2018/wordml" xmlns:w16sdtdh="http://schemas.microsoft.com/office/word/2020/wordml/sdtdatahash" xmlns:w16se="http://schemas.microsoft.com/office/word/2015/wordml/symex" xmlns:wpg="http://schemas.microsoft.com/office/word/2010/wordprocessingGroup" xmlns:wpi="http://schemas.microsoft.com/office/word/2010/wordprocessingInk" xmlns:wne="http://schemas.microsoft.com/office/word/2006/wordml" xmlns:wps="http://schemas.microsoft.com/office/word/2010/wordprocessingShape" mc:Ignorable="w14 w15 w16se w16cid w16 w16cex w16sdtdh wp14">
+<w:hdr xmlns:wpc="http://schemas.microsoft.com/office/word/2010/wordprocessingCanvas" xmlns:cx="http://schemas.microsoft.com/office/drawing/2014/chartex" xmlns:cx1="http://schemas.microsoft.com/office/drawing/2015/9/8/chartex" xmlns:cx2="http://schemas.microsoft.com/office/drawing/2015/10/21/chartex" xmlns:cx3="http://schemas.microsoft.com/office/drawing/2016/5/9/chartex" xmlns:cx4="http://schemas.microsoft.com/office/drawing/2016/5/10/chartex" xmlns:cx5="http://schemas.microsoft.com/office/drawing/2016/5/11/chartex" xmlns:cx6="http://schemas.microsoft.com/office/drawing/2016/5/12/chartex" xmlns:cx7="http://schemas.microsoft.com/office/drawing/2016/5/13/chartex" xmlns:cx8="http://schemas.microsoft.com/office/drawing/2016/5/14/chartex" xmlns:mc="http://schemas.openxmlformats.org/markup-compatibility/2006" xmlns:aink="http://schemas.microsoft.com/office/drawing/2016/ink" xmlns:am3d="http://schemas.microsoft.com/office/drawing/2017/model3d" xmlns:o="urn:schemas-microsoft-com:office:office" xmlns:oel="http://schemas.microsoft.com/office/2019/extlst" xmlns:r="http://schemas.openxmlformats.org/officeDocument/2006/relationships" xmlns:m="http://schemas.openxmlformats.org/officeDocument/2006/math" xmlns:v="urn:schemas-microsoft-com:vml" xmlns:wp14="http://schemas.microsoft.com/office/word/2010/wordprocessingDrawing" xmlns:wp="http://schemas.openxmlformats.org/drawingml/2006/wordprocessingDrawing" xmlns:w10="urn:schemas-microsoft-com:office:word" xmlns:w="http://schemas.openxmlformats.org/wordprocessingml/2006/main" xmlns:w14="http://schemas.microsoft.com/office/word/2010/wordml" xmlns:w15="http://schemas.microsoft.com/office/word/2012/wordml" xmlns:w16cex="http://schemas.microsoft.com/office/word/2018/wordml/cex" xmlns:w16cid="http://schemas.microsoft.com/office/word/2016/wordml/cid" xmlns:w16="http://schemas.microsoft.com/office/word/2018/wordml" xmlns:w16du="http://schemas.microsoft.com/office/word/2023/wordml/word16du" xmlns:w16sdtdh="http://schemas.microsoft.com/office/word/2020/wordml/sdtdatahash" xmlns:w16sdtfl="http://schemas.microsoft.com/office/word/2024/wordml/sdtformatlock" xmlns:w16se="http://schemas.microsoft.com/office/word/2015/wordml/symex" xmlns:wpg="http://schemas.microsoft.com/office/word/2010/wordprocessingGroup" xmlns:wpi="http://schemas.microsoft.com/office/word/2010/wordprocessingInk" xmlns:wne="http://schemas.microsoft.com/office/word/2006/wordml" xmlns:wps="http://schemas.microsoft.com/office/word/2010/wordprocessingShape" mc:Ignorable="w14 w15 w16se w16cid w16 w16cex w16sdtdh w16sdtfl w16du wp14">
   <w:tbl>
     <w:tblPr>
-      <w:tblStyle w:val="TableGrid"/>
+      <w:tblStyle w:val="Tabellenraster"/>
       <w:tblW w:w="0" w:type="auto"/>
       <w:tblCellMar>
         <w:top w:w="57" w:type="dxa"/>
@@ -3491,7 +3664,7 @@
         </w:tcPr>
         <w:p>
           <w:pPr>
-            <w:pStyle w:val="Header"/>
+            <w:pStyle w:val="Kopfzeile"/>
             <w:rPr>
               <w:rFonts w:ascii="Arial" w:hAnsi="Arial" w:cs="Arial"/>
               <w:b/>
@@ -3576,7 +3749,7 @@
         </w:tcPr>
         <w:p>
           <w:pPr>
-            <w:pStyle w:val="Header"/>
+            <w:pStyle w:val="Kopfzeile"/>
             <w:jc w:val="center"/>
             <w:rPr>
               <w:rFonts w:ascii="Arial" w:hAnsi="Arial" w:cs="Arial"/>
@@ -3597,7 +3770,7 @@
         </w:p>
         <w:p>
           <w:pPr>
-            <w:pStyle w:val="Header"/>
+            <w:pStyle w:val="Kopfzeile"/>
             <w:jc w:val="center"/>
           </w:pPr>
           <w:r>
@@ -3624,7 +3797,7 @@
         </w:tcPr>
         <w:p>
           <w:pPr>
-            <w:pStyle w:val="Header"/>
+            <w:pStyle w:val="Kopfzeile"/>
             <w:jc w:val="center"/>
             <w:rPr>
               <w:rFonts w:ascii="Arial" w:hAnsi="Arial" w:cs="Arial"/>
@@ -3658,7 +3831,7 @@
   </w:tbl>
   <w:p>
     <w:pPr>
-      <w:pStyle w:val="Header"/>
+      <w:pStyle w:val="Kopfzeile"/>
       <w:rPr>
         <w:rFonts w:ascii="Arial" w:hAnsi="Arial" w:cs="Arial"/>
         <w:b/>
@@ -3680,7 +3853,7 @@
 </file>
 
 <file path=word/numbering.xml><?xml version="1.0" encoding="utf-8"?>
-<w:numbering xmlns:wpc="http://schemas.microsoft.com/office/word/2010/wordprocessingCanvas" xmlns:cx="http://schemas.microsoft.com/office/drawing/2014/chartex" xmlns:cx1="http://schemas.microsoft.com/office/drawing/2015/9/8/chartex" xmlns:cx2="http://schemas.microsoft.com/office/drawing/2015/10/21/chartex" xmlns:cx3="http://schemas.microsoft.com/office/drawing/2016/5/9/chartex" xmlns:cx4="http://schemas.microsoft.com/office/drawing/2016/5/10/chartex" xmlns:cx5="http://schemas.microsoft.com/office/drawing/2016/5/11/chartex" xmlns:cx6="http://schemas.microsoft.com/office/drawing/2016/5/12/chartex" xmlns:cx7="http://schemas.microsoft.com/office/drawing/2016/5/13/chartex" xmlns:cx8="http://schemas.microsoft.com/office/drawing/2016/5/14/chartex" xmlns:mc="http://schemas.openxmlformats.org/markup-compatibility/2006" xmlns:aink="http://schemas.microsoft.com/office/drawing/2016/ink" xmlns:am3d="http://schemas.microsoft.com/office/drawing/2017/model3d" xmlns:o="urn:schemas-microsoft-com:office:office" xmlns:r="http://schemas.openxmlformats.org/officeDocument/2006/relationships" xmlns:m="http://schemas.openxmlformats.org/officeDocument/2006/math" xmlns:v="urn:schemas-microsoft-com:vml" xmlns:wp14="http://schemas.microsoft.com/office/word/2010/wordprocessingDrawing" xmlns:wp="http://schemas.openxmlformats.org/drawingml/2006/wordprocessingDrawing" xmlns:w10="urn:schemas-microsoft-com:office:word" xmlns:w="http://schemas.openxmlformats.org/wordprocessingml/2006/main" xmlns:w14="http://schemas.microsoft.com/office/word/2010/wordml" xmlns:w15="http://schemas.microsoft.com/office/word/2012/wordml" xmlns:w16cex="http://schemas.microsoft.com/office/word/2018/wordml/cex" xmlns:w16cid="http://schemas.microsoft.com/office/word/2016/wordml/cid" xmlns:w16="http://schemas.microsoft.com/office/word/2018/wordml" xmlns:w16sdtdh="http://schemas.microsoft.com/office/word/2020/wordml/sdtdatahash" xmlns:w16se="http://schemas.microsoft.com/office/word/2015/wordml/symex" xmlns:wpg="http://schemas.microsoft.com/office/word/2010/wordprocessingGroup" xmlns:wpi="http://schemas.microsoft.com/office/word/2010/wordprocessingInk" xmlns:wne="http://schemas.microsoft.com/office/word/2006/wordml" xmlns:wps="http://schemas.microsoft.com/office/word/2010/wordprocessingShape" mc:Ignorable="w14 w15 w16se w16cid w16 w16cex w16sdtdh wp14">
+<w:numbering xmlns:wpc="http://schemas.microsoft.com/office/word/2010/wordprocessingCanvas" xmlns:cx="http://schemas.microsoft.com/office/drawing/2014/chartex" xmlns:cx1="http://schemas.microsoft.com/office/drawing/2015/9/8/chartex" xmlns:cx2="http://schemas.microsoft.com/office/drawing/2015/10/21/chartex" xmlns:cx3="http://schemas.microsoft.com/office/drawing/2016/5/9/chartex" xmlns:cx4="http://schemas.microsoft.com/office/drawing/2016/5/10/chartex" xmlns:cx5="http://schemas.microsoft.com/office/drawing/2016/5/11/chartex" xmlns:cx6="http://schemas.microsoft.com/office/drawing/2016/5/12/chartex" xmlns:cx7="http://schemas.microsoft.com/office/drawing/2016/5/13/chartex" xmlns:cx8="http://schemas.microsoft.com/office/drawing/2016/5/14/chartex" xmlns:mc="http://schemas.openxmlformats.org/markup-compatibility/2006" xmlns:aink="http://schemas.microsoft.com/office/drawing/2016/ink" xmlns:am3d="http://schemas.microsoft.com/office/drawing/2017/model3d" xmlns:o="urn:schemas-microsoft-com:office:office" xmlns:oel="http://schemas.microsoft.com/office/2019/extlst" xmlns:r="http://schemas.openxmlformats.org/officeDocument/2006/relationships" xmlns:m="http://schemas.openxmlformats.org/officeDocument/2006/math" xmlns:v="urn:schemas-microsoft-com:vml" xmlns:wp14="http://schemas.microsoft.com/office/word/2010/wordprocessingDrawing" xmlns:wp="http://schemas.openxmlformats.org/drawingml/2006/wordprocessingDrawing" xmlns:w10="urn:schemas-microsoft-com:office:word" xmlns:w="http://schemas.openxmlformats.org/wordprocessingml/2006/main" xmlns:w14="http://schemas.microsoft.com/office/word/2010/wordml" xmlns:w15="http://schemas.microsoft.com/office/word/2012/wordml" xmlns:w16cex="http://schemas.microsoft.com/office/word/2018/wordml/cex" xmlns:w16cid="http://schemas.microsoft.com/office/word/2016/wordml/cid" xmlns:w16="http://schemas.microsoft.com/office/word/2018/wordml" xmlns:w16du="http://schemas.microsoft.com/office/word/2023/wordml/word16du" xmlns:w16sdtdh="http://schemas.microsoft.com/office/word/2020/wordml/sdtdatahash" xmlns:w16sdtfl="http://schemas.microsoft.com/office/word/2024/wordml/sdtformatlock" xmlns:w16se="http://schemas.microsoft.com/office/word/2015/wordml/symex" xmlns:wpg="http://schemas.microsoft.com/office/word/2010/wordprocessingGroup" xmlns:wpi="http://schemas.microsoft.com/office/word/2010/wordprocessingInk" xmlns:wne="http://schemas.microsoft.com/office/word/2006/wordml" xmlns:wps="http://schemas.microsoft.com/office/word/2010/wordprocessingShape" mc:Ignorable="w14 w15 w16se w16cid w16 w16cex w16sdtdh w16sdtfl w16du wp14">
   <w:abstractNum w:abstractNumId="0" w15:restartNumberingAfterBreak="0">
     <w:nsid w:val="FFFFFF7C"/>
     <w:multiLevelType w:val="singleLevel"/>
@@ -4299,7 +4472,7 @@
     <w:lvl w:ilvl="0">
       <w:start w:val="1"/>
       <w:numFmt w:val="upperRoman"/>
-      <w:pStyle w:val="Heading1"/>
+      <w:pStyle w:val="berschrift1"/>
       <w:lvlText w:val="Artikel %1."/>
       <w:lvlJc w:val="left"/>
       <w:pPr>
@@ -4607,13 +4780,13 @@
       </w:rPr>
     </w:lvl>
   </w:abstractNum>
-  <w:num w:numId="1">
+  <w:num w:numId="1" w16cid:durableId="377630236">
     <w:abstractNumId w:val="5"/>
   </w:num>
-  <w:num w:numId="2">
+  <w:num w:numId="2" w16cid:durableId="786779090">
     <w:abstractNumId w:val="7"/>
   </w:num>
-  <w:num w:numId="3">
+  <w:num w:numId="3" w16cid:durableId="629016596">
     <w:abstractNumId w:val="7"/>
     <w:lvlOverride w:ilvl="0">
       <w:startOverride w:val="1"/>
@@ -4643,47 +4816,47 @@
       <w:startOverride w:val="1"/>
     </w:lvlOverride>
   </w:num>
-  <w:num w:numId="4">
+  <w:num w:numId="4" w16cid:durableId="2006589850">
     <w:abstractNumId w:val="4"/>
   </w:num>
-  <w:num w:numId="5">
+  <w:num w:numId="5" w16cid:durableId="650981227">
     <w:abstractNumId w:val="10"/>
   </w:num>
-  <w:num w:numId="6">
+  <w:num w:numId="6" w16cid:durableId="1430850647">
     <w:abstractNumId w:val="3"/>
   </w:num>
-  <w:num w:numId="7">
+  <w:num w:numId="7" w16cid:durableId="1169296447">
     <w:abstractNumId w:val="2"/>
   </w:num>
-  <w:num w:numId="8">
+  <w:num w:numId="8" w16cid:durableId="202013887">
     <w:abstractNumId w:val="1"/>
   </w:num>
-  <w:num w:numId="9">
+  <w:num w:numId="9" w16cid:durableId="378481435">
     <w:abstractNumId w:val="0"/>
   </w:num>
-  <w:num w:numId="10">
+  <w:num w:numId="10" w16cid:durableId="1893080926">
     <w:abstractNumId w:val="8"/>
   </w:num>
-  <w:num w:numId="11">
+  <w:num w:numId="11" w16cid:durableId="396319515">
     <w:abstractNumId w:val="7"/>
   </w:num>
-  <w:num w:numId="12">
+  <w:num w:numId="12" w16cid:durableId="1529683420">
     <w:abstractNumId w:val="11"/>
   </w:num>
-  <w:num w:numId="13">
+  <w:num w:numId="13" w16cid:durableId="1115490782">
     <w:abstractNumId w:val="9"/>
   </w:num>
-  <w:num w:numId="14">
+  <w:num w:numId="14" w16cid:durableId="1928924516">
     <w:abstractNumId w:val="12"/>
   </w:num>
-  <w:num w:numId="15">
+  <w:num w:numId="15" w16cid:durableId="1947809294">
     <w:abstractNumId w:val="6"/>
   </w:num>
 </w:numbering>
 </file>
 
 <file path=word/styles.xml><?xml version="1.0" encoding="utf-8"?>
-<w:styles xmlns:mc="http://schemas.openxmlformats.org/markup-compatibility/2006" xmlns:r="http://schemas.openxmlformats.org/officeDocument/2006/relationships" xmlns:w="http://schemas.openxmlformats.org/wordprocessingml/2006/main" xmlns:w14="http://schemas.microsoft.com/office/word/2010/wordml" xmlns:w15="http://schemas.microsoft.com/office/word/2012/wordml" xmlns:w16cex="http://schemas.microsoft.com/office/word/2018/wordml/cex" xmlns:w16cid="http://schemas.microsoft.com/office/word/2016/wordml/cid" xmlns:w16="http://schemas.microsoft.com/office/word/2018/wordml" xmlns:w16sdtdh="http://schemas.microsoft.com/office/word/2020/wordml/sdtdatahash" xmlns:w16se="http://schemas.microsoft.com/office/word/2015/wordml/symex" mc:Ignorable="w14 w15 w16se w16cid w16 w16cex w16sdtdh">
+<w:styles xmlns:mc="http://schemas.openxmlformats.org/markup-compatibility/2006" xmlns:r="http://schemas.openxmlformats.org/officeDocument/2006/relationships" xmlns:w="http://schemas.openxmlformats.org/wordprocessingml/2006/main" xmlns:w14="http://schemas.microsoft.com/office/word/2010/wordml" xmlns:w15="http://schemas.microsoft.com/office/word/2012/wordml" xmlns:w16cex="http://schemas.microsoft.com/office/word/2018/wordml/cex" xmlns:w16cid="http://schemas.microsoft.com/office/word/2016/wordml/cid" xmlns:w16="http://schemas.microsoft.com/office/word/2018/wordml" xmlns:w16du="http://schemas.microsoft.com/office/word/2023/wordml/word16du" xmlns:w16sdtdh="http://schemas.microsoft.com/office/word/2020/wordml/sdtdatahash" xmlns:w16sdtfl="http://schemas.microsoft.com/office/word/2024/wordml/sdtformatlock" xmlns:w16se="http://schemas.microsoft.com/office/word/2015/wordml/symex" mc:Ignorable="w14 w15 w16se w16cid w16 w16cex w16sdtdh w16sdtfl w16du">
   <w:docDefaults>
     <w:rPrDefault>
       <w:rPr>
@@ -5071,7 +5244,7 @@
     <w:lsdException w:name="Unresolved Mention" w:semiHidden="1" w:unhideWhenUsed="1"/>
     <w:lsdException w:name="Smart Link" w:semiHidden="1" w:unhideWhenUsed="1"/>
   </w:latentStyles>
-  <w:style w:type="paragraph" w:default="1" w:styleId="Normal">
+  <w:style w:type="paragraph" w:default="1" w:styleId="Standard">
     <w:name w:val="Normal"/>
     <w:aliases w:val="Diplomarbeit.Standard"/>
     <w:qFormat/>
@@ -5084,10 +5257,10 @@
       <w:sz w:val="22"/>
     </w:rPr>
   </w:style>
-  <w:style w:type="paragraph" w:styleId="Heading1">
+  <w:style w:type="paragraph" w:styleId="berschrift1">
     <w:name w:val="heading 1"/>
-    <w:basedOn w:val="Normal"/>
-    <w:next w:val="Normal"/>
+    <w:basedOn w:val="Standard"/>
+    <w:next w:val="Standard"/>
     <w:qFormat/>
     <w:rsid w:val="00435E17"/>
     <w:pPr>
@@ -5108,11 +5281,11 @@
       <w:sz w:val="36"/>
     </w:rPr>
   </w:style>
-  <w:style w:type="paragraph" w:styleId="Heading2">
+  <w:style w:type="paragraph" w:styleId="berschrift2">
     <w:name w:val="heading 2"/>
-    <w:basedOn w:val="Normal"/>
-    <w:next w:val="Normal"/>
-    <w:link w:val="Heading2Char"/>
+    <w:basedOn w:val="Standard"/>
+    <w:next w:val="Standard"/>
+    <w:link w:val="berschrift2Zchn"/>
     <w:uiPriority w:val="9"/>
     <w:semiHidden/>
     <w:unhideWhenUsed/>
@@ -5131,11 +5304,11 @@
       <w:szCs w:val="26"/>
     </w:rPr>
   </w:style>
-  <w:style w:type="paragraph" w:styleId="Heading3">
+  <w:style w:type="paragraph" w:styleId="berschrift3">
     <w:name w:val="heading 3"/>
-    <w:basedOn w:val="Normal"/>
-    <w:next w:val="Normal"/>
-    <w:link w:val="Heading3Char"/>
+    <w:basedOn w:val="Standard"/>
+    <w:next w:val="Standard"/>
+    <w:link w:val="berschrift3Zchn"/>
     <w:uiPriority w:val="9"/>
     <w:semiHidden/>
     <w:unhideWhenUsed/>
@@ -5154,13 +5327,12 @@
       <w:szCs w:val="24"/>
     </w:rPr>
   </w:style>
-  <w:style w:type="character" w:default="1" w:styleId="DefaultParagraphFont">
+  <w:style w:type="character" w:default="1" w:styleId="Absatz-Standardschriftart">
     <w:name w:val="Default Paragraph Font"/>
     <w:uiPriority w:val="1"/>
-    <w:semiHidden/>
     <w:unhideWhenUsed/>
   </w:style>
-  <w:style w:type="table" w:default="1" w:styleId="TableNormal">
+  <w:style w:type="table" w:default="1" w:styleId="NormaleTabelle">
     <w:name w:val="Normal Table"/>
     <w:uiPriority w:val="99"/>
     <w:semiHidden/>
@@ -5175,15 +5347,15 @@
       </w:tblCellMar>
     </w:tblPr>
   </w:style>
-  <w:style w:type="numbering" w:default="1" w:styleId="NoList">
+  <w:style w:type="numbering" w:default="1" w:styleId="KeineListe">
     <w:name w:val="No List"/>
     <w:uiPriority w:val="99"/>
     <w:semiHidden/>
     <w:unhideWhenUsed/>
   </w:style>
-  <w:style w:type="table" w:styleId="TableGrid">
+  <w:style w:type="table" w:styleId="Tabellenraster">
     <w:name w:val="Table Grid"/>
-    <w:basedOn w:val="TableNormal"/>
+    <w:basedOn w:val="NormaleTabelle"/>
     <w:rsid w:val="0010667E"/>
     <w:tblPr>
       <w:tblBorders>
@@ -5196,9 +5368,9 @@
       </w:tblBorders>
     </w:tblPr>
   </w:style>
-  <w:style w:type="paragraph" w:styleId="Header">
+  <w:style w:type="paragraph" w:styleId="Kopfzeile">
     <w:name w:val="header"/>
-    <w:basedOn w:val="Normal"/>
+    <w:basedOn w:val="Standard"/>
     <w:rsid w:val="00435E17"/>
     <w:pPr>
       <w:tabs>
@@ -5207,10 +5379,10 @@
       </w:tabs>
     </w:pPr>
   </w:style>
-  <w:style w:type="paragraph" w:styleId="Footer">
+  <w:style w:type="paragraph" w:styleId="Fuzeile">
     <w:name w:val="footer"/>
-    <w:basedOn w:val="Normal"/>
-    <w:link w:val="FooterChar"/>
+    <w:basedOn w:val="Standard"/>
+    <w:link w:val="FuzeileZchn"/>
     <w:uiPriority w:val="99"/>
     <w:rsid w:val="00435E17"/>
     <w:pPr>
@@ -5220,10 +5392,10 @@
       </w:tabs>
     </w:pPr>
   </w:style>
-  <w:style w:type="paragraph" w:styleId="BalloonText">
+  <w:style w:type="paragraph" w:styleId="Sprechblasentext">
     <w:name w:val="Balloon Text"/>
-    <w:basedOn w:val="Normal"/>
-    <w:link w:val="BalloonTextChar"/>
+    <w:basedOn w:val="Standard"/>
+    <w:link w:val="SprechblasentextZchn"/>
     <w:uiPriority w:val="99"/>
     <w:semiHidden/>
     <w:unhideWhenUsed/>
@@ -5234,10 +5406,10 @@
       <w:szCs w:val="16"/>
     </w:rPr>
   </w:style>
-  <w:style w:type="character" w:customStyle="1" w:styleId="BalloonTextChar">
-    <w:name w:val="Balloon Text Char"/>
-    <w:basedOn w:val="DefaultParagraphFont"/>
-    <w:link w:val="BalloonText"/>
+  <w:style w:type="character" w:customStyle="1" w:styleId="SprechblasentextZchn">
+    <w:name w:val="Sprechblasentext Zchn"/>
+    <w:basedOn w:val="Absatz-Standardschriftart"/>
+    <w:link w:val="Sprechblasentext"/>
     <w:uiPriority w:val="99"/>
     <w:semiHidden/>
     <w:rsid w:val="00FC3A31"/>
@@ -5247,16 +5419,16 @@
       <w:szCs w:val="16"/>
     </w:rPr>
   </w:style>
-  <w:style w:type="character" w:customStyle="1" w:styleId="FooterChar">
-    <w:name w:val="Footer Char"/>
-    <w:basedOn w:val="DefaultParagraphFont"/>
-    <w:link w:val="Footer"/>
+  <w:style w:type="character" w:customStyle="1" w:styleId="FuzeileZchn">
+    <w:name w:val="Fußzeile Zchn"/>
+    <w:basedOn w:val="Absatz-Standardschriftart"/>
+    <w:link w:val="Fuzeile"/>
     <w:uiPriority w:val="99"/>
     <w:rsid w:val="001A2C69"/>
   </w:style>
   <w:style w:type="character" w:styleId="Hyperlink">
     <w:name w:val="Hyperlink"/>
-    <w:basedOn w:val="DefaultParagraphFont"/>
+    <w:basedOn w:val="Absatz-Standardschriftart"/>
     <w:uiPriority w:val="99"/>
     <w:unhideWhenUsed/>
     <w:rsid w:val="005D6687"/>
@@ -5267,7 +5439,7 @@
   </w:style>
   <w:style w:type="paragraph" w:customStyle="1" w:styleId="DeckblattTabelle">
     <w:name w:val="Deckblatt.Tabelle"/>
-    <w:basedOn w:val="Normal"/>
+    <w:basedOn w:val="Standard"/>
     <w:rsid w:val="00DE6081"/>
     <w:pPr>
       <w:spacing w:line="240" w:lineRule="auto"/>
@@ -5278,7 +5450,7 @@
   </w:style>
   <w:style w:type="paragraph" w:customStyle="1" w:styleId="Deckblattberschrift">
     <w:name w:val="Deckblatt.Überschrift"/>
-    <w:basedOn w:val="Normal"/>
+    <w:basedOn w:val="Standard"/>
     <w:rsid w:val="00DE6081"/>
     <w:pPr>
       <w:jc w:val="center"/>
@@ -5292,7 +5464,7 @@
   </w:style>
   <w:style w:type="paragraph" w:customStyle="1" w:styleId="DeckblattUnterberschrift">
     <w:name w:val="Deckblatt.Unterüberschrift"/>
-    <w:basedOn w:val="Normal"/>
+    <w:basedOn w:val="Standard"/>
     <w:rsid w:val="00DE6081"/>
     <w:pPr>
       <w:spacing w:after="240"/>
@@ -5305,11 +5477,11 @@
       <w:sz w:val="28"/>
     </w:rPr>
   </w:style>
-  <w:style w:type="paragraph" w:styleId="Title">
+  <w:style w:type="paragraph" w:styleId="Titel">
     <w:name w:val="Title"/>
-    <w:basedOn w:val="Normal"/>
-    <w:next w:val="Normal"/>
-    <w:link w:val="TitleChar"/>
+    <w:basedOn w:val="Standard"/>
+    <w:next w:val="Standard"/>
+    <w:link w:val="TitelZchn"/>
     <w:uiPriority w:val="10"/>
     <w:qFormat/>
     <w:rsid w:val="00DE6081"/>
@@ -5323,10 +5495,10 @@
       <w:szCs w:val="48"/>
     </w:rPr>
   </w:style>
-  <w:style w:type="character" w:customStyle="1" w:styleId="TitleChar">
-    <w:name w:val="Title Char"/>
-    <w:basedOn w:val="DefaultParagraphFont"/>
-    <w:link w:val="Title"/>
+  <w:style w:type="character" w:customStyle="1" w:styleId="TitelZchn">
+    <w:name w:val="Titel Zchn"/>
+    <w:basedOn w:val="Absatz-Standardschriftart"/>
+    <w:link w:val="Titel"/>
     <w:uiPriority w:val="10"/>
     <w:rsid w:val="00DE6081"/>
     <w:rPr>
@@ -5338,7 +5510,7 @@
   </w:style>
   <w:style w:type="paragraph" w:customStyle="1" w:styleId="TitelUnterberschrift">
     <w:name w:val="Titel.Unterüberschrift"/>
-    <w:basedOn w:val="Normal"/>
+    <w:basedOn w:val="Standard"/>
     <w:rsid w:val="00DE6081"/>
     <w:pPr>
       <w:jc w:val="center"/>
@@ -5352,7 +5524,7 @@
   </w:style>
   <w:style w:type="paragraph" w:customStyle="1" w:styleId="StandardArial">
     <w:name w:val="Standard.Arial"/>
-    <w:basedOn w:val="Normal"/>
+    <w:basedOn w:val="Standard"/>
     <w:rsid w:val="00DE6081"/>
     <w:rPr>
       <w:rFonts w:ascii="Arial" w:hAnsi="Arial"/>
@@ -5360,7 +5532,7 @@
   </w:style>
   <w:style w:type="paragraph" w:customStyle="1" w:styleId="DeckblattUnterschriften">
     <w:name w:val="Deckblatt.Unterschriften"/>
-    <w:basedOn w:val="Normal"/>
+    <w:basedOn w:val="Standard"/>
     <w:rsid w:val="00DE6081"/>
     <w:pPr>
       <w:spacing w:line="240" w:lineRule="auto"/>
@@ -5372,7 +5544,7 @@
   </w:style>
   <w:style w:type="paragraph" w:customStyle="1" w:styleId="DeckblattTabelleninhalt">
     <w:name w:val="Deckblatt.Tabelleninhalt"/>
-    <w:basedOn w:val="Normal"/>
+    <w:basedOn w:val="Standard"/>
     <w:rsid w:val="00DE6081"/>
     <w:pPr>
       <w:spacing w:line="240" w:lineRule="auto"/>
@@ -5420,7 +5592,7 @@
   </w:style>
   <w:style w:type="paragraph" w:customStyle="1" w:styleId="DiplomarbeitH3">
     <w:name w:val="Diplomarbeit.H3"/>
-    <w:basedOn w:val="Normal"/>
+    <w:basedOn w:val="Standard"/>
     <w:next w:val="DiplomarbeitP"/>
     <w:qFormat/>
     <w:rsid w:val="00BB60C8"/>
@@ -5440,7 +5612,7 @@
   </w:style>
   <w:style w:type="paragraph" w:customStyle="1" w:styleId="DiplomarbeitH4">
     <w:name w:val="Diplomarbeit.H4"/>
-    <w:basedOn w:val="Normal"/>
+    <w:basedOn w:val="Standard"/>
     <w:next w:val="DiplomarbeitP"/>
     <w:qFormat/>
     <w:rsid w:val="00506B50"/>
@@ -5454,7 +5626,7 @@
   </w:style>
   <w:style w:type="paragraph" w:customStyle="1" w:styleId="DiplomarbeitP">
     <w:name w:val="Diplomarbeit.P"/>
-    <w:basedOn w:val="Normal"/>
+    <w:basedOn w:val="Standard"/>
     <w:qFormat/>
     <w:rsid w:val="00506B50"/>
     <w:rPr>
@@ -5463,7 +5635,7 @@
   </w:style>
   <w:style w:type="numbering" w:customStyle="1" w:styleId="DiplomarbeitListenebenen">
     <w:name w:val="Diplomarbeit.Listenebenen"/>
-    <w:basedOn w:val="NoList"/>
+    <w:basedOn w:val="KeineListe"/>
     <w:uiPriority w:val="99"/>
     <w:rsid w:val="00BB60C8"/>
     <w:pPr>
@@ -5474,7 +5646,7 @@
   </w:style>
   <w:style w:type="paragraph" w:customStyle="1" w:styleId="DiplomarbeitCode">
     <w:name w:val="Diplomarbeit.Code"/>
-    <w:basedOn w:val="Normal"/>
+    <w:basedOn w:val="Standard"/>
     <w:qFormat/>
     <w:rsid w:val="003B66C7"/>
     <w:pPr>
@@ -5496,7 +5668,7 @@
   </w:style>
   <w:style w:type="paragraph" w:customStyle="1" w:styleId="DiplomarbeitUL">
     <w:name w:val="Diplomarbeit.UL"/>
-    <w:basedOn w:val="Normal"/>
+    <w:basedOn w:val="Standard"/>
     <w:qFormat/>
     <w:rsid w:val="007B5D75"/>
     <w:pPr>
@@ -5512,7 +5684,7 @@
   </w:style>
   <w:style w:type="paragraph" w:customStyle="1" w:styleId="DiplomarbeitCite">
     <w:name w:val="Diplomarbeit.Cite"/>
-    <w:basedOn w:val="Normal"/>
+    <w:basedOn w:val="Standard"/>
     <w:next w:val="DiplomarbeitP"/>
     <w:qFormat/>
     <w:rsid w:val="003B66C7"/>
@@ -5523,10 +5695,10 @@
       <w:i/>
     </w:rPr>
   </w:style>
-  <w:style w:type="character" w:customStyle="1" w:styleId="Heading2Char">
-    <w:name w:val="Heading 2 Char"/>
-    <w:basedOn w:val="DefaultParagraphFont"/>
-    <w:link w:val="Heading2"/>
+  <w:style w:type="character" w:customStyle="1" w:styleId="berschrift2Zchn">
+    <w:name w:val="Überschrift 2 Zchn"/>
+    <w:basedOn w:val="Absatz-Standardschriftart"/>
+    <w:link w:val="berschrift2"/>
     <w:uiPriority w:val="9"/>
     <w:semiHidden/>
     <w:rsid w:val="00B46500"/>
@@ -5537,10 +5709,10 @@
       <w:szCs w:val="26"/>
     </w:rPr>
   </w:style>
-  <w:style w:type="character" w:customStyle="1" w:styleId="Heading3Char">
-    <w:name w:val="Heading 3 Char"/>
-    <w:basedOn w:val="DefaultParagraphFont"/>
-    <w:link w:val="Heading3"/>
+  <w:style w:type="character" w:customStyle="1" w:styleId="berschrift3Zchn">
+    <w:name w:val="Überschrift 3 Zchn"/>
+    <w:basedOn w:val="Absatz-Standardschriftart"/>
+    <w:link w:val="berschrift3"/>
     <w:uiPriority w:val="9"/>
     <w:semiHidden/>
     <w:rsid w:val="00B46500"/>
@@ -5551,10 +5723,10 @@
       <w:szCs w:val="24"/>
     </w:rPr>
   </w:style>
-  <w:style w:type="paragraph" w:styleId="TOC1">
+  <w:style w:type="paragraph" w:styleId="Verzeichnis1">
     <w:name w:val="toc 1"/>
-    <w:basedOn w:val="Normal"/>
-    <w:next w:val="Normal"/>
+    <w:basedOn w:val="Standard"/>
+    <w:next w:val="Standard"/>
     <w:autoRedefine/>
     <w:uiPriority w:val="39"/>
     <w:unhideWhenUsed/>
@@ -5570,10 +5742,10 @@
       <w:sz w:val="20"/>
     </w:rPr>
   </w:style>
-  <w:style w:type="paragraph" w:styleId="TOC2">
+  <w:style w:type="paragraph" w:styleId="Verzeichnis2">
     <w:name w:val="toc 2"/>
-    <w:basedOn w:val="Normal"/>
-    <w:next w:val="Normal"/>
+    <w:basedOn w:val="Standard"/>
+    <w:next w:val="Standard"/>
     <w:autoRedefine/>
     <w:uiPriority w:val="39"/>
     <w:unhideWhenUsed/>
@@ -5587,10 +5759,10 @@
       <w:sz w:val="20"/>
     </w:rPr>
   </w:style>
-  <w:style w:type="paragraph" w:styleId="TOC3">
+  <w:style w:type="paragraph" w:styleId="Verzeichnis3">
     <w:name w:val="toc 3"/>
-    <w:basedOn w:val="Normal"/>
-    <w:next w:val="Normal"/>
+    <w:basedOn w:val="Standard"/>
+    <w:next w:val="Standard"/>
     <w:autoRedefine/>
     <w:uiPriority w:val="39"/>
     <w:unhideWhenUsed/>
@@ -5605,10 +5777,10 @@
       <w:sz w:val="20"/>
     </w:rPr>
   </w:style>
-  <w:style w:type="paragraph" w:styleId="TOC4">
+  <w:style w:type="paragraph" w:styleId="Verzeichnis4">
     <w:name w:val="toc 4"/>
-    <w:basedOn w:val="Normal"/>
-    <w:next w:val="Normal"/>
+    <w:basedOn w:val="Standard"/>
+    <w:next w:val="Standard"/>
     <w:autoRedefine/>
     <w:uiPriority w:val="39"/>
     <w:unhideWhenUsed/>
@@ -5622,10 +5794,10 @@
       <w:szCs w:val="18"/>
     </w:rPr>
   </w:style>
-  <w:style w:type="paragraph" w:styleId="TOC5">
+  <w:style w:type="paragraph" w:styleId="Verzeichnis5">
     <w:name w:val="toc 5"/>
-    <w:basedOn w:val="Normal"/>
-    <w:next w:val="Normal"/>
+    <w:basedOn w:val="Standard"/>
+    <w:next w:val="Standard"/>
     <w:autoRedefine/>
     <w:uiPriority w:val="39"/>
     <w:unhideWhenUsed/>
@@ -5639,10 +5811,10 @@
       <w:szCs w:val="18"/>
     </w:rPr>
   </w:style>
-  <w:style w:type="paragraph" w:styleId="TOC6">
+  <w:style w:type="paragraph" w:styleId="Verzeichnis6">
     <w:name w:val="toc 6"/>
-    <w:basedOn w:val="Normal"/>
-    <w:next w:val="Normal"/>
+    <w:basedOn w:val="Standard"/>
+    <w:next w:val="Standard"/>
     <w:autoRedefine/>
     <w:uiPriority w:val="39"/>
     <w:unhideWhenUsed/>
@@ -5656,10 +5828,10 @@
       <w:szCs w:val="18"/>
     </w:rPr>
   </w:style>
-  <w:style w:type="paragraph" w:styleId="TOC7">
+  <w:style w:type="paragraph" w:styleId="Verzeichnis7">
     <w:name w:val="toc 7"/>
-    <w:basedOn w:val="Normal"/>
-    <w:next w:val="Normal"/>
+    <w:basedOn w:val="Standard"/>
+    <w:next w:val="Standard"/>
     <w:autoRedefine/>
     <w:uiPriority w:val="39"/>
     <w:unhideWhenUsed/>
@@ -5673,10 +5845,10 @@
       <w:szCs w:val="18"/>
     </w:rPr>
   </w:style>
-  <w:style w:type="paragraph" w:styleId="TOC8">
+  <w:style w:type="paragraph" w:styleId="Verzeichnis8">
     <w:name w:val="toc 8"/>
-    <w:basedOn w:val="Normal"/>
-    <w:next w:val="Normal"/>
+    <w:basedOn w:val="Standard"/>
+    <w:next w:val="Standard"/>
     <w:autoRedefine/>
     <w:uiPriority w:val="39"/>
     <w:unhideWhenUsed/>
@@ -5690,10 +5862,10 @@
       <w:szCs w:val="18"/>
     </w:rPr>
   </w:style>
-  <w:style w:type="paragraph" w:styleId="TOC9">
+  <w:style w:type="paragraph" w:styleId="Verzeichnis9">
     <w:name w:val="toc 9"/>
-    <w:basedOn w:val="Normal"/>
-    <w:next w:val="Normal"/>
+    <w:basedOn w:val="Standard"/>
+    <w:next w:val="Standard"/>
     <w:autoRedefine/>
     <w:uiPriority w:val="39"/>
     <w:unhideWhenUsed/>
@@ -5722,9 +5894,9 @@
       <w:szCs w:val="48"/>
     </w:rPr>
   </w:style>
-  <w:style w:type="character" w:styleId="CommentReference">
+  <w:style w:type="character" w:styleId="Kommentarzeichen">
     <w:name w:val="annotation reference"/>
-    <w:basedOn w:val="DefaultParagraphFont"/>
+    <w:basedOn w:val="Absatz-Standardschriftart"/>
     <w:uiPriority w:val="99"/>
     <w:semiHidden/>
     <w:unhideWhenUsed/>
@@ -5734,10 +5906,10 @@
       <w:szCs w:val="16"/>
     </w:rPr>
   </w:style>
-  <w:style w:type="paragraph" w:styleId="CommentText">
+  <w:style w:type="paragraph" w:styleId="Kommentartext">
     <w:name w:val="annotation text"/>
-    <w:basedOn w:val="Normal"/>
-    <w:link w:val="CommentTextChar"/>
+    <w:basedOn w:val="Standard"/>
+    <w:link w:val="KommentartextZchn"/>
     <w:uiPriority w:val="99"/>
     <w:semiHidden/>
     <w:unhideWhenUsed/>
@@ -5749,10 +5921,10 @@
       <w:sz w:val="20"/>
     </w:rPr>
   </w:style>
-  <w:style w:type="character" w:customStyle="1" w:styleId="CommentTextChar">
-    <w:name w:val="Comment Text Char"/>
-    <w:basedOn w:val="DefaultParagraphFont"/>
-    <w:link w:val="CommentText"/>
+  <w:style w:type="character" w:customStyle="1" w:styleId="KommentartextZchn">
+    <w:name w:val="Kommentartext Zchn"/>
+    <w:basedOn w:val="Absatz-Standardschriftart"/>
+    <w:link w:val="Kommentartext"/>
     <w:uiPriority w:val="99"/>
     <w:semiHidden/>
     <w:rsid w:val="00FB199F"/>
@@ -5760,11 +5932,11 @@
       <w:rFonts w:ascii="Ubuntu" w:hAnsi="Ubuntu"/>
     </w:rPr>
   </w:style>
-  <w:style w:type="paragraph" w:styleId="CommentSubject">
+  <w:style w:type="paragraph" w:styleId="Kommentarthema">
     <w:name w:val="annotation subject"/>
-    <w:basedOn w:val="CommentText"/>
-    <w:next w:val="CommentText"/>
-    <w:link w:val="CommentSubjectChar"/>
+    <w:basedOn w:val="Kommentartext"/>
+    <w:next w:val="Kommentartext"/>
+    <w:link w:val="KommentarthemaZchn"/>
     <w:uiPriority w:val="99"/>
     <w:semiHidden/>
     <w:unhideWhenUsed/>
@@ -5774,10 +5946,10 @@
       <w:bCs/>
     </w:rPr>
   </w:style>
-  <w:style w:type="character" w:customStyle="1" w:styleId="CommentSubjectChar">
-    <w:name w:val="Comment Subject Char"/>
-    <w:basedOn w:val="CommentTextChar"/>
-    <w:link w:val="CommentSubject"/>
+  <w:style w:type="character" w:customStyle="1" w:styleId="KommentarthemaZchn">
+    <w:name w:val="Kommentarthema Zchn"/>
+    <w:basedOn w:val="KommentartextZchn"/>
+    <w:link w:val="Kommentarthema"/>
     <w:uiPriority w:val="99"/>
     <w:semiHidden/>
     <w:rsid w:val="00FB199F"/>
@@ -6074,39 +6246,6 @@
 </file>
 
 <file path=customXml/item1.xml><?xml version="1.0" encoding="utf-8"?>
-<b:Sources xmlns:b="http://schemas.openxmlformats.org/officeDocument/2006/bibliography" xmlns="http://schemas.openxmlformats.org/officeDocument/2006/bibliography" SelectedStyle="\IEEE2006OfficeOnline.xsl" StyleName="IEEE" Version="2006">
-  <b:Source>
-    <b:Tag>Kla17</b:Tag>
-    <b:SourceType>Book</b:SourceType>
-    <b:Guid>{40E388F2-4522-4F65-8BC6-03F96A8CC47E}</b:Guid>
-    <b:Author>
-      <b:Author>
-        <b:NameList>
-          <b:Person>
-            <b:Last>Klaus Unger</b:Last>
-            <b:First>MSc</b:First>
-          </b:Person>
-        </b:NameList>
-      </b:Author>
-    </b:Author>
-    <b:Title>Die Java Bibel</b:Title>
-    <b:Year>2017</b:Year>
-    <b:City>Wien</b:City>
-    <b:RefOrder>1</b:RefOrder>
-  </b:Source>
-</b:Sources>
-</file>
-
-<file path=customXml/item2.xml><?xml version="1.0" encoding="utf-8"?>
-<?mso-contentType ?>
-<FormTemplates xmlns="http://schemas.microsoft.com/sharepoint/v3/contenttype/forms">
-  <Display>DocumentLibraryForm</Display>
-  <Edit>DocumentLibraryForm</Edit>
-  <New>DocumentLibraryForm</New>
-</FormTemplates>
-</file>
-
-<file path=customXml/item3.xml><?xml version="1.0" encoding="utf-8"?>
 <ct:contentTypeSchema xmlns:ct="http://schemas.microsoft.com/office/2006/metadata/contentType" xmlns:ma="http://schemas.microsoft.com/office/2006/metadata/properties/metaAttributes" ct:_="" ma:_="" ma:contentTypeName="Document" ma:contentTypeID="0x01010051A8C3D9EB4ACD4684329C19F6B113A2" ma:contentTypeVersion="9" ma:contentTypeDescription="Create a new document." ma:contentTypeScope="" ma:versionID="496842ebb464882127fe44249bf99474">
   <xsd:schema xmlns:xsd="http://www.w3.org/2001/XMLSchema" xmlns:xs="http://www.w3.org/2001/XMLSchema" xmlns:p="http://schemas.microsoft.com/office/2006/metadata/properties" xmlns:ns2="4196ae32-269c-4161-a8de-86fa8bac63ee" xmlns:ns3="86480711-1a77-44b7-9770-163c4c437743" targetNamespace="http://schemas.microsoft.com/office/2006/metadata/properties" ma:root="true" ma:fieldsID="2def7e83f1219b586202a184040c2679" ns2:_="" ns3:_="">
     <xsd:import namespace="4196ae32-269c-4161-a8de-86fa8bac63ee"/>
@@ -6283,6 +6422,39 @@
 </ct:contentTypeSchema>
 </file>
 
+<file path=customXml/item2.xml><?xml version="1.0" encoding="utf-8"?>
+<?mso-contentType ?>
+<FormTemplates xmlns="http://schemas.microsoft.com/sharepoint/v3/contenttype/forms">
+  <Display>DocumentLibraryForm</Display>
+  <Edit>DocumentLibraryForm</Edit>
+  <New>DocumentLibraryForm</New>
+</FormTemplates>
+</file>
+
+<file path=customXml/item3.xml><?xml version="1.0" encoding="utf-8"?>
+<b:Sources xmlns:b="http://schemas.openxmlformats.org/officeDocument/2006/bibliography" xmlns="http://schemas.openxmlformats.org/officeDocument/2006/bibliography" SelectedStyle="\IEEE2006OfficeOnline.xsl" StyleName="IEEE" Version="2006">
+  <b:Source>
+    <b:Tag>Kla17</b:Tag>
+    <b:SourceType>Book</b:SourceType>
+    <b:Guid>{40E388F2-4522-4F65-8BC6-03F96A8CC47E}</b:Guid>
+    <b:Author>
+      <b:Author>
+        <b:NameList>
+          <b:Person>
+            <b:Last>Klaus Unger</b:Last>
+            <b:First>MSc</b:First>
+          </b:Person>
+        </b:NameList>
+      </b:Author>
+    </b:Author>
+    <b:Title>Die Java Bibel</b:Title>
+    <b:Year>2017</b:Year>
+    <b:City>Wien</b:City>
+    <b:RefOrder>1</b:RefOrder>
+  </b:Source>
+</b:Sources>
+</file>
+
 <file path=customXml/item4.xml><?xml version="1.0" encoding="utf-8"?>
 <p:properties xmlns:p="http://schemas.microsoft.com/office/2006/metadata/properties" xmlns:xsi="http://www.w3.org/2001/XMLSchema-instance" xmlns:pc="http://schemas.microsoft.com/office/infopath/2007/PartnerControls">
   <documentManagement>
@@ -6295,22 +6467,6 @@
 </file>
 
 <file path=customXml/itemProps1.xml><?xml version="1.0" encoding="utf-8"?>
-<ds:datastoreItem xmlns:ds="http://schemas.openxmlformats.org/officeDocument/2006/customXml" ds:itemID="{892CF5C2-FAE2-4FCD-AA5B-F17B539B4F6D}">
-  <ds:schemaRefs>
-    <ds:schemaRef ds:uri="http://schemas.openxmlformats.org/officeDocument/2006/bibliography"/>
-  </ds:schemaRefs>
-</ds:datastoreItem>
-</file>
-
-<file path=customXml/itemProps2.xml><?xml version="1.0" encoding="utf-8"?>
-<ds:datastoreItem xmlns:ds="http://schemas.openxmlformats.org/officeDocument/2006/customXml" ds:itemID="{75FCAEAD-D194-4C3C-AD76-183AB09DDE2F}">
-  <ds:schemaRefs>
-    <ds:schemaRef ds:uri="http://schemas.microsoft.com/sharepoint/v3/contenttype/forms"/>
-  </ds:schemaRefs>
-</ds:datastoreItem>
-</file>
-
-<file path=customXml/itemProps3.xml><?xml version="1.0" encoding="utf-8"?>
 <ds:datastoreItem xmlns:ds="http://schemas.openxmlformats.org/officeDocument/2006/customXml" ds:itemID="{BF6EA1B7-6138-445C-BF06-E1D1610CD8E0}">
   <ds:schemaRefs>
     <ds:schemaRef ds:uri="http://schemas.microsoft.com/office/2006/metadata/contentType"/>
@@ -6329,6 +6485,22 @@
 </ds:datastoreItem>
 </file>
 
+<file path=customXml/itemProps2.xml><?xml version="1.0" encoding="utf-8"?>
+<ds:datastoreItem xmlns:ds="http://schemas.openxmlformats.org/officeDocument/2006/customXml" ds:itemID="{75FCAEAD-D194-4C3C-AD76-183AB09DDE2F}">
+  <ds:schemaRefs>
+    <ds:schemaRef ds:uri="http://schemas.microsoft.com/sharepoint/v3/contenttype/forms"/>
+  </ds:schemaRefs>
+</ds:datastoreItem>
+</file>
+
+<file path=customXml/itemProps3.xml><?xml version="1.0" encoding="utf-8"?>
+<ds:datastoreItem xmlns:ds="http://schemas.openxmlformats.org/officeDocument/2006/customXml" ds:itemID="{892CF5C2-FAE2-4FCD-AA5B-F17B539B4F6D}">
+  <ds:schemaRefs>
+    <ds:schemaRef ds:uri="http://schemas.openxmlformats.org/officeDocument/2006/bibliography"/>
+  </ds:schemaRefs>
+</ds:datastoreItem>
+</file>
+
 <file path=customXml/itemProps4.xml><?xml version="1.0" encoding="utf-8"?>
 <ds:datastoreItem xmlns:ds="http://schemas.openxmlformats.org/officeDocument/2006/customXml" ds:itemID="{B7C1028F-DD4C-455B-A2E4-9737A4D0EB62}">
   <ds:schemaRefs>

</xml_diff>

<commit_message>
Update 16.06.2025_2: Diplomarbeit_intro fertiggestellt (Eigenständigkeitserklärung mit KI fehlt noch)
</commit_message>
<xml_diff>
--- a/Diplomarbeit/diplomarbeit_intro.docx
+++ b/Diplomarbeit/diplomarbeit_intro.docx
@@ -28,6 +28,67 @@
             <w:pPr>
               <w:pStyle w:val="StandardArial"/>
             </w:pPr>
+            <w:r>
+              <w:rPr>
+                <w:rFonts w:cs="Arial"/>
+                <w:noProof/>
+              </w:rPr>
+              <w:drawing>
+                <wp:anchor distT="0" distB="0" distL="114300" distR="114300" simplePos="0" relativeHeight="251658240" behindDoc="0" locked="0" layoutInCell="1" allowOverlap="1" wp14:anchorId="131B4182" wp14:editId="5F5836D5">
+                  <wp:simplePos x="0" y="0"/>
+                  <wp:positionH relativeFrom="margin">
+                    <wp:posOffset>-69201</wp:posOffset>
+                  </wp:positionH>
+                  <wp:positionV relativeFrom="margin">
+                    <wp:posOffset>182127</wp:posOffset>
+                  </wp:positionV>
+                  <wp:extent cx="1187450" cy="363220"/>
+                  <wp:effectExtent l="0" t="0" r="0" b="0"/>
+                  <wp:wrapNone/>
+                  <wp:docPr id="1" name="Grafik 1"/>
+                  <wp:cNvGraphicFramePr>
+                    <a:graphicFrameLocks xmlns:a="http://schemas.openxmlformats.org/drawingml/2006/main" noChangeAspect="1"/>
+                  </wp:cNvGraphicFramePr>
+                  <a:graphic xmlns:a="http://schemas.openxmlformats.org/drawingml/2006/main">
+                    <a:graphicData uri="http://schemas.openxmlformats.org/drawingml/2006/picture">
+                      <pic:pic xmlns:pic="http://schemas.openxmlformats.org/drawingml/2006/picture">
+                        <pic:nvPicPr>
+                          <pic:cNvPr id="1" name="spengerlogo.jpg"/>
+                          <pic:cNvPicPr/>
+                        </pic:nvPicPr>
+                        <pic:blipFill>
+                          <a:blip r:embed="rId11" cstate="print">
+                            <a:extLst>
+                              <a:ext uri="{28A0092B-C50C-407E-A947-70E740481C1C}">
+                                <a14:useLocalDpi xmlns:a14="http://schemas.microsoft.com/office/drawing/2010/main" val="0"/>
+                              </a:ext>
+                            </a:extLst>
+                          </a:blip>
+                          <a:stretch>
+                            <a:fillRect/>
+                          </a:stretch>
+                        </pic:blipFill>
+                        <pic:spPr>
+                          <a:xfrm>
+                            <a:off x="0" y="0"/>
+                            <a:ext cx="1187450" cy="363220"/>
+                          </a:xfrm>
+                          <a:prstGeom prst="rect">
+                            <a:avLst/>
+                          </a:prstGeom>
+                        </pic:spPr>
+                      </pic:pic>
+                    </a:graphicData>
+                  </a:graphic>
+                  <wp14:sizeRelH relativeFrom="margin">
+                    <wp14:pctWidth>0</wp14:pctWidth>
+                  </wp14:sizeRelH>
+                  <wp14:sizeRelV relativeFrom="margin">
+                    <wp14:pctHeight>0</wp14:pctHeight>
+                  </wp14:sizeRelV>
+                </wp:anchor>
+              </w:drawing>
+            </w:r>
           </w:p>
         </w:tc>
         <w:tc>
@@ -133,7 +194,7 @@
                           </pic:cNvPicPr>
                         </pic:nvPicPr>
                         <pic:blipFill>
-                          <a:blip r:embed="rId11" cstate="print">
+                          <a:blip r:embed="rId12" cstate="print">
                             <a:extLst>
                               <a:ext uri="{28A0092B-C50C-407E-A947-70E740481C1C}">
                                 <a14:useLocalDpi xmlns:a14="http://schemas.microsoft.com/office/drawing/2010/main" val="0"/>
@@ -184,67 +245,6 @@
       <w:pPr>
         <w:pStyle w:val="StandardArial"/>
       </w:pPr>
-      <w:r>
-        <w:rPr>
-          <w:rFonts w:cs="Arial"/>
-          <w:noProof/>
-        </w:rPr>
-        <w:drawing>
-          <wp:anchor distT="0" distB="0" distL="114300" distR="114300" simplePos="0" relativeHeight="251658240" behindDoc="0" locked="0" layoutInCell="1" allowOverlap="1" wp14:anchorId="131B4182" wp14:editId="17ACD36C">
-            <wp:simplePos x="0" y="0"/>
-            <wp:positionH relativeFrom="margin">
-              <wp:posOffset>41910</wp:posOffset>
-            </wp:positionH>
-            <wp:positionV relativeFrom="margin">
-              <wp:posOffset>-158115</wp:posOffset>
-            </wp:positionV>
-            <wp:extent cx="1187450" cy="363220"/>
-            <wp:effectExtent l="0" t="0" r="0" b="0"/>
-            <wp:wrapNone/>
-            <wp:docPr id="1" name="Grafik 1"/>
-            <wp:cNvGraphicFramePr>
-              <a:graphicFrameLocks xmlns:a="http://schemas.openxmlformats.org/drawingml/2006/main" noChangeAspect="1"/>
-            </wp:cNvGraphicFramePr>
-            <a:graphic xmlns:a="http://schemas.openxmlformats.org/drawingml/2006/main">
-              <a:graphicData uri="http://schemas.openxmlformats.org/drawingml/2006/picture">
-                <pic:pic xmlns:pic="http://schemas.openxmlformats.org/drawingml/2006/picture">
-                  <pic:nvPicPr>
-                    <pic:cNvPr id="1" name="spengerlogo.jpg"/>
-                    <pic:cNvPicPr/>
-                  </pic:nvPicPr>
-                  <pic:blipFill>
-                    <a:blip r:embed="rId12" cstate="print">
-                      <a:extLst>
-                        <a:ext uri="{28A0092B-C50C-407E-A947-70E740481C1C}">
-                          <a14:useLocalDpi xmlns:a14="http://schemas.microsoft.com/office/drawing/2010/main" val="0"/>
-                        </a:ext>
-                      </a:extLst>
-                    </a:blip>
-                    <a:stretch>
-                      <a:fillRect/>
-                    </a:stretch>
-                  </pic:blipFill>
-                  <pic:spPr>
-                    <a:xfrm>
-                      <a:off x="0" y="0"/>
-                      <a:ext cx="1187450" cy="363220"/>
-                    </a:xfrm>
-                    <a:prstGeom prst="rect">
-                      <a:avLst/>
-                    </a:prstGeom>
-                  </pic:spPr>
-                </pic:pic>
-              </a:graphicData>
-            </a:graphic>
-            <wp14:sizeRelH relativeFrom="margin">
-              <wp14:pctWidth>0</wp14:pctWidth>
-            </wp14:sizeRelH>
-            <wp14:sizeRelV relativeFrom="margin">
-              <wp14:pctHeight>0</wp14:pctHeight>
-            </wp14:sizeRelV>
-          </wp:anchor>
-        </w:drawing>
-      </w:r>
     </w:p>
     <w:p>
       <w:pPr>
@@ -1126,13 +1126,13 @@
         <w:ind w:left="5670"/>
         <w:rPr>
           <w:sz w:val="28"/>
-          <w:lang w:val="en-US"/>
+          <w:lang w:val="de-AT"/>
         </w:rPr>
       </w:pPr>
       <w:r>
         <w:rPr>
           <w:sz w:val="28"/>
-          <w:lang w:val="en-US"/>
+          <w:lang w:val="de-AT"/>
         </w:rPr>
         <w:t>Maximilian Fenusz</w:t>
       </w:r>
@@ -1143,7 +1143,7 @@
         <w:ind w:left="5670"/>
         <w:rPr>
           <w:sz w:val="28"/>
-          <w:lang w:val="en-US"/>
+          <w:lang w:val="de-AT"/>
         </w:rPr>
       </w:pPr>
     </w:p>
@@ -1153,7 +1153,7 @@
         <w:ind w:left="5670"/>
         <w:rPr>
           <w:sz w:val="28"/>
-          <w:lang w:val="en-US"/>
+          <w:lang w:val="de-AT"/>
         </w:rPr>
       </w:pPr>
     </w:p>
@@ -1163,13 +1163,13 @@
         <w:ind w:left="5670"/>
         <w:rPr>
           <w:sz w:val="28"/>
-          <w:lang w:val="en-US"/>
+          <w:lang w:val="de-AT"/>
         </w:rPr>
       </w:pPr>
       <w:r>
         <w:rPr>
           <w:sz w:val="28"/>
-          <w:lang w:val="en-US"/>
+          <w:lang w:val="de-AT"/>
         </w:rPr>
         <w:t>Mihajlo Ilicin</w:t>
       </w:r>
@@ -1180,7 +1180,7 @@
         <w:ind w:left="5670"/>
         <w:rPr>
           <w:sz w:val="28"/>
-          <w:lang w:val="en-US"/>
+          <w:lang w:val="de-AT"/>
         </w:rPr>
       </w:pPr>
     </w:p>
@@ -1190,7 +1190,7 @@
         <w:ind w:left="5670"/>
         <w:rPr>
           <w:sz w:val="28"/>
-          <w:lang w:val="en-US"/>
+          <w:lang w:val="de-AT"/>
         </w:rPr>
       </w:pPr>
     </w:p>
@@ -1428,6 +1428,14 @@
               <w:pStyle w:val="DeckblattTabelleninhalt"/>
             </w:pPr>
             <w:r>
+              <w:t>6CAIF</w:t>
+            </w:r>
+          </w:p>
+          <w:p>
+            <w:pPr>
+              <w:pStyle w:val="DeckblattTabelleninhalt"/>
+            </w:pPr>
+            <w:r>
               <w:t>2024-2025</w:t>
             </w:r>
           </w:p>
@@ -1550,21 +1558,116 @@
             <w:pPr>
               <w:pStyle w:val="DeckblattTabelleninhalt"/>
             </w:pPr>
-          </w:p>
-          <w:p>
-            <w:pPr>
-              <w:pStyle w:val="DeckblattTabelleninhalt"/>
-            </w:pPr>
-          </w:p>
-          <w:p>
-            <w:pPr>
-              <w:pStyle w:val="DeckblattTabelleninhalt"/>
-            </w:pPr>
-          </w:p>
-          <w:p>
-            <w:pPr>
-              <w:pStyle w:val="DeckblattTabelleninhalt"/>
-            </w:pPr>
+            <w:r>
+              <w:t>Die Hauptaufgabe des Teams ist es, eine Webapplikation zu entwickeln, die es Personen ermöglicht, verlorene Gegenstände innerhalb der Schule besser zu finden</w:t>
+            </w:r>
+            <w:r>
+              <w:t xml:space="preserve">. Diese Applikation soll den Prozess der Fundsachen Aufnahme zu erleichtern und zu modernisieren. </w:t>
+            </w:r>
+          </w:p>
+          <w:p>
+            <w:pPr>
+              <w:pStyle w:val="DeckblattTabelleninhalt"/>
+            </w:pPr>
+          </w:p>
+          <w:p>
+            <w:pPr>
+              <w:pStyle w:val="DeckblattTabelleninhalt"/>
+            </w:pPr>
+          </w:p>
+          <w:p>
+            <w:pPr>
+              <w:pStyle w:val="DeckblattTabelleninhalt"/>
+            </w:pPr>
+            <w:r>
+              <w:t>Dabei ergeben sich folgende Fragen:</w:t>
+            </w:r>
+          </w:p>
+          <w:p>
+            <w:pPr>
+              <w:pStyle w:val="DeckblattTabelleninhalt"/>
+            </w:pPr>
+          </w:p>
+          <w:p>
+            <w:pPr>
+              <w:pStyle w:val="DeckblattTabelleninhalt"/>
+              <w:rPr>
+                <w:b/>
+                <w:bCs/>
+              </w:rPr>
+            </w:pPr>
+            <w:r>
+              <w:rPr>
+                <w:b/>
+                <w:bCs/>
+              </w:rPr>
+              <w:t>Dominik Nadrasky/Maximilian Fenusz</w:t>
+            </w:r>
+          </w:p>
+          <w:p>
+            <w:pPr>
+              <w:pStyle w:val="DeckblattTabelleninhalt"/>
+            </w:pPr>
+            <w:r>
+              <w:t>Wie wird ein Backend für eine Web-App effizient und funktionsorientiert entwickelt? Welche Frameworks gibt es?</w:t>
+            </w:r>
+            <w:r>
+              <w:t xml:space="preserve"> </w:t>
+            </w:r>
+          </w:p>
+          <w:p>
+            <w:pPr>
+              <w:pStyle w:val="DeckblattTabelleninhalt"/>
+            </w:pPr>
+          </w:p>
+          <w:p>
+            <w:pPr>
+              <w:pStyle w:val="DeckblattTabelleninhalt"/>
+              <w:rPr>
+                <w:b/>
+                <w:bCs/>
+              </w:rPr>
+            </w:pPr>
+            <w:r>
+              <w:rPr>
+                <w:b/>
+                <w:bCs/>
+              </w:rPr>
+              <w:t>Daniel Wagner/</w:t>
+            </w:r>
+            <w:r>
+              <w:rPr>
+                <w:b/>
+                <w:bCs/>
+              </w:rPr>
+              <w:t>Mihajlo Ilicin</w:t>
+            </w:r>
+          </w:p>
+          <w:p>
+            <w:pPr>
+              <w:pStyle w:val="DeckblattTabelleninhalt"/>
+            </w:pPr>
+            <w:r>
+              <w:t xml:space="preserve">Wie gestalte ich ein User-Interface so, dass große Datenmengen optimal und Übersichtlich dargestellt werden können. </w:t>
+            </w:r>
+          </w:p>
+          <w:p>
+            <w:pPr>
+              <w:pStyle w:val="DeckblattTabelleninhalt"/>
+            </w:pPr>
+          </w:p>
+          <w:p>
+            <w:pPr>
+              <w:pStyle w:val="DeckblattTabelleninhalt"/>
+            </w:pPr>
+          </w:p>
+          <w:p>
+            <w:pPr>
+              <w:pStyle w:val="DeckblattTabelleninhalt"/>
+            </w:pPr>
+            <w:r>
+              <w:t>Sebastian Stiller</w:t>
+            </w:r>
           </w:p>
           <w:p>
             <w:pPr>
@@ -1645,57 +1748,111 @@
           </w:tcPr>
           <w:p>
             <w:pPr>
-              <w:pStyle w:val="DeckblattTabelleninhalt"/>
-            </w:pPr>
-          </w:p>
-          <w:p>
-            <w:pPr>
-              <w:pStyle w:val="DeckblattTabelleninhalt"/>
-            </w:pPr>
-          </w:p>
-          <w:p>
-            <w:pPr>
-              <w:pStyle w:val="DeckblattTabelleninhalt"/>
-            </w:pPr>
-          </w:p>
-          <w:p>
-            <w:pPr>
-              <w:pStyle w:val="DeckblattTabelleninhalt"/>
-            </w:pPr>
-          </w:p>
-          <w:p>
-            <w:pPr>
-              <w:pStyle w:val="DeckblattTabelleninhalt"/>
-            </w:pPr>
-          </w:p>
-          <w:p>
-            <w:pPr>
-              <w:pStyle w:val="DeckblattTabelleninhalt"/>
-            </w:pPr>
-          </w:p>
-          <w:p>
-            <w:pPr>
-              <w:pStyle w:val="DeckblattTabelleninhalt"/>
-            </w:pPr>
-          </w:p>
-          <w:p>
-            <w:pPr>
-              <w:pStyle w:val="DeckblattTabelleninhalt"/>
-            </w:pPr>
-          </w:p>
-          <w:p>
-            <w:pPr>
-              <w:pStyle w:val="DeckblattTabelleninhalt"/>
-            </w:pPr>
-          </w:p>
-          <w:p>
-            <w:pPr>
               <w:spacing w:line="240" w:lineRule="auto"/>
               <w:rPr>
                 <w:rFonts w:ascii="Arial" w:hAnsi="Arial" w:cs="Arial"/>
                 <w:sz w:val="20"/>
               </w:rPr>
             </w:pPr>
+            <w:r>
+              <w:rPr>
+                <w:rFonts w:ascii="Arial" w:hAnsi="Arial" w:cs="Arial"/>
+                <w:sz w:val="20"/>
+              </w:rPr>
+              <w:t>Die Webapplikation „</w:t>
+            </w:r>
+            <w:proofErr w:type="spellStart"/>
+            <w:r>
+              <w:rPr>
+                <w:rFonts w:ascii="Arial" w:hAnsi="Arial" w:cs="Arial"/>
+                <w:sz w:val="20"/>
+              </w:rPr>
+              <w:t>FindMe</w:t>
+            </w:r>
+            <w:proofErr w:type="spellEnd"/>
+            <w:r>
+              <w:rPr>
+                <w:rFonts w:ascii="Arial" w:hAnsi="Arial" w:cs="Arial"/>
+                <w:sz w:val="20"/>
+              </w:rPr>
+              <w:t xml:space="preserve">“ wird in einem modernen Technologie-Stack entwickelt, um die Aufbereitung und Öffentlichmachung </w:t>
+            </w:r>
+            <w:r>
+              <w:rPr>
+                <w:rFonts w:ascii="Arial" w:hAnsi="Arial" w:cs="Arial"/>
+                <w:sz w:val="20"/>
+              </w:rPr>
+              <w:t xml:space="preserve">zu modernisieren und zu erleichtern Das Backend wird mit </w:t>
+            </w:r>
+            <w:r>
+              <w:rPr>
+                <w:rFonts w:ascii="Arial" w:hAnsi="Arial" w:cs="Arial"/>
+                <w:sz w:val="20"/>
+              </w:rPr>
+              <w:t xml:space="preserve">ASP DOTNET (C#) umgesetzt, um eine leistungsfähige und skalierbare </w:t>
+            </w:r>
+            <w:proofErr w:type="spellStart"/>
+            <w:r>
+              <w:rPr>
+                <w:rFonts w:ascii="Arial" w:hAnsi="Arial" w:cs="Arial"/>
+                <w:sz w:val="20"/>
+              </w:rPr>
+              <w:t>RESTful</w:t>
+            </w:r>
+            <w:proofErr w:type="spellEnd"/>
+            <w:r>
+              <w:rPr>
+                <w:rFonts w:ascii="Arial" w:hAnsi="Arial" w:cs="Arial"/>
+                <w:sz w:val="20"/>
+              </w:rPr>
+              <w:t xml:space="preserve"> API zu bieten. Für die Datenverwaltung wird </w:t>
+            </w:r>
+            <w:r>
+              <w:rPr>
+                <w:rFonts w:ascii="Arial" w:hAnsi="Arial" w:cs="Arial"/>
+                <w:sz w:val="20"/>
+              </w:rPr>
+              <w:t>eine flexible und effiziente Relationale SQLite Datenbank verwendet.</w:t>
+            </w:r>
+          </w:p>
+          <w:p>
+            <w:pPr>
+              <w:spacing w:line="240" w:lineRule="auto"/>
+              <w:rPr>
+                <w:rFonts w:ascii="Arial" w:hAnsi="Arial" w:cs="Arial"/>
+                <w:sz w:val="20"/>
+              </w:rPr>
+            </w:pPr>
+          </w:p>
+          <w:p>
+            <w:pPr>
+              <w:spacing w:line="240" w:lineRule="auto"/>
+              <w:rPr>
+                <w:rFonts w:ascii="Arial" w:hAnsi="Arial" w:cs="Arial"/>
+                <w:sz w:val="20"/>
+              </w:rPr>
+            </w:pPr>
+            <w:r>
+              <w:rPr>
+                <w:rFonts w:ascii="Arial" w:hAnsi="Arial" w:cs="Arial"/>
+                <w:sz w:val="20"/>
+              </w:rPr>
+              <w:t xml:space="preserve">Das Frontend </w:t>
+            </w:r>
+            <w:r>
+              <w:rPr>
+                <w:rFonts w:ascii="Arial" w:hAnsi="Arial" w:cs="Arial"/>
+                <w:sz w:val="20"/>
+              </w:rPr>
+              <w:t>wird mit Angular, einem leistungsstarken TypeScript-Framework, erstellt, das ein dynamisches und reaktionsschnelles Benutzerinterface</w:t>
+            </w:r>
+            <w:r>
+              <w:rPr>
+                <w:rFonts w:ascii="Arial" w:hAnsi="Arial" w:cs="Arial"/>
+                <w:sz w:val="20"/>
+              </w:rPr>
+              <w:t xml:space="preserve"> ermöglicht. Besonderes Augenmerk liegt auf der Verfügbarkeit der Web-App. </w:t>
+            </w:r>
           </w:p>
         </w:tc>
       </w:tr>
@@ -1743,76 +1900,89 @@
           <w:p>
             <w:pPr>
               <w:pStyle w:val="DeckblattTabelleninhalt"/>
-            </w:pPr>
-          </w:p>
-          <w:p>
-            <w:pPr>
-              <w:pStyle w:val="DeckblattTabelleninhalt"/>
-            </w:pPr>
-          </w:p>
-          <w:p>
-            <w:pPr>
-              <w:pStyle w:val="DeckblattTabelleninhalt"/>
-            </w:pPr>
-          </w:p>
-          <w:p>
-            <w:pPr>
-              <w:pStyle w:val="DeckblattTabelleninhalt"/>
-            </w:pPr>
-          </w:p>
-          <w:p>
-            <w:pPr>
-              <w:pStyle w:val="DeckblattTabelleninhalt"/>
-            </w:pPr>
-          </w:p>
-          <w:p>
-            <w:pPr>
-              <w:pStyle w:val="DeckblattTabelleninhalt"/>
-            </w:pPr>
-          </w:p>
-          <w:p>
-            <w:pPr>
-              <w:pStyle w:val="DeckblattTabelleninhalt"/>
-            </w:pPr>
-          </w:p>
-          <w:p>
-            <w:pPr>
-              <w:pStyle w:val="DeckblattTabelleninhalt"/>
-            </w:pPr>
-          </w:p>
-          <w:p>
-            <w:pPr>
-              <w:pStyle w:val="DeckblattTabelleninhalt"/>
-            </w:pPr>
-          </w:p>
-          <w:p>
-            <w:pPr>
-              <w:pStyle w:val="DeckblattTabelleninhalt"/>
-            </w:pPr>
-          </w:p>
-          <w:p>
-            <w:pPr>
-              <w:pStyle w:val="DeckblattTabelleninhalt"/>
-            </w:pPr>
-          </w:p>
-          <w:p>
-            <w:pPr>
-              <w:pStyle w:val="DeckblattTabelleninhalt"/>
-            </w:pPr>
-          </w:p>
-          <w:p>
-            <w:pPr>
-              <w:pStyle w:val="DeckblattTabelleninhalt"/>
-            </w:pPr>
-          </w:p>
-          <w:p>
-            <w:pPr>
-              <w:spacing w:line="240" w:lineRule="auto"/>
-              <w:rPr>
-                <w:rFonts w:ascii="Arial" w:hAnsi="Arial" w:cs="Arial"/>
-                <w:sz w:val="20"/>
-              </w:rPr>
-            </w:pPr>
+              <w:rPr>
+                <w:b/>
+                <w:bCs/>
+              </w:rPr>
+            </w:pPr>
+            <w:r>
+              <w:rPr>
+                <w:b/>
+                <w:bCs/>
+              </w:rPr>
+              <w:t>Dominik Nadrasky/Maximilian Fenusz</w:t>
+            </w:r>
+          </w:p>
+          <w:p>
+            <w:pPr>
+              <w:pStyle w:val="DeckblattTabelleninhalt"/>
+            </w:pPr>
+            <w:r>
+              <w:t>Betriebsbereites, fertig implementiertes Backend, welches mit der Datenbank interagieren und Anfragen des Frontend über eine REST-API beantwortet und die Daten vor unbefugtem Zugriff und Manipulation geschützt sind.</w:t>
+            </w:r>
+          </w:p>
+          <w:p>
+            <w:pPr>
+              <w:pStyle w:val="DeckblattTabelleninhalt"/>
+            </w:pPr>
+          </w:p>
+          <w:p>
+            <w:pPr>
+              <w:pStyle w:val="DeckblattTabelleninhalt"/>
+              <w:rPr>
+                <w:b/>
+                <w:bCs/>
+              </w:rPr>
+            </w:pPr>
+            <w:r>
+              <w:rPr>
+                <w:b/>
+                <w:bCs/>
+              </w:rPr>
+              <w:t>Daniel Wagner/Mihajlo Ilicin</w:t>
+            </w:r>
+          </w:p>
+          <w:p>
+            <w:pPr>
+              <w:pStyle w:val="DeckblattTabelleninhalt"/>
+            </w:pPr>
+            <w:r>
+              <w:t>Realisiertes Frontend als Web-App mit einem benutzerfreundlichen User Interface. Welches die Daten in einer geordneten und der Betriebslogik entsprechenden Weise für den Benutzer aufbereitet und Darstellt.</w:t>
+            </w:r>
+          </w:p>
+          <w:p>
+            <w:pPr>
+              <w:pStyle w:val="DeckblattTabelleninhalt"/>
+            </w:pPr>
+          </w:p>
+          <w:p>
+            <w:pPr>
+              <w:pStyle w:val="DeckblattTabelleninhalt"/>
+            </w:pPr>
+          </w:p>
+          <w:p>
+            <w:pPr>
+              <w:pStyle w:val="DeckblattTabelleninhalt"/>
+              <w:rPr>
+                <w:b/>
+                <w:bCs/>
+              </w:rPr>
+            </w:pPr>
+            <w:r>
+              <w:rPr>
+                <w:b/>
+                <w:bCs/>
+              </w:rPr>
+              <w:t>Sebastian Stiller</w:t>
+            </w:r>
+          </w:p>
+          <w:p>
+            <w:pPr>
+              <w:pStyle w:val="DeckblattTabelleninhalt"/>
+            </w:pPr>
+            <w:r>
+              <w:t>Erarbeitung einer Prozedur, welche die Einbindung der Web-App in bereits bestehende Abläufe integriert und die bestehenden Prozeduren modernisiert.</w:t>
+            </w:r>
           </w:p>
         </w:tc>
       </w:tr>
@@ -1869,205 +2039,60 @@
             <w:pPr>
               <w:pStyle w:val="DeckblattTabelleninhalt"/>
             </w:pPr>
-          </w:p>
-          <w:p>
-            <w:pPr>
-              <w:pStyle w:val="DeckblattTabelleninhalt"/>
-            </w:pPr>
-          </w:p>
-          <w:p>
-            <w:pPr>
-              <w:pStyle w:val="DeckblattTabelleninhalt"/>
-            </w:pPr>
-          </w:p>
-          <w:p>
-            <w:pPr>
-              <w:pStyle w:val="DeckblattTabelleninhalt"/>
-            </w:pPr>
-          </w:p>
-          <w:p>
-            <w:pPr>
-              <w:pStyle w:val="DeckblattTabelleninhalt"/>
-            </w:pPr>
-          </w:p>
-          <w:p>
-            <w:pPr>
-              <w:pStyle w:val="DeckblattTabelleninhalt"/>
-            </w:pPr>
-          </w:p>
-          <w:p>
-            <w:pPr>
-              <w:pStyle w:val="DeckblattTabelleninhalt"/>
-            </w:pPr>
-          </w:p>
-          <w:p>
-            <w:pPr>
-              <w:pStyle w:val="DeckblattTabelleninhalt"/>
-            </w:pPr>
-          </w:p>
-          <w:p>
-            <w:pPr>
-              <w:pStyle w:val="DeckblattTabelleninhalt"/>
-            </w:pPr>
-          </w:p>
-          <w:p>
-            <w:pPr>
-              <w:pStyle w:val="DeckblattTabelleninhalt"/>
-            </w:pPr>
-          </w:p>
-          <w:p>
-            <w:pPr>
-              <w:pStyle w:val="DeckblattTabelleninhalt"/>
-            </w:pPr>
-          </w:p>
-          <w:p>
-            <w:pPr>
-              <w:pStyle w:val="DeckblattTabelleninhalt"/>
-            </w:pPr>
-          </w:p>
-          <w:p>
-            <w:pPr>
-              <w:pStyle w:val="DeckblattTabelleninhalt"/>
-            </w:pPr>
-          </w:p>
-          <w:p>
-            <w:pPr>
-              <w:pStyle w:val="DeckblattTabelleninhalt"/>
-            </w:pPr>
-          </w:p>
-          <w:p>
-            <w:pPr>
-              <w:pStyle w:val="DeckblattTabelleninhalt"/>
-            </w:pPr>
-          </w:p>
-          <w:p>
-            <w:pPr>
-              <w:pStyle w:val="DeckblattTabelleninhalt"/>
-            </w:pPr>
-          </w:p>
-          <w:p>
-            <w:pPr>
-              <w:pStyle w:val="DeckblattTabelleninhalt"/>
-            </w:pPr>
-          </w:p>
-          <w:p>
-            <w:pPr>
-              <w:pStyle w:val="DeckblattTabelleninhalt"/>
-            </w:pPr>
-          </w:p>
-          <w:p>
-            <w:pPr>
-              <w:pStyle w:val="DeckblattTabelleninhalt"/>
-            </w:pPr>
-          </w:p>
-          <w:p>
-            <w:pPr>
-              <w:pStyle w:val="DeckblattTabelleninhalt"/>
-            </w:pPr>
-          </w:p>
-          <w:p>
-            <w:pPr>
-              <w:pStyle w:val="DeckblattTabelleninhalt"/>
-            </w:pPr>
-          </w:p>
-          <w:p>
-            <w:pPr>
-              <w:pStyle w:val="DeckblattTabelleninhalt"/>
-            </w:pPr>
-          </w:p>
-          <w:p>
-            <w:pPr>
-              <w:pStyle w:val="DeckblattTabelleninhalt"/>
-            </w:pPr>
-          </w:p>
-          <w:p>
-            <w:pPr>
-              <w:pStyle w:val="DeckblattTabelleninhalt"/>
-            </w:pPr>
-          </w:p>
-          <w:p>
-            <w:pPr>
-              <w:pStyle w:val="DeckblattTabelleninhalt"/>
-            </w:pPr>
-          </w:p>
-          <w:p>
-            <w:pPr>
-              <w:pStyle w:val="DeckblattTabelleninhalt"/>
-            </w:pPr>
-          </w:p>
-          <w:p>
-            <w:pPr>
-              <w:pStyle w:val="DeckblattTabelleninhalt"/>
-            </w:pPr>
-          </w:p>
-          <w:p>
-            <w:pPr>
-              <w:pStyle w:val="DeckblattTabelleninhalt"/>
-            </w:pPr>
-          </w:p>
-          <w:p>
-            <w:pPr>
-              <w:pStyle w:val="DeckblattTabelleninhalt"/>
-            </w:pPr>
-          </w:p>
-          <w:p>
-            <w:pPr>
-              <w:pStyle w:val="DeckblattTabelleninhalt"/>
-            </w:pPr>
-          </w:p>
-          <w:p>
-            <w:pPr>
-              <w:pStyle w:val="DeckblattTabelleninhalt"/>
-            </w:pPr>
-          </w:p>
-          <w:p>
-            <w:pPr>
-              <w:pStyle w:val="DeckblattTabelleninhalt"/>
-            </w:pPr>
-          </w:p>
-          <w:p>
-            <w:pPr>
-              <w:pStyle w:val="DeckblattTabelleninhalt"/>
-            </w:pPr>
-          </w:p>
-          <w:p>
-            <w:pPr>
-              <w:pStyle w:val="DeckblattTabelleninhalt"/>
-            </w:pPr>
-          </w:p>
-          <w:p>
-            <w:pPr>
-              <w:pStyle w:val="DeckblattTabelleninhalt"/>
-            </w:pPr>
-          </w:p>
-          <w:p>
-            <w:pPr>
-              <w:pStyle w:val="DeckblattTabelleninhalt"/>
-            </w:pPr>
-          </w:p>
-          <w:p>
-            <w:pPr>
-              <w:pStyle w:val="DeckblattTabelleninhalt"/>
-            </w:pPr>
-          </w:p>
-          <w:p>
-            <w:pPr>
-              <w:pStyle w:val="DeckblattTabelleninhalt"/>
-            </w:pPr>
-          </w:p>
-          <w:p>
-            <w:pPr>
-              <w:pStyle w:val="DeckblattTabelleninhalt"/>
-            </w:pPr>
-          </w:p>
-          <w:p>
-            <w:pPr>
-              <w:spacing w:line="240" w:lineRule="auto"/>
-              <w:rPr>
-                <w:rFonts w:ascii="Arial" w:hAnsi="Arial" w:cs="Arial"/>
-                <w:sz w:val="20"/>
-              </w:rPr>
-            </w:pPr>
+            <w:r>
+              <w:t>Die User verbinden sich auf ihrem Endgeräten (z.B. Computer, Laptop etc.) über einen Browser mit der Webapp. Der Webserver stellt die Webapp zur Verfügung und verwaltet die Kommunikation zwischen dem Browser und dem übrigen Teil der Anwendung. Der Applikationsserver übernimmt die Geschäftslogik und interagiert mit dem Datenbankserver. Der Datenbankserver speichert die Daten und wird vom Applikationsserver genutzt, um Daten zu lesen, zu schreiben, zu aktualisieren oder zu löschen.</w:t>
+            </w:r>
+          </w:p>
+          <w:p>
+            <w:pPr>
+              <w:pStyle w:val="DeckblattTabelleninhalt"/>
+            </w:pPr>
+            <w:r>
+              <w:rPr>
+                <w:noProof/>
+              </w:rPr>
+              <w:drawing>
+                <wp:inline distT="0" distB="0" distL="0" distR="0" wp14:anchorId="0995CD05" wp14:editId="3A50F694">
+                  <wp:extent cx="4003675" cy="3176890"/>
+                  <wp:effectExtent l="0" t="0" r="0" b="5080"/>
+                  <wp:docPr id="519304105" name="Grafik 1"/>
+                  <wp:cNvGraphicFramePr>
+                    <a:graphicFrameLocks xmlns:a="http://schemas.openxmlformats.org/drawingml/2006/main" noChangeAspect="1"/>
+                  </wp:cNvGraphicFramePr>
+                  <a:graphic xmlns:a="http://schemas.openxmlformats.org/drawingml/2006/main">
+                    <a:graphicData uri="http://schemas.openxmlformats.org/drawingml/2006/picture">
+                      <pic:pic xmlns:pic="http://schemas.openxmlformats.org/drawingml/2006/picture">
+                        <pic:nvPicPr>
+                          <pic:cNvPr id="519304105" name="Grafik 1"/>
+                          <pic:cNvPicPr/>
+                        </pic:nvPicPr>
+                        <pic:blipFill>
+                          <a:blip r:embed="rId13">
+                            <a:extLst>
+                              <a:ext uri="{96DAC541-7B7A-43D3-8B79-37D633B846F1}">
+                                <asvg:svgBlip xmlns:asvg="http://schemas.microsoft.com/office/drawing/2016/SVG/main" r:embed="rId14"/>
+                              </a:ext>
+                            </a:extLst>
+                          </a:blip>
+                          <a:stretch>
+                            <a:fillRect/>
+                          </a:stretch>
+                        </pic:blipFill>
+                        <pic:spPr>
+                          <a:xfrm>
+                            <a:off x="0" y="0"/>
+                            <a:ext cx="4003675" cy="3176890"/>
+                          </a:xfrm>
+                          <a:prstGeom prst="rect">
+                            <a:avLst/>
+                          </a:prstGeom>
+                        </pic:spPr>
+                      </pic:pic>
+                    </a:graphicData>
+                  </a:graphic>
+                </wp:inline>
+              </w:drawing>
+            </w:r>
           </w:p>
         </w:tc>
       </w:tr>
@@ -2195,7 +2220,7 @@
               <w:pStyle w:val="DeckblattTabelleninhalt"/>
             </w:pPr>
             <w:r>
-              <w:t>Nicht Erwünscht (Sonst in der Bibliothek)</w:t>
+              <w:t>Bibliothek der HTL-Spengergasse</w:t>
             </w:r>
           </w:p>
           <w:p>
@@ -2242,6 +2267,7 @@
               <w:pStyle w:val="DeckblattTabelle"/>
             </w:pPr>
             <w:r>
+              <w:lastRenderedPageBreak/>
               <w:t>Approbation</w:t>
             </w:r>
           </w:p>
@@ -2574,10 +2600,7 @@
               </w:rPr>
             </w:pPr>
             <w:r>
-              <w:t xml:space="preserve">HTBLVA Spengergasse: Spengergasse 20, 1050 </w:t>
-            </w:r>
-            <w:r>
-              <w:t>Vienna</w:t>
+              <w:t>HTBLVA Spengergasse: Spengergasse 20, 1050 Vienna</w:t>
             </w:r>
           </w:p>
         </w:tc>
@@ -2636,56 +2659,152 @@
           <w:p>
             <w:pPr>
               <w:pStyle w:val="DeckblattTabelleninhalt"/>
-            </w:pPr>
-          </w:p>
-          <w:p>
-            <w:pPr>
-              <w:pStyle w:val="DeckblattTabelleninhalt"/>
-            </w:pPr>
-          </w:p>
-          <w:p>
-            <w:pPr>
-              <w:pStyle w:val="DeckblattTabelleninhalt"/>
-            </w:pPr>
-          </w:p>
-          <w:p>
-            <w:pPr>
-              <w:pStyle w:val="DeckblattTabelleninhalt"/>
-            </w:pPr>
-          </w:p>
-          <w:p>
-            <w:pPr>
-              <w:pStyle w:val="DeckblattTabelleninhalt"/>
-            </w:pPr>
-          </w:p>
-          <w:p>
-            <w:pPr>
-              <w:pStyle w:val="DeckblattTabelleninhalt"/>
-            </w:pPr>
-          </w:p>
-          <w:p>
-            <w:pPr>
-              <w:pStyle w:val="DeckblattTabelleninhalt"/>
-            </w:pPr>
-          </w:p>
-          <w:p>
-            <w:pPr>
-              <w:pStyle w:val="DeckblattTabelleninhalt"/>
-            </w:pPr>
-          </w:p>
-          <w:p>
-            <w:pPr>
-              <w:pStyle w:val="DeckblattTabelleninhalt"/>
-            </w:pPr>
-          </w:p>
-          <w:p>
-            <w:pPr>
-              <w:spacing w:line="240" w:lineRule="auto"/>
-              <w:rPr>
-                <w:rFonts w:ascii="Arial" w:hAnsi="Arial" w:cs="Arial"/>
-                <w:sz w:val="20"/>
-              </w:rPr>
-            </w:pPr>
+              <w:rPr>
+                <w:lang w:val="en-US"/>
+              </w:rPr>
+            </w:pPr>
+            <w:r>
+              <w:rPr>
+                <w:lang w:val="en-US"/>
+              </w:rPr>
+              <w:t xml:space="preserve">The main task of the team is to develop a web application that enables people to better find lost items within the school. This application is intended to facilitate and modernize the process of lost property collection. </w:t>
+            </w:r>
+          </w:p>
+          <w:p>
+            <w:pPr>
+              <w:pStyle w:val="DeckblattTabelleninhalt"/>
+              <w:rPr>
+                <w:lang w:val="en-US"/>
+              </w:rPr>
+            </w:pPr>
+          </w:p>
+          <w:p>
+            <w:pPr>
+              <w:pStyle w:val="DeckblattTabelleninhalt"/>
+              <w:rPr>
+                <w:lang w:val="en-US"/>
+              </w:rPr>
+            </w:pPr>
+          </w:p>
+          <w:p>
+            <w:pPr>
+              <w:pStyle w:val="DeckblattTabelleninhalt"/>
+              <w:rPr>
+                <w:lang w:val="en-US"/>
+              </w:rPr>
+            </w:pPr>
+            <w:r>
+              <w:rPr>
+                <w:lang w:val="en-US"/>
+              </w:rPr>
+              <w:t>The following questions arise:</w:t>
+            </w:r>
+          </w:p>
+          <w:p>
+            <w:pPr>
+              <w:pStyle w:val="DeckblattTabelleninhalt"/>
+              <w:rPr>
+                <w:lang w:val="en-US"/>
+              </w:rPr>
+            </w:pPr>
+          </w:p>
+          <w:p>
+            <w:pPr>
+              <w:pStyle w:val="DeckblattTabelleninhalt"/>
+              <w:rPr>
+                <w:b/>
+                <w:bCs/>
+                <w:lang w:val="en-US"/>
+              </w:rPr>
+            </w:pPr>
+            <w:r>
+              <w:rPr>
+                <w:b/>
+                <w:bCs/>
+                <w:lang w:val="en-US"/>
+              </w:rPr>
+              <w:t>Dominik Nadrasky/Maximilian Fenusz</w:t>
+            </w:r>
+          </w:p>
+          <w:p>
+            <w:pPr>
+              <w:pStyle w:val="DeckblattTabelleninhalt"/>
+              <w:rPr>
+                <w:lang w:val="en-US"/>
+              </w:rPr>
+            </w:pPr>
+            <w:r>
+              <w:rPr>
+                <w:lang w:val="en-US"/>
+              </w:rPr>
+              <w:t xml:space="preserve">How is a backend for a web app developed in an efficient and function-oriented way? Which frameworks are available? </w:t>
+            </w:r>
+          </w:p>
+          <w:p>
+            <w:pPr>
+              <w:pStyle w:val="DeckblattTabelleninhalt"/>
+              <w:rPr>
+                <w:lang w:val="en-US"/>
+              </w:rPr>
+            </w:pPr>
+          </w:p>
+          <w:p>
+            <w:pPr>
+              <w:pStyle w:val="DeckblattTabelleninhalt"/>
+              <w:rPr>
+                <w:b/>
+                <w:bCs/>
+                <w:lang w:val="en-US"/>
+              </w:rPr>
+            </w:pPr>
+            <w:r>
+              <w:rPr>
+                <w:b/>
+                <w:bCs/>
+                <w:lang w:val="en-US"/>
+              </w:rPr>
+              <w:t>Daniel Wagner/Mihajlo Ilicin</w:t>
+            </w:r>
+          </w:p>
+          <w:p>
+            <w:pPr>
+              <w:pStyle w:val="DeckblattTabelleninhalt"/>
+              <w:rPr>
+                <w:lang w:val="en-US"/>
+              </w:rPr>
+            </w:pPr>
+            <w:r>
+              <w:rPr>
+                <w:lang w:val="en-US"/>
+              </w:rPr>
+              <w:t>How do I design a user interface so that large amounts of data can be displayed optimally and clearly?</w:t>
+            </w:r>
+          </w:p>
+          <w:p>
+            <w:pPr>
+              <w:pStyle w:val="DeckblattTabelleninhalt"/>
+              <w:rPr>
+                <w:lang w:val="en-US"/>
+              </w:rPr>
+            </w:pPr>
+          </w:p>
+          <w:p>
+            <w:pPr>
+              <w:pStyle w:val="DeckblattTabelleninhalt"/>
+              <w:rPr>
+                <w:b/>
+                <w:bCs/>
+                <w:lang w:val="en-US"/>
+              </w:rPr>
+            </w:pPr>
+            <w:r>
+              <w:rPr>
+                <w:b/>
+                <w:bCs/>
+                <w:lang w:val="en-US"/>
+              </w:rPr>
+              <w:t>Sebastian Stiller</w:t>
+            </w:r>
           </w:p>
         </w:tc>
       </w:tr>
@@ -2693,6 +2812,9 @@
     <w:p>
       <w:pPr>
         <w:pStyle w:val="DeckblattTabelle"/>
+        <w:rPr>
+          <w:lang w:val="en-US"/>
+        </w:rPr>
       </w:pPr>
     </w:p>
     <w:tbl>
@@ -2733,56 +2855,52 @@
           <w:p>
             <w:pPr>
               <w:pStyle w:val="DeckblattTabelleninhalt"/>
-            </w:pPr>
-          </w:p>
-          <w:p>
-            <w:pPr>
-              <w:pStyle w:val="DeckblattTabelleninhalt"/>
-            </w:pPr>
-          </w:p>
-          <w:p>
-            <w:pPr>
-              <w:pStyle w:val="DeckblattTabelleninhalt"/>
-            </w:pPr>
-          </w:p>
-          <w:p>
-            <w:pPr>
-              <w:pStyle w:val="DeckblattTabelleninhalt"/>
-            </w:pPr>
-          </w:p>
-          <w:p>
-            <w:pPr>
-              <w:pStyle w:val="DeckblattTabelleninhalt"/>
-            </w:pPr>
-          </w:p>
-          <w:p>
-            <w:pPr>
-              <w:pStyle w:val="DeckblattTabelleninhalt"/>
-            </w:pPr>
-          </w:p>
-          <w:p>
-            <w:pPr>
-              <w:pStyle w:val="DeckblattTabelleninhalt"/>
-            </w:pPr>
-          </w:p>
-          <w:p>
-            <w:pPr>
-              <w:pStyle w:val="DeckblattTabelleninhalt"/>
-            </w:pPr>
-          </w:p>
-          <w:p>
-            <w:pPr>
-              <w:pStyle w:val="DeckblattTabelleninhalt"/>
-            </w:pPr>
-          </w:p>
-          <w:p>
-            <w:pPr>
-              <w:spacing w:line="240" w:lineRule="auto"/>
-              <w:rPr>
-                <w:rFonts w:ascii="Arial" w:hAnsi="Arial" w:cs="Arial"/>
-                <w:sz w:val="20"/>
-              </w:rPr>
-            </w:pPr>
+              <w:rPr>
+                <w:lang w:val="en-US"/>
+              </w:rPr>
+            </w:pPr>
+            <w:r>
+              <w:rPr>
+                <w:lang w:val="en-US"/>
+              </w:rPr>
+              <w:t>The web application “</w:t>
+            </w:r>
+            <w:proofErr w:type="spellStart"/>
+            <w:r>
+              <w:rPr>
+                <w:lang w:val="en-US"/>
+              </w:rPr>
+              <w:t>FindMe</w:t>
+            </w:r>
+            <w:proofErr w:type="spellEnd"/>
+            <w:r>
+              <w:rPr>
+                <w:lang w:val="en-US"/>
+              </w:rPr>
+              <w:t>” is developed in a modern technology stack to modernize and facilitate the preparation and publication The backend is implemented with ASP DOTNET (C#) to provide a powerful and scalable RESTful API. A flexible and efficient relational SQLite database is used for data management.</w:t>
+            </w:r>
+          </w:p>
+          <w:p>
+            <w:pPr>
+              <w:pStyle w:val="DeckblattTabelleninhalt"/>
+              <w:rPr>
+                <w:lang w:val="en-US"/>
+              </w:rPr>
+            </w:pPr>
+          </w:p>
+          <w:p>
+            <w:pPr>
+              <w:pStyle w:val="DeckblattTabelleninhalt"/>
+              <w:rPr>
+                <w:lang w:val="en-US"/>
+              </w:rPr>
+            </w:pPr>
+            <w:r>
+              <w:rPr>
+                <w:lang w:val="en-US"/>
+              </w:rPr>
+              <w:t>The frontend is created with Angular, a powerful TypeScript framework that enables a dynamic and responsive user interface. Particular attention is paid to the availability of the web app.</w:t>
+            </w:r>
           </w:p>
         </w:tc>
       </w:tr>
@@ -2790,6 +2908,9 @@
     <w:p>
       <w:pPr>
         <w:pStyle w:val="DeckblattTabelle"/>
+        <w:rPr>
+          <w:lang w:val="en-US"/>
+        </w:rPr>
       </w:pPr>
     </w:p>
     <w:tbl>
@@ -2832,76 +2953,136 @@
           <w:p>
             <w:pPr>
               <w:pStyle w:val="DeckblattTabelleninhalt"/>
-            </w:pPr>
-          </w:p>
-          <w:p>
-            <w:pPr>
-              <w:pStyle w:val="DeckblattTabelleninhalt"/>
-            </w:pPr>
-          </w:p>
-          <w:p>
-            <w:pPr>
-              <w:pStyle w:val="DeckblattTabelleninhalt"/>
-            </w:pPr>
-          </w:p>
-          <w:p>
-            <w:pPr>
-              <w:pStyle w:val="DeckblattTabelleninhalt"/>
-            </w:pPr>
-          </w:p>
-          <w:p>
-            <w:pPr>
-              <w:pStyle w:val="DeckblattTabelleninhalt"/>
-            </w:pPr>
-          </w:p>
-          <w:p>
-            <w:pPr>
-              <w:pStyle w:val="DeckblattTabelleninhalt"/>
-            </w:pPr>
-          </w:p>
-          <w:p>
-            <w:pPr>
-              <w:pStyle w:val="DeckblattTabelleninhalt"/>
-            </w:pPr>
-          </w:p>
-          <w:p>
-            <w:pPr>
-              <w:pStyle w:val="DeckblattTabelleninhalt"/>
-            </w:pPr>
-          </w:p>
-          <w:p>
-            <w:pPr>
-              <w:pStyle w:val="DeckblattTabelleninhalt"/>
-            </w:pPr>
-          </w:p>
-          <w:p>
-            <w:pPr>
-              <w:pStyle w:val="DeckblattTabelleninhalt"/>
-            </w:pPr>
-          </w:p>
-          <w:p>
-            <w:pPr>
-              <w:pStyle w:val="DeckblattTabelleninhalt"/>
-            </w:pPr>
-          </w:p>
-          <w:p>
-            <w:pPr>
-              <w:pStyle w:val="DeckblattTabelleninhalt"/>
-            </w:pPr>
-          </w:p>
-          <w:p>
-            <w:pPr>
-              <w:pStyle w:val="DeckblattTabelleninhalt"/>
-            </w:pPr>
-          </w:p>
-          <w:p>
-            <w:pPr>
-              <w:spacing w:line="240" w:lineRule="auto"/>
-              <w:rPr>
-                <w:rFonts w:ascii="Arial" w:hAnsi="Arial" w:cs="Arial"/>
-                <w:sz w:val="20"/>
-              </w:rPr>
-            </w:pPr>
+              <w:rPr>
+                <w:b/>
+                <w:bCs/>
+                <w:lang w:val="en-US"/>
+              </w:rPr>
+            </w:pPr>
+            <w:r>
+              <w:rPr>
+                <w:b/>
+                <w:bCs/>
+                <w:lang w:val="en-US"/>
+              </w:rPr>
+              <w:t>Dominik Nadrasky/Maximilian Fenusz</w:t>
+            </w:r>
+          </w:p>
+          <w:p>
+            <w:pPr>
+              <w:pStyle w:val="DeckblattTabelleninhalt"/>
+              <w:rPr>
+                <w:lang w:val="en-US"/>
+              </w:rPr>
+            </w:pPr>
+            <w:r>
+              <w:rPr>
+                <w:lang w:val="en-US"/>
+              </w:rPr>
+              <w:t>Ready-to-use</w:t>
+            </w:r>
+            <w:r>
+              <w:rPr>
+                <w:lang w:val="en-US"/>
+              </w:rPr>
+              <w:t xml:space="preserve"> fully implemented backend that interacts with the database and responds to frontend requests via a REST API and protects the data from unauthorized access and manipulation.</w:t>
+            </w:r>
+          </w:p>
+          <w:p>
+            <w:pPr>
+              <w:pStyle w:val="DeckblattTabelleninhalt"/>
+              <w:rPr>
+                <w:lang w:val="en-US"/>
+              </w:rPr>
+            </w:pPr>
+          </w:p>
+          <w:p>
+            <w:pPr>
+              <w:pStyle w:val="DeckblattTabelleninhalt"/>
+              <w:rPr>
+                <w:b/>
+                <w:bCs/>
+                <w:lang w:val="en-US"/>
+              </w:rPr>
+            </w:pPr>
+            <w:r>
+              <w:rPr>
+                <w:b/>
+                <w:bCs/>
+                <w:lang w:val="en-US"/>
+              </w:rPr>
+              <w:t>Daniel Wagner/Mihajlo Ilicin</w:t>
+            </w:r>
+          </w:p>
+          <w:p>
+            <w:pPr>
+              <w:pStyle w:val="DeckblattTabelleninhalt"/>
+              <w:rPr>
+                <w:lang w:val="en-US"/>
+              </w:rPr>
+            </w:pPr>
+            <w:r>
+              <w:rPr>
+                <w:lang w:val="en-US"/>
+              </w:rPr>
+              <w:t>Realized frontend as a web app with a user-friendly user interface. Which prepares and displays the data for the user in an organized way that corresponds to the operating logic.</w:t>
+            </w:r>
+          </w:p>
+          <w:p>
+            <w:pPr>
+              <w:pStyle w:val="DeckblattTabelleninhalt"/>
+              <w:rPr>
+                <w:lang w:val="en-US"/>
+              </w:rPr>
+            </w:pPr>
+          </w:p>
+          <w:p>
+            <w:pPr>
+              <w:pStyle w:val="DeckblattTabelleninhalt"/>
+              <w:rPr>
+                <w:lang w:val="en-US"/>
+              </w:rPr>
+            </w:pPr>
+          </w:p>
+          <w:p>
+            <w:pPr>
+              <w:pStyle w:val="DeckblattTabelleninhalt"/>
+              <w:rPr>
+                <w:lang w:val="en-US"/>
+              </w:rPr>
+            </w:pPr>
+          </w:p>
+          <w:p>
+            <w:pPr>
+              <w:pStyle w:val="DeckblattTabelleninhalt"/>
+              <w:rPr>
+                <w:b/>
+                <w:bCs/>
+                <w:lang w:val="en-US"/>
+              </w:rPr>
+            </w:pPr>
+            <w:r>
+              <w:rPr>
+                <w:b/>
+                <w:bCs/>
+                <w:lang w:val="en-US"/>
+              </w:rPr>
+              <w:t>Sebastian Stiller</w:t>
+            </w:r>
+          </w:p>
+          <w:p>
+            <w:pPr>
+              <w:pStyle w:val="DeckblattTabelleninhalt"/>
+              <w:rPr>
+                <w:lang w:val="en-US"/>
+              </w:rPr>
+            </w:pPr>
+            <w:r>
+              <w:rPr>
+                <w:lang w:val="en-US"/>
+              </w:rPr>
+              <w:t>Development of a procedure that integrates the web app into existing processes and modernizes the existing procedures.</w:t>
+            </w:r>
           </w:p>
         </w:tc>
       </w:tr>
@@ -2909,6 +3090,9 @@
     <w:p>
       <w:pPr>
         <w:pStyle w:val="DeckblattTabelle"/>
+        <w:rPr>
+          <w:lang w:val="en-US"/>
+        </w:rPr>
       </w:pPr>
     </w:p>
     <w:tbl>
@@ -2943,7 +3127,6 @@
               <w:rPr>
                 <w:lang w:val="en-US"/>
               </w:rPr>
-              <w:lastRenderedPageBreak/>
               <w:t>Illustrative graph, photo</w:t>
             </w:r>
           </w:p>
@@ -2974,30 +3157,24 @@
                 <w:lang w:val="en-US"/>
               </w:rPr>
             </w:pPr>
-          </w:p>
-          <w:p>
-            <w:pPr>
-              <w:pStyle w:val="DeckblattTabelleninhalt"/>
+            <w:r>
               <w:rPr>
                 <w:lang w:val="en-US"/>
               </w:rPr>
-            </w:pPr>
-          </w:p>
-          <w:p>
-            <w:pPr>
-              <w:pStyle w:val="DeckblattTabelleninhalt"/>
+              <w:t xml:space="preserve">Users connect to the web app on their end devices (e.g. computer, laptop, etc.) via a browser. The web server makes the web app available and manages the communication between the browser and the rest of the application. The application server handles </w:t>
+            </w:r>
+            <w:r>
               <w:rPr>
                 <w:lang w:val="en-US"/>
               </w:rPr>
-            </w:pPr>
-          </w:p>
-          <w:p>
-            <w:pPr>
-              <w:pStyle w:val="DeckblattTabelleninhalt"/>
+              <w:t>business</w:t>
+            </w:r>
+            <w:r>
               <w:rPr>
                 <w:lang w:val="en-US"/>
               </w:rPr>
-            </w:pPr>
+              <w:t xml:space="preserve"> logic and interacts with the database server. The database server stores the data and is used by the application server to read, write, update or delete data.</w:t>
+            </w:r>
           </w:p>
           <w:p>
             <w:pPr>
@@ -3014,277 +3191,57 @@
                 <w:lang w:val="en-US"/>
               </w:rPr>
             </w:pPr>
-          </w:p>
-          <w:p>
-            <w:pPr>
-              <w:pStyle w:val="DeckblattTabelleninhalt"/>
-              <w:rPr>
-                <w:lang w:val="en-US"/>
-              </w:rPr>
-            </w:pPr>
-          </w:p>
-          <w:p>
-            <w:pPr>
-              <w:pStyle w:val="DeckblattTabelleninhalt"/>
-              <w:rPr>
-                <w:lang w:val="en-US"/>
-              </w:rPr>
-            </w:pPr>
-          </w:p>
-          <w:p>
-            <w:pPr>
-              <w:pStyle w:val="DeckblattTabelleninhalt"/>
-              <w:rPr>
-                <w:lang w:val="en-US"/>
-              </w:rPr>
-            </w:pPr>
-          </w:p>
-          <w:p>
-            <w:pPr>
-              <w:pStyle w:val="DeckblattTabelleninhalt"/>
-              <w:rPr>
-                <w:lang w:val="en-US"/>
-              </w:rPr>
-            </w:pPr>
-          </w:p>
-          <w:p>
-            <w:pPr>
-              <w:pStyle w:val="DeckblattTabelleninhalt"/>
-              <w:rPr>
-                <w:lang w:val="en-US"/>
-              </w:rPr>
-            </w:pPr>
-          </w:p>
-          <w:p>
-            <w:pPr>
-              <w:pStyle w:val="DeckblattTabelleninhalt"/>
-              <w:rPr>
-                <w:lang w:val="en-US"/>
-              </w:rPr>
-            </w:pPr>
-          </w:p>
-          <w:p>
-            <w:pPr>
-              <w:pStyle w:val="DeckblattTabelleninhalt"/>
-              <w:rPr>
-                <w:lang w:val="en-US"/>
-              </w:rPr>
-            </w:pPr>
-          </w:p>
-          <w:p>
-            <w:pPr>
-              <w:pStyle w:val="DeckblattTabelleninhalt"/>
-              <w:rPr>
-                <w:lang w:val="en-US"/>
-              </w:rPr>
-            </w:pPr>
-          </w:p>
-          <w:p>
-            <w:pPr>
-              <w:pStyle w:val="DeckblattTabelleninhalt"/>
-              <w:rPr>
-                <w:lang w:val="en-US"/>
-              </w:rPr>
-            </w:pPr>
-          </w:p>
-          <w:p>
-            <w:pPr>
-              <w:pStyle w:val="DeckblattTabelleninhalt"/>
-              <w:rPr>
-                <w:lang w:val="en-US"/>
-              </w:rPr>
-            </w:pPr>
-          </w:p>
-          <w:p>
-            <w:pPr>
-              <w:pStyle w:val="DeckblattTabelleninhalt"/>
-              <w:rPr>
-                <w:lang w:val="en-US"/>
-              </w:rPr>
-            </w:pPr>
-          </w:p>
-          <w:p>
-            <w:pPr>
-              <w:pStyle w:val="DeckblattTabelleninhalt"/>
-              <w:rPr>
-                <w:lang w:val="en-US"/>
-              </w:rPr>
-            </w:pPr>
-          </w:p>
-          <w:p>
-            <w:pPr>
-              <w:pStyle w:val="DeckblattTabelleninhalt"/>
-              <w:rPr>
-                <w:lang w:val="en-US"/>
-              </w:rPr>
-            </w:pPr>
-          </w:p>
-          <w:p>
-            <w:pPr>
-              <w:pStyle w:val="DeckblattTabelleninhalt"/>
-              <w:rPr>
-                <w:lang w:val="en-US"/>
-              </w:rPr>
-            </w:pPr>
-          </w:p>
-          <w:p>
-            <w:pPr>
-              <w:pStyle w:val="DeckblattTabelleninhalt"/>
-              <w:rPr>
-                <w:lang w:val="en-US"/>
-              </w:rPr>
-            </w:pPr>
-          </w:p>
-          <w:p>
-            <w:pPr>
-              <w:pStyle w:val="DeckblattTabelleninhalt"/>
-              <w:rPr>
-                <w:lang w:val="en-US"/>
-              </w:rPr>
-            </w:pPr>
-          </w:p>
-          <w:p>
-            <w:pPr>
-              <w:pStyle w:val="DeckblattTabelleninhalt"/>
-              <w:rPr>
-                <w:lang w:val="en-US"/>
-              </w:rPr>
-            </w:pPr>
-          </w:p>
-          <w:p>
-            <w:pPr>
-              <w:pStyle w:val="DeckblattTabelleninhalt"/>
-              <w:rPr>
-                <w:lang w:val="en-US"/>
-              </w:rPr>
-            </w:pPr>
-          </w:p>
-          <w:p>
-            <w:pPr>
-              <w:pStyle w:val="DeckblattTabelleninhalt"/>
-              <w:rPr>
-                <w:lang w:val="en-US"/>
-              </w:rPr>
-            </w:pPr>
-          </w:p>
-          <w:p>
-            <w:pPr>
-              <w:pStyle w:val="DeckblattTabelleninhalt"/>
-              <w:rPr>
-                <w:lang w:val="en-US"/>
-              </w:rPr>
-            </w:pPr>
-          </w:p>
-          <w:p>
-            <w:pPr>
-              <w:pStyle w:val="DeckblattTabelleninhalt"/>
-              <w:rPr>
-                <w:lang w:val="en-US"/>
-              </w:rPr>
-            </w:pPr>
-          </w:p>
-          <w:p>
-            <w:pPr>
-              <w:pStyle w:val="DeckblattTabelleninhalt"/>
-              <w:rPr>
-                <w:lang w:val="en-US"/>
-              </w:rPr>
-            </w:pPr>
-          </w:p>
-          <w:p>
-            <w:pPr>
-              <w:pStyle w:val="DeckblattTabelleninhalt"/>
-              <w:rPr>
-                <w:lang w:val="en-US"/>
-              </w:rPr>
-            </w:pPr>
-          </w:p>
-          <w:p>
-            <w:pPr>
-              <w:pStyle w:val="DeckblattTabelleninhalt"/>
-              <w:rPr>
-                <w:lang w:val="en-US"/>
-              </w:rPr>
-            </w:pPr>
-          </w:p>
-          <w:p>
-            <w:pPr>
-              <w:pStyle w:val="DeckblattTabelleninhalt"/>
-              <w:rPr>
-                <w:lang w:val="en-US"/>
-              </w:rPr>
-            </w:pPr>
-          </w:p>
-          <w:p>
-            <w:pPr>
-              <w:pStyle w:val="DeckblattTabelleninhalt"/>
-              <w:rPr>
-                <w:lang w:val="en-US"/>
-              </w:rPr>
-            </w:pPr>
-          </w:p>
-          <w:p>
-            <w:pPr>
-              <w:pStyle w:val="DeckblattTabelleninhalt"/>
-              <w:rPr>
-                <w:lang w:val="en-US"/>
-              </w:rPr>
-            </w:pPr>
-          </w:p>
-          <w:p>
-            <w:pPr>
-              <w:pStyle w:val="DeckblattTabelleninhalt"/>
-              <w:rPr>
-                <w:lang w:val="en-US"/>
-              </w:rPr>
-            </w:pPr>
-          </w:p>
-          <w:p>
-            <w:pPr>
-              <w:pStyle w:val="DeckblattTabelleninhalt"/>
-              <w:rPr>
-                <w:lang w:val="en-US"/>
-              </w:rPr>
-            </w:pPr>
-          </w:p>
-          <w:p>
-            <w:pPr>
-              <w:pStyle w:val="DeckblattTabelleninhalt"/>
-              <w:rPr>
-                <w:lang w:val="en-US"/>
-              </w:rPr>
-            </w:pPr>
-          </w:p>
-          <w:p>
-            <w:pPr>
-              <w:pStyle w:val="DeckblattTabelleninhalt"/>
-              <w:rPr>
-                <w:lang w:val="en-US"/>
-              </w:rPr>
-            </w:pPr>
-          </w:p>
-          <w:p>
-            <w:pPr>
-              <w:pStyle w:val="DeckblattTabelleninhalt"/>
-              <w:rPr>
-                <w:lang w:val="en-US"/>
-              </w:rPr>
-            </w:pPr>
-          </w:p>
-          <w:p>
-            <w:pPr>
-              <w:pStyle w:val="DeckblattTabelleninhalt"/>
-              <w:rPr>
-                <w:lang w:val="en-US"/>
-              </w:rPr>
-            </w:pPr>
-          </w:p>
-          <w:p>
-            <w:pPr>
-              <w:spacing w:line="240" w:lineRule="auto"/>
-              <w:rPr>
-                <w:rFonts w:ascii="Arial" w:hAnsi="Arial" w:cs="Arial"/>
-                <w:sz w:val="20"/>
+            <w:r>
+              <w:rPr>
+                <w:noProof/>
+              </w:rPr>
+              <w:drawing>
+                <wp:inline distT="0" distB="0" distL="0" distR="0" wp14:anchorId="530B618E" wp14:editId="76AA7008">
+                  <wp:extent cx="4003675" cy="3176890"/>
+                  <wp:effectExtent l="0" t="0" r="0" b="5080"/>
+                  <wp:docPr id="1209281706" name="Grafik 1"/>
+                  <wp:cNvGraphicFramePr>
+                    <a:graphicFrameLocks xmlns:a="http://schemas.openxmlformats.org/drawingml/2006/main" noChangeAspect="1"/>
+                  </wp:cNvGraphicFramePr>
+                  <a:graphic xmlns:a="http://schemas.openxmlformats.org/drawingml/2006/main">
+                    <a:graphicData uri="http://schemas.openxmlformats.org/drawingml/2006/picture">
+                      <pic:pic xmlns:pic="http://schemas.openxmlformats.org/drawingml/2006/picture">
+                        <pic:nvPicPr>
+                          <pic:cNvPr id="519304105" name="Grafik 1"/>
+                          <pic:cNvPicPr/>
+                        </pic:nvPicPr>
+                        <pic:blipFill>
+                          <a:blip r:embed="rId13">
+                            <a:extLst>
+                              <a:ext uri="{96DAC541-7B7A-43D3-8B79-37D633B846F1}">
+                                <asvg:svgBlip xmlns:asvg="http://schemas.microsoft.com/office/drawing/2016/SVG/main" r:embed="rId14"/>
+                              </a:ext>
+                            </a:extLst>
+                          </a:blip>
+                          <a:stretch>
+                            <a:fillRect/>
+                          </a:stretch>
+                        </pic:blipFill>
+                        <pic:spPr>
+                          <a:xfrm>
+                            <a:off x="0" y="0"/>
+                            <a:ext cx="4003675" cy="3176890"/>
+                          </a:xfrm>
+                          <a:prstGeom prst="rect">
+                            <a:avLst/>
+                          </a:prstGeom>
+                        </pic:spPr>
+                      </pic:pic>
+                    </a:graphicData>
+                  </a:graphic>
+                </wp:inline>
+              </w:drawing>
+            </w:r>
+          </w:p>
+          <w:p>
+            <w:pPr>
+              <w:pStyle w:val="DeckblattTabelleninhalt"/>
+              <w:rPr>
                 <w:lang w:val="en-US"/>
               </w:rPr>
             </w:pPr>
@@ -3449,6 +3406,13 @@
                 <w:sz w:val="20"/>
               </w:rPr>
               <w:t xml:space="preserve">Library </w:t>
+            </w:r>
+            <w:r>
+              <w:rPr>
+                <w:rFonts w:ascii="Arial" w:hAnsi="Arial" w:cs="Arial"/>
+                <w:sz w:val="20"/>
+              </w:rPr>
+              <w:t>of HTL Spengergasse</w:t>
             </w:r>
           </w:p>
         </w:tc>
@@ -3571,8 +3535,8 @@
       </w:pPr>
     </w:p>
     <w:sectPr>
-      <w:headerReference w:type="default" r:id="rId13"/>
-      <w:footerReference w:type="default" r:id="rId14"/>
+      <w:headerReference w:type="default" r:id="rId15"/>
+      <w:footerReference w:type="default" r:id="rId16"/>
       <w:pgSz w:w="11906" w:h="16838"/>
       <w:pgMar w:top="1134" w:right="1134" w:bottom="1134" w:left="1134" w:header="709" w:footer="709" w:gutter="0"/>
       <w:pgNumType w:start="1"/>
@@ -5330,6 +5294,7 @@
   <w:style w:type="character" w:default="1" w:styleId="Absatz-Standardschriftart">
     <w:name w:val="Default Paragraph Font"/>
     <w:uiPriority w:val="1"/>
+    <w:semiHidden/>
     <w:unhideWhenUsed/>
   </w:style>
   <w:style w:type="table" w:default="1" w:styleId="NormaleTabelle">
@@ -6246,6 +6211,39 @@
 </file>
 
 <file path=customXml/item1.xml><?xml version="1.0" encoding="utf-8"?>
+<b:Sources xmlns:b="http://schemas.openxmlformats.org/officeDocument/2006/bibliography" xmlns="http://schemas.openxmlformats.org/officeDocument/2006/bibliography" SelectedStyle="\IEEE2006OfficeOnline.xsl" StyleName="IEEE" Version="2006">
+  <b:Source>
+    <b:Tag>Kla17</b:Tag>
+    <b:SourceType>Book</b:SourceType>
+    <b:Guid>{40E388F2-4522-4F65-8BC6-03F96A8CC47E}</b:Guid>
+    <b:Author>
+      <b:Author>
+        <b:NameList>
+          <b:Person>
+            <b:Last>Klaus Unger</b:Last>
+            <b:First>MSc</b:First>
+          </b:Person>
+        </b:NameList>
+      </b:Author>
+    </b:Author>
+    <b:Title>Die Java Bibel</b:Title>
+    <b:Year>2017</b:Year>
+    <b:City>Wien</b:City>
+    <b:RefOrder>1</b:RefOrder>
+  </b:Source>
+</b:Sources>
+</file>
+
+<file path=customXml/item2.xml><?xml version="1.0" encoding="utf-8"?>
+<?mso-contentType ?>
+<FormTemplates xmlns="http://schemas.microsoft.com/sharepoint/v3/contenttype/forms">
+  <Display>DocumentLibraryForm</Display>
+  <Edit>DocumentLibraryForm</Edit>
+  <New>DocumentLibraryForm</New>
+</FormTemplates>
+</file>
+
+<file path=customXml/item3.xml><?xml version="1.0" encoding="utf-8"?>
 <ct:contentTypeSchema xmlns:ct="http://schemas.microsoft.com/office/2006/metadata/contentType" xmlns:ma="http://schemas.microsoft.com/office/2006/metadata/properties/metaAttributes" ct:_="" ma:_="" ma:contentTypeName="Document" ma:contentTypeID="0x01010051A8C3D9EB4ACD4684329C19F6B113A2" ma:contentTypeVersion="9" ma:contentTypeDescription="Create a new document." ma:contentTypeScope="" ma:versionID="496842ebb464882127fe44249bf99474">
   <xsd:schema xmlns:xsd="http://www.w3.org/2001/XMLSchema" xmlns:xs="http://www.w3.org/2001/XMLSchema" xmlns:p="http://schemas.microsoft.com/office/2006/metadata/properties" xmlns:ns2="4196ae32-269c-4161-a8de-86fa8bac63ee" xmlns:ns3="86480711-1a77-44b7-9770-163c4c437743" targetNamespace="http://schemas.microsoft.com/office/2006/metadata/properties" ma:root="true" ma:fieldsID="2def7e83f1219b586202a184040c2679" ns2:_="" ns3:_="">
     <xsd:import namespace="4196ae32-269c-4161-a8de-86fa8bac63ee"/>
@@ -6422,39 +6420,6 @@
 </ct:contentTypeSchema>
 </file>
 
-<file path=customXml/item2.xml><?xml version="1.0" encoding="utf-8"?>
-<?mso-contentType ?>
-<FormTemplates xmlns="http://schemas.microsoft.com/sharepoint/v3/contenttype/forms">
-  <Display>DocumentLibraryForm</Display>
-  <Edit>DocumentLibraryForm</Edit>
-  <New>DocumentLibraryForm</New>
-</FormTemplates>
-</file>
-
-<file path=customXml/item3.xml><?xml version="1.0" encoding="utf-8"?>
-<b:Sources xmlns:b="http://schemas.openxmlformats.org/officeDocument/2006/bibliography" xmlns="http://schemas.openxmlformats.org/officeDocument/2006/bibliography" SelectedStyle="\IEEE2006OfficeOnline.xsl" StyleName="IEEE" Version="2006">
-  <b:Source>
-    <b:Tag>Kla17</b:Tag>
-    <b:SourceType>Book</b:SourceType>
-    <b:Guid>{40E388F2-4522-4F65-8BC6-03F96A8CC47E}</b:Guid>
-    <b:Author>
-      <b:Author>
-        <b:NameList>
-          <b:Person>
-            <b:Last>Klaus Unger</b:Last>
-            <b:First>MSc</b:First>
-          </b:Person>
-        </b:NameList>
-      </b:Author>
-    </b:Author>
-    <b:Title>Die Java Bibel</b:Title>
-    <b:Year>2017</b:Year>
-    <b:City>Wien</b:City>
-    <b:RefOrder>1</b:RefOrder>
-  </b:Source>
-</b:Sources>
-</file>
-
 <file path=customXml/item4.xml><?xml version="1.0" encoding="utf-8"?>
 <p:properties xmlns:p="http://schemas.microsoft.com/office/2006/metadata/properties" xmlns:xsi="http://www.w3.org/2001/XMLSchema-instance" xmlns:pc="http://schemas.microsoft.com/office/infopath/2007/PartnerControls">
   <documentManagement>
@@ -6467,6 +6432,22 @@
 </file>
 
 <file path=customXml/itemProps1.xml><?xml version="1.0" encoding="utf-8"?>
+<ds:datastoreItem xmlns:ds="http://schemas.openxmlformats.org/officeDocument/2006/customXml" ds:itemID="{892CF5C2-FAE2-4FCD-AA5B-F17B539B4F6D}">
+  <ds:schemaRefs>
+    <ds:schemaRef ds:uri="http://schemas.openxmlformats.org/officeDocument/2006/bibliography"/>
+  </ds:schemaRefs>
+</ds:datastoreItem>
+</file>
+
+<file path=customXml/itemProps2.xml><?xml version="1.0" encoding="utf-8"?>
+<ds:datastoreItem xmlns:ds="http://schemas.openxmlformats.org/officeDocument/2006/customXml" ds:itemID="{75FCAEAD-D194-4C3C-AD76-183AB09DDE2F}">
+  <ds:schemaRefs>
+    <ds:schemaRef ds:uri="http://schemas.microsoft.com/sharepoint/v3/contenttype/forms"/>
+  </ds:schemaRefs>
+</ds:datastoreItem>
+</file>
+
+<file path=customXml/itemProps3.xml><?xml version="1.0" encoding="utf-8"?>
 <ds:datastoreItem xmlns:ds="http://schemas.openxmlformats.org/officeDocument/2006/customXml" ds:itemID="{BF6EA1B7-6138-445C-BF06-E1D1610CD8E0}">
   <ds:schemaRefs>
     <ds:schemaRef ds:uri="http://schemas.microsoft.com/office/2006/metadata/contentType"/>
@@ -6485,22 +6466,6 @@
 </ds:datastoreItem>
 </file>
 
-<file path=customXml/itemProps2.xml><?xml version="1.0" encoding="utf-8"?>
-<ds:datastoreItem xmlns:ds="http://schemas.openxmlformats.org/officeDocument/2006/customXml" ds:itemID="{75FCAEAD-D194-4C3C-AD76-183AB09DDE2F}">
-  <ds:schemaRefs>
-    <ds:schemaRef ds:uri="http://schemas.microsoft.com/sharepoint/v3/contenttype/forms"/>
-  </ds:schemaRefs>
-</ds:datastoreItem>
-</file>
-
-<file path=customXml/itemProps3.xml><?xml version="1.0" encoding="utf-8"?>
-<ds:datastoreItem xmlns:ds="http://schemas.openxmlformats.org/officeDocument/2006/customXml" ds:itemID="{892CF5C2-FAE2-4FCD-AA5B-F17B539B4F6D}">
-  <ds:schemaRefs>
-    <ds:schemaRef ds:uri="http://schemas.openxmlformats.org/officeDocument/2006/bibliography"/>
-  </ds:schemaRefs>
-</ds:datastoreItem>
-</file>
-
 <file path=customXml/itemProps4.xml><?xml version="1.0" encoding="utf-8"?>
 <ds:datastoreItem xmlns:ds="http://schemas.openxmlformats.org/officeDocument/2006/customXml" ds:itemID="{B7C1028F-DD4C-455B-A2E4-9737A4D0EB62}">
   <ds:schemaRefs>

</xml_diff>